<commit_message>
Corregidos errores e implementadas pruebas de integración.
</commit_message>
<xml_diff>
--- a/Docs/Test Plans/US242264-MostrarLineasBuses-Plan de Pruebas.docx
+++ b/Docs/Test Plans/US242264-MostrarLineasBuses-Plan de Pruebas.docx
@@ -55,27 +55,7 @@
           <w:szCs w:val="24"/>
           <w:shd w:val="clear" w:color="auto" w:fill="FFFFFF"/>
         </w:rPr>
-        <w:t>Las pruebas que realizaremos sobre la base de datos implementada ser</w:t>
-      </w:r>
-      <w:r>
-        <w:rPr>
-          <w:rFonts w:ascii="Helvetica" w:hAnsi="Helvetica"/>
-          <w:color w:val="393939"/>
-          <w:sz w:val="24"/>
-          <w:szCs w:val="24"/>
-          <w:shd w:val="clear" w:color="auto" w:fill="FFFFFF"/>
-        </w:rPr>
-        <w:t xml:space="preserve">á </w:t>
-      </w:r>
-      <w:r>
-        <w:rPr>
-          <w:rFonts w:ascii="Helvetica" w:hAnsi="Helvetica"/>
-          <w:color w:val="393939"/>
-          <w:sz w:val="24"/>
-          <w:szCs w:val="24"/>
-          <w:shd w:val="clear" w:color="auto" w:fill="FFFFFF"/>
-        </w:rPr>
-        <w:t xml:space="preserve">sobre la clase </w:t>
+        <w:t xml:space="preserve">Las pruebas que realizaremos sobre la base de datos implementada será sobre la clase </w:t>
       </w:r>
       <w:proofErr w:type="spellStart"/>
       <w:r>
@@ -97,77 +77,7 @@
           <w:szCs w:val="24"/>
           <w:shd w:val="clear" w:color="auto" w:fill="FFFFFF"/>
         </w:rPr>
-        <w:t xml:space="preserve"> en la cual se realizaran las operaciones de guardado y obtenci</w:t>
-      </w:r>
-      <w:r>
-        <w:rPr>
-          <w:rFonts w:ascii="Helvetica" w:hAnsi="Helvetica"/>
-          <w:color w:val="393939"/>
-          <w:sz w:val="24"/>
-          <w:szCs w:val="24"/>
-          <w:shd w:val="clear" w:color="auto" w:fill="FFFFFF"/>
-        </w:rPr>
-        <w:t>ó</w:t>
-      </w:r>
-      <w:r>
-        <w:rPr>
-          <w:rFonts w:ascii="Helvetica" w:hAnsi="Helvetica"/>
-          <w:color w:val="393939"/>
-          <w:sz w:val="24"/>
-          <w:szCs w:val="24"/>
-          <w:shd w:val="clear" w:color="auto" w:fill="FFFFFF"/>
-        </w:rPr>
-        <w:t>n relacionadas con las l</w:t>
-      </w:r>
-      <w:r>
-        <w:rPr>
-          <w:rFonts w:ascii="Helvetica" w:hAnsi="Helvetica"/>
-          <w:color w:val="393939"/>
-          <w:sz w:val="24"/>
-          <w:szCs w:val="24"/>
-          <w:shd w:val="clear" w:color="auto" w:fill="FFFFFF"/>
-        </w:rPr>
-        <w:t>í</w:t>
-      </w:r>
-      <w:r>
-        <w:rPr>
-          <w:rFonts w:ascii="Helvetica" w:hAnsi="Helvetica"/>
-          <w:color w:val="393939"/>
-          <w:sz w:val="24"/>
-          <w:szCs w:val="24"/>
-          <w:shd w:val="clear" w:color="auto" w:fill="FFFFFF"/>
-        </w:rPr>
-        <w:t xml:space="preserve">neas de buses, las paradas de buses y sobre el </w:t>
-      </w:r>
-      <w:r>
-        <w:rPr>
-          <w:rFonts w:ascii="Helvetica" w:hAnsi="Helvetica"/>
-          <w:color w:val="393939"/>
-          <w:sz w:val="24"/>
-          <w:szCs w:val="24"/>
-          <w:shd w:val="clear" w:color="auto" w:fill="FFFFFF"/>
-        </w:rPr>
-        <w:t>color relacionado a cada l</w:t>
-      </w:r>
-      <w:r>
-        <w:rPr>
-          <w:rFonts w:ascii="Helvetica" w:hAnsi="Helvetica"/>
-          <w:color w:val="393939"/>
-          <w:sz w:val="24"/>
-          <w:szCs w:val="24"/>
-          <w:shd w:val="clear" w:color="auto" w:fill="FFFFFF"/>
-        </w:rPr>
-        <w:t>í</w:t>
-      </w:r>
-      <w:r>
-        <w:rPr>
-          <w:rFonts w:ascii="Helvetica" w:hAnsi="Helvetica"/>
-          <w:color w:val="393939"/>
-          <w:sz w:val="24"/>
-          <w:szCs w:val="24"/>
-          <w:shd w:val="clear" w:color="auto" w:fill="FFFFFF"/>
-        </w:rPr>
-        <w:t>nea.</w:t>
+        <w:t xml:space="preserve"> en la cual se realizaran las operaciones de guardado y obtención relacionadas con las líneas de buses, las paradas de buses y sobre el color relacionado a cada línea.</w:t>
       </w:r>
     </w:p>
     <w:p>
@@ -284,12 +194,6 @@
           <w:insideV w:val="single" w:sz="2" w:space="0" w:color="000000"/>
         </w:tblBorders>
         <w:tblLayout w:type="fixed"/>
-        <w:tblCellMar>
-          <w:top w:w="0" w:type="dxa"/>
-          <w:left w:w="0" w:type="dxa"/>
-          <w:bottom w:w="0" w:type="dxa"/>
-          <w:right w:w="0" w:type="dxa"/>
-        </w:tblCellMar>
         <w:tblLook w:val="04A0" w:firstRow="1" w:lastRow="0" w:firstColumn="1" w:lastColumn="0" w:noHBand="0" w:noVBand="1"/>
       </w:tblPr>
       <w:tblGrid>
@@ -301,14 +205,6 @@
         <w:gridCol w:w="1605"/>
       </w:tblGrid>
       <w:tr>
-        <w:tblPrEx>
-          <w:tblCellMar>
-            <w:top w:w="0" w:type="dxa"/>
-            <w:left w:w="0" w:type="dxa"/>
-            <w:bottom w:w="0" w:type="dxa"/>
-            <w:right w:w="0" w:type="dxa"/>
-          </w:tblCellMar>
-        </w:tblPrEx>
         <w:trPr>
           <w:trHeight w:val="279"/>
         </w:trPr>
@@ -480,14 +376,6 @@
         </w:tc>
       </w:tr>
       <w:tr>
-        <w:tblPrEx>
-          <w:tblCellMar>
-            <w:top w:w="0" w:type="dxa"/>
-            <w:left w:w="0" w:type="dxa"/>
-            <w:bottom w:w="0" w:type="dxa"/>
-            <w:right w:w="0" w:type="dxa"/>
-          </w:tblCellMar>
-        </w:tblPrEx>
         <w:trPr>
           <w:trHeight w:val="279"/>
         </w:trPr>
@@ -677,14 +565,6 @@
         </w:tc>
       </w:tr>
       <w:tr>
-        <w:tblPrEx>
-          <w:tblCellMar>
-            <w:top w:w="0" w:type="dxa"/>
-            <w:left w:w="0" w:type="dxa"/>
-            <w:bottom w:w="0" w:type="dxa"/>
-            <w:right w:w="0" w:type="dxa"/>
-          </w:tblCellMar>
-        </w:tblPrEx>
         <w:trPr>
           <w:trHeight w:val="279"/>
         </w:trPr>
@@ -874,14 +754,6 @@
         </w:tc>
       </w:tr>
       <w:tr>
-        <w:tblPrEx>
-          <w:tblCellMar>
-            <w:top w:w="0" w:type="dxa"/>
-            <w:left w:w="0" w:type="dxa"/>
-            <w:bottom w:w="0" w:type="dxa"/>
-            <w:right w:w="0" w:type="dxa"/>
-          </w:tblCellMar>
-        </w:tblPrEx>
         <w:trPr>
           <w:trHeight w:val="279"/>
         </w:trPr>
@@ -1071,14 +943,6 @@
         </w:tc>
       </w:tr>
       <w:tr>
-        <w:tblPrEx>
-          <w:tblCellMar>
-            <w:top w:w="0" w:type="dxa"/>
-            <w:left w:w="0" w:type="dxa"/>
-            <w:bottom w:w="0" w:type="dxa"/>
-            <w:right w:w="0" w:type="dxa"/>
-          </w:tblCellMar>
-        </w:tblPrEx>
         <w:trPr>
           <w:trHeight w:val="279"/>
         </w:trPr>
@@ -1311,37 +1175,7 @@
           <w:szCs w:val="24"/>
           <w:shd w:val="clear" w:color="auto" w:fill="FFFFFF"/>
         </w:rPr>
-        <w:t xml:space="preserve">Luego se probara a obtener </w:t>
-      </w:r>
-      <w:r>
-        <w:rPr>
-          <w:rFonts w:ascii="Helvetica" w:hAnsi="Helvetica"/>
-          <w:color w:val="393939"/>
-          <w:sz w:val="24"/>
-          <w:szCs w:val="24"/>
-          <w:shd w:val="clear" w:color="auto" w:fill="FFFFFF"/>
-        </w:rPr>
-        <w:t>los colores, para el m</w:t>
-      </w:r>
-      <w:r>
-        <w:rPr>
-          <w:rFonts w:ascii="Helvetica" w:hAnsi="Helvetica"/>
-          <w:color w:val="393939"/>
-          <w:sz w:val="24"/>
-          <w:szCs w:val="24"/>
-          <w:shd w:val="clear" w:color="auto" w:fill="FFFFFF"/>
-        </w:rPr>
-        <w:t>é</w:t>
-      </w:r>
-      <w:r>
-        <w:rPr>
-          <w:rFonts w:ascii="Helvetica" w:hAnsi="Helvetica"/>
-          <w:color w:val="393939"/>
-          <w:sz w:val="24"/>
-          <w:szCs w:val="24"/>
-          <w:shd w:val="clear" w:color="auto" w:fill="FFFFFF"/>
-        </w:rPr>
-        <w:t xml:space="preserve">todo </w:t>
+        <w:t xml:space="preserve">Luego se probara a obtener los colores, para el método </w:t>
       </w:r>
       <w:proofErr w:type="spellStart"/>
       <w:proofErr w:type="gramStart"/>
@@ -1409,67 +1243,7 @@
           <w:szCs w:val="24"/>
           <w:shd w:val="clear" w:color="auto" w:fill="FFFFFF"/>
         </w:rPr>
-        <w:t>) se probara con los resultados de la parte anterior como par</w:t>
-      </w:r>
-      <w:r>
-        <w:rPr>
-          <w:rFonts w:ascii="Helvetica" w:hAnsi="Helvetica"/>
-          <w:color w:val="393939"/>
-          <w:sz w:val="24"/>
-          <w:szCs w:val="24"/>
-          <w:shd w:val="clear" w:color="auto" w:fill="FFFFFF"/>
-        </w:rPr>
-        <w:t>á</w:t>
-      </w:r>
-      <w:r>
-        <w:rPr>
-          <w:rFonts w:ascii="Helvetica" w:hAnsi="Helvetica"/>
-          <w:color w:val="393939"/>
-          <w:sz w:val="24"/>
-          <w:szCs w:val="24"/>
-          <w:shd w:val="clear" w:color="auto" w:fill="FFFFFF"/>
-        </w:rPr>
-        <w:t>metro de este m</w:t>
-      </w:r>
-      <w:r>
-        <w:rPr>
-          <w:rFonts w:ascii="Helvetica" w:hAnsi="Helvetica"/>
-          <w:color w:val="393939"/>
-          <w:sz w:val="24"/>
-          <w:szCs w:val="24"/>
-          <w:shd w:val="clear" w:color="auto" w:fill="FFFFFF"/>
-        </w:rPr>
-        <w:t>é</w:t>
-      </w:r>
-      <w:r>
-        <w:rPr>
-          <w:rFonts w:ascii="Helvetica" w:hAnsi="Helvetica"/>
-          <w:color w:val="393939"/>
-          <w:sz w:val="24"/>
-          <w:szCs w:val="24"/>
-          <w:shd w:val="clear" w:color="auto" w:fill="FFFFFF"/>
-        </w:rPr>
-        <w:t>todo. Para el m</w:t>
-      </w:r>
-      <w:r>
-        <w:rPr>
-          <w:rFonts w:ascii="Helvetica" w:hAnsi="Helvetica"/>
-          <w:color w:val="393939"/>
-          <w:sz w:val="24"/>
-          <w:szCs w:val="24"/>
-          <w:shd w:val="clear" w:color="auto" w:fill="FFFFFF"/>
-        </w:rPr>
-        <w:t>é</w:t>
-      </w:r>
-      <w:r>
-        <w:rPr>
-          <w:rFonts w:ascii="Helvetica" w:hAnsi="Helvetica"/>
-          <w:color w:val="393939"/>
-          <w:sz w:val="24"/>
-          <w:szCs w:val="24"/>
-          <w:shd w:val="clear" w:color="auto" w:fill="FFFFFF"/>
-        </w:rPr>
-        <w:t xml:space="preserve">todo </w:t>
+        <w:t xml:space="preserve">) se probara con los resultados de la parte anterior como parámetro de este método. Para el método </w:t>
       </w:r>
       <w:proofErr w:type="spellStart"/>
       <w:proofErr w:type="gramStart"/>
@@ -1539,67 +1313,45 @@
         </w:rPr>
         <w:t xml:space="preserve">A </w:t>
       </w:r>
-      <w:proofErr w:type="gramStart"/>
-      <w:r>
-        <w:rPr>
-          <w:rFonts w:ascii="Helvetica" w:hAnsi="Helvetica"/>
-          <w:color w:val="393939"/>
-          <w:sz w:val="24"/>
-          <w:szCs w:val="24"/>
-          <w:shd w:val="clear" w:color="auto" w:fill="FFFFFF"/>
-        </w:rPr>
-        <w:t>continuaci</w:t>
-      </w:r>
-      <w:r>
-        <w:rPr>
-          <w:rFonts w:ascii="Helvetica" w:hAnsi="Helvetica"/>
-          <w:color w:val="393939"/>
-          <w:sz w:val="24"/>
-          <w:szCs w:val="24"/>
-          <w:shd w:val="clear" w:color="auto" w:fill="FFFFFF"/>
-        </w:rPr>
-        <w:t>ó</w:t>
-      </w:r>
-      <w:r>
-        <w:rPr>
-          <w:rFonts w:ascii="Helvetica" w:hAnsi="Helvetica"/>
-          <w:color w:val="393939"/>
-          <w:sz w:val="24"/>
-          <w:szCs w:val="24"/>
-          <w:shd w:val="clear" w:color="auto" w:fill="FFFFFF"/>
-        </w:rPr>
-        <w:t>n</w:t>
-      </w:r>
-      <w:proofErr w:type="gramEnd"/>
-      <w:r>
-        <w:rPr>
-          <w:rFonts w:ascii="Helvetica" w:hAnsi="Helvetica"/>
-          <w:color w:val="393939"/>
-          <w:sz w:val="24"/>
-          <w:szCs w:val="24"/>
-          <w:shd w:val="clear" w:color="auto" w:fill="FFFFFF"/>
-        </w:rPr>
-        <w:t xml:space="preserve"> probaremos las l</w:t>
-      </w:r>
-      <w:r>
-        <w:rPr>
-          <w:rFonts w:ascii="Helvetica" w:hAnsi="Helvetica"/>
-          <w:color w:val="393939"/>
-          <w:sz w:val="24"/>
-          <w:szCs w:val="24"/>
-          <w:shd w:val="clear" w:color="auto" w:fill="FFFFFF"/>
-        </w:rPr>
-        <w:t>í</w:t>
-      </w:r>
-      <w:r>
-        <w:rPr>
-          <w:rFonts w:ascii="Helvetica" w:hAnsi="Helvetica"/>
-          <w:color w:val="393939"/>
-          <w:sz w:val="24"/>
-          <w:szCs w:val="24"/>
-          <w:shd w:val="clear" w:color="auto" w:fill="FFFFFF"/>
-        </w:rPr>
-        <w:t>neas, se ingresaran los datos</w:t>
+      <w:r>
+        <w:rPr>
+          <w:rFonts w:ascii="Helvetica" w:hAnsi="Helvetica"/>
+          <w:color w:val="393939"/>
+          <w:sz w:val="24"/>
+          <w:szCs w:val="24"/>
+          <w:shd w:val="clear" w:color="auto" w:fill="FFFFFF"/>
+        </w:rPr>
+        <w:t>continuación,</w:t>
+      </w:r>
+      <w:r>
+        <w:rPr>
+          <w:rFonts w:ascii="Helvetica" w:hAnsi="Helvetica"/>
+          <w:color w:val="393939"/>
+          <w:sz w:val="24"/>
+          <w:szCs w:val="24"/>
+          <w:shd w:val="clear" w:color="auto" w:fill="FFFFFF"/>
+        </w:rPr>
+        <w:t xml:space="preserve"> probaremos las líneas, se </w:t>
+      </w:r>
+      <w:r>
+        <w:rPr>
+          <w:rFonts w:ascii="Helvetica" w:hAnsi="Helvetica"/>
+          <w:color w:val="393939"/>
+          <w:sz w:val="24"/>
+          <w:szCs w:val="24"/>
+          <w:shd w:val="clear" w:color="auto" w:fill="FFFFFF"/>
+        </w:rPr>
+        <w:t>ingresarán</w:t>
+      </w:r>
+      <w:r>
+        <w:rPr>
+          <w:rFonts w:ascii="Helvetica" w:hAnsi="Helvetica"/>
+          <w:color w:val="393939"/>
+          <w:sz w:val="24"/>
+          <w:szCs w:val="24"/>
+          <w:shd w:val="clear" w:color="auto" w:fill="FFFFFF"/>
+        </w:rPr>
+        <w:t xml:space="preserve"> los datos</w:t>
       </w:r>
     </w:p>
     <w:tbl>
@@ -1616,12 +1368,6 @@
           <w:insideV w:val="single" w:sz="2" w:space="0" w:color="000000"/>
         </w:tblBorders>
         <w:tblLayout w:type="fixed"/>
-        <w:tblCellMar>
-          <w:top w:w="0" w:type="dxa"/>
-          <w:left w:w="0" w:type="dxa"/>
-          <w:bottom w:w="0" w:type="dxa"/>
-          <w:right w:w="0" w:type="dxa"/>
-        </w:tblCellMar>
         <w:tblLook w:val="04A0" w:firstRow="1" w:lastRow="0" w:firstColumn="1" w:lastColumn="0" w:noHBand="0" w:noVBand="1"/>
       </w:tblPr>
       <w:tblGrid>
@@ -1633,14 +1379,6 @@
         <w:gridCol w:w="1605"/>
       </w:tblGrid>
       <w:tr>
-        <w:tblPrEx>
-          <w:tblCellMar>
-            <w:top w:w="0" w:type="dxa"/>
-            <w:left w:w="0" w:type="dxa"/>
-            <w:bottom w:w="0" w:type="dxa"/>
-            <w:right w:w="0" w:type="dxa"/>
-          </w:tblCellMar>
-        </w:tblPrEx>
         <w:trPr>
           <w:trHeight w:val="279"/>
         </w:trPr>
@@ -1810,14 +1548,6 @@
         </w:tc>
       </w:tr>
       <w:tr>
-        <w:tblPrEx>
-          <w:tblCellMar>
-            <w:top w:w="0" w:type="dxa"/>
-            <w:left w:w="0" w:type="dxa"/>
-            <w:bottom w:w="0" w:type="dxa"/>
-            <w:right w:w="0" w:type="dxa"/>
-          </w:tblCellMar>
-        </w:tblPrEx>
         <w:trPr>
           <w:trHeight w:val="279"/>
         </w:trPr>
@@ -2001,14 +1731,6 @@
         </w:tc>
       </w:tr>
       <w:tr>
-        <w:tblPrEx>
-          <w:tblCellMar>
-            <w:top w:w="0" w:type="dxa"/>
-            <w:left w:w="0" w:type="dxa"/>
-            <w:bottom w:w="0" w:type="dxa"/>
-            <w:right w:w="0" w:type="dxa"/>
-          </w:tblCellMar>
-        </w:tblPrEx>
         <w:trPr>
           <w:trHeight w:val="279"/>
         </w:trPr>
@@ -2192,14 +1914,6 @@
         </w:tc>
       </w:tr>
       <w:tr>
-        <w:tblPrEx>
-          <w:tblCellMar>
-            <w:top w:w="0" w:type="dxa"/>
-            <w:left w:w="0" w:type="dxa"/>
-            <w:bottom w:w="0" w:type="dxa"/>
-            <w:right w:w="0" w:type="dxa"/>
-          </w:tblCellMar>
-        </w:tblPrEx>
         <w:trPr>
           <w:trHeight w:val="279"/>
         </w:trPr>
@@ -2383,14 +2097,6 @@
         </w:tc>
       </w:tr>
       <w:tr>
-        <w:tblPrEx>
-          <w:tblCellMar>
-            <w:top w:w="0" w:type="dxa"/>
-            <w:left w:w="0" w:type="dxa"/>
-            <w:bottom w:w="0" w:type="dxa"/>
-            <w:right w:w="0" w:type="dxa"/>
-          </w:tblCellMar>
-        </w:tblPrEx>
         <w:trPr>
           <w:trHeight w:val="279"/>
         </w:trPr>
@@ -2617,47 +2323,7 @@
           <w:szCs w:val="24"/>
           <w:shd w:val="clear" w:color="auto" w:fill="FFFFFF"/>
         </w:rPr>
-        <w:t>Luego se probara a obtener las l</w:t>
-      </w:r>
-      <w:r>
-        <w:rPr>
-          <w:rFonts w:ascii="Helvetica" w:hAnsi="Helvetica"/>
-          <w:color w:val="393939"/>
-          <w:sz w:val="24"/>
-          <w:szCs w:val="24"/>
-          <w:shd w:val="clear" w:color="auto" w:fill="FFFFFF"/>
-        </w:rPr>
-        <w:t>í</w:t>
-      </w:r>
-      <w:r>
-        <w:rPr>
-          <w:rFonts w:ascii="Helvetica" w:hAnsi="Helvetica"/>
-          <w:color w:val="393939"/>
-          <w:sz w:val="24"/>
-          <w:szCs w:val="24"/>
-          <w:shd w:val="clear" w:color="auto" w:fill="FFFFFF"/>
-        </w:rPr>
-        <w:t>neas, para el m</w:t>
-      </w:r>
-      <w:r>
-        <w:rPr>
-          <w:rFonts w:ascii="Helvetica" w:hAnsi="Helvetica"/>
-          <w:color w:val="393939"/>
-          <w:sz w:val="24"/>
-          <w:szCs w:val="24"/>
-          <w:shd w:val="clear" w:color="auto" w:fill="FFFFFF"/>
-        </w:rPr>
-        <w:t>é</w:t>
-      </w:r>
-      <w:r>
-        <w:rPr>
-          <w:rFonts w:ascii="Helvetica" w:hAnsi="Helvetica"/>
-          <w:color w:val="393939"/>
-          <w:sz w:val="24"/>
-          <w:szCs w:val="24"/>
-          <w:shd w:val="clear" w:color="auto" w:fill="FFFFFF"/>
-        </w:rPr>
-        <w:t xml:space="preserve">todo </w:t>
+        <w:t xml:space="preserve">Luego se probara a obtener las líneas, para el método </w:t>
       </w:r>
       <w:proofErr w:type="spellStart"/>
       <w:proofErr w:type="gramStart"/>
@@ -2725,67 +2391,7 @@
           <w:szCs w:val="24"/>
           <w:shd w:val="clear" w:color="auto" w:fill="FFFFFF"/>
         </w:rPr>
-        <w:t>) se probara con los resultados de la parte anterior como par</w:t>
-      </w:r>
-      <w:r>
-        <w:rPr>
-          <w:rFonts w:ascii="Helvetica" w:hAnsi="Helvetica"/>
-          <w:color w:val="393939"/>
-          <w:sz w:val="24"/>
-          <w:szCs w:val="24"/>
-          <w:shd w:val="clear" w:color="auto" w:fill="FFFFFF"/>
-        </w:rPr>
-        <w:t>á</w:t>
-      </w:r>
-      <w:r>
-        <w:rPr>
-          <w:rFonts w:ascii="Helvetica" w:hAnsi="Helvetica"/>
-          <w:color w:val="393939"/>
-          <w:sz w:val="24"/>
-          <w:szCs w:val="24"/>
-          <w:shd w:val="clear" w:color="auto" w:fill="FFFFFF"/>
-        </w:rPr>
-        <w:t>metro de este m</w:t>
-      </w:r>
-      <w:r>
-        <w:rPr>
-          <w:rFonts w:ascii="Helvetica" w:hAnsi="Helvetica"/>
-          <w:color w:val="393939"/>
-          <w:sz w:val="24"/>
-          <w:szCs w:val="24"/>
-          <w:shd w:val="clear" w:color="auto" w:fill="FFFFFF"/>
-        </w:rPr>
-        <w:t>é</w:t>
-      </w:r>
-      <w:r>
-        <w:rPr>
-          <w:rFonts w:ascii="Helvetica" w:hAnsi="Helvetica"/>
-          <w:color w:val="393939"/>
-          <w:sz w:val="24"/>
-          <w:szCs w:val="24"/>
-          <w:shd w:val="clear" w:color="auto" w:fill="FFFFFF"/>
-        </w:rPr>
-        <w:t>todo. Para el m</w:t>
-      </w:r>
-      <w:r>
-        <w:rPr>
-          <w:rFonts w:ascii="Helvetica" w:hAnsi="Helvetica"/>
-          <w:color w:val="393939"/>
-          <w:sz w:val="24"/>
-          <w:szCs w:val="24"/>
-          <w:shd w:val="clear" w:color="auto" w:fill="FFFFFF"/>
-        </w:rPr>
-        <w:t>é</w:t>
-      </w:r>
-      <w:r>
-        <w:rPr>
-          <w:rFonts w:ascii="Helvetica" w:hAnsi="Helvetica"/>
-          <w:color w:val="393939"/>
-          <w:sz w:val="24"/>
-          <w:szCs w:val="24"/>
-          <w:shd w:val="clear" w:color="auto" w:fill="FFFFFF"/>
-        </w:rPr>
-        <w:t xml:space="preserve">todo </w:t>
+        <w:t xml:space="preserve">) se probara con los resultados de la parte anterior como parámetro de este método. Para el método </w:t>
       </w:r>
       <w:proofErr w:type="spellStart"/>
       <w:proofErr w:type="gramStart"/>
@@ -2819,101 +2425,41 @@
           <w:szCs w:val="24"/>
           <w:shd w:val="clear" w:color="auto" w:fill="FFFFFF"/>
         </w:rPr>
-        <w:t>) se comprobara que la lista que retorna contiene las l</w:t>
-      </w:r>
-      <w:r>
-        <w:rPr>
-          <w:rFonts w:ascii="Helvetica" w:hAnsi="Helvetica"/>
-          <w:color w:val="393939"/>
-          <w:sz w:val="24"/>
-          <w:szCs w:val="24"/>
-          <w:shd w:val="clear" w:color="auto" w:fill="FFFFFF"/>
-        </w:rPr>
-        <w:t>í</w:t>
-      </w:r>
-      <w:r>
-        <w:rPr>
-          <w:rFonts w:ascii="Helvetica" w:hAnsi="Helvetica"/>
-          <w:color w:val="393939"/>
-          <w:sz w:val="24"/>
-          <w:szCs w:val="24"/>
-          <w:shd w:val="clear" w:color="auto" w:fill="FFFFFF"/>
-        </w:rPr>
-        <w:t>neas del apartado anterior.</w:t>
-      </w:r>
-    </w:p>
-    <w:p>
-      <w:pPr>
-        <w:pStyle w:val="Poromisin"/>
-        <w:rPr>
-          <w:rFonts w:ascii="Helvetica" w:eastAsia="Helvetica" w:hAnsi="Helvetica" w:cs="Helvetica"/>
-          <w:color w:val="393939"/>
-          <w:sz w:val="24"/>
-          <w:szCs w:val="24"/>
-          <w:shd w:val="clear" w:color="auto" w:fill="FFFFFF"/>
-        </w:rPr>
-      </w:pPr>
-    </w:p>
-    <w:p>
-      <w:pPr>
-        <w:pStyle w:val="Poromisin"/>
-        <w:rPr>
-          <w:rFonts w:ascii="Helvetica" w:eastAsia="Helvetica" w:hAnsi="Helvetica" w:cs="Helvetica"/>
-          <w:color w:val="393939"/>
-          <w:sz w:val="24"/>
-          <w:szCs w:val="24"/>
-          <w:shd w:val="clear" w:color="auto" w:fill="FFFFFF"/>
-        </w:rPr>
-      </w:pPr>
-      <w:r>
-        <w:rPr>
-          <w:rFonts w:ascii="Helvetica" w:hAnsi="Helvetica"/>
-          <w:color w:val="393939"/>
-          <w:sz w:val="24"/>
-          <w:szCs w:val="24"/>
-          <w:shd w:val="clear" w:color="auto" w:fill="FFFFFF"/>
-        </w:rPr>
-        <w:t>A continuaci</w:t>
-      </w:r>
-      <w:r>
-        <w:rPr>
-          <w:rFonts w:ascii="Helvetica" w:hAnsi="Helvetica"/>
-          <w:color w:val="393939"/>
-          <w:sz w:val="24"/>
-          <w:szCs w:val="24"/>
-          <w:shd w:val="clear" w:color="auto" w:fill="FFFFFF"/>
-        </w:rPr>
-        <w:t>ó</w:t>
-      </w:r>
-      <w:r>
-        <w:rPr>
-          <w:rFonts w:ascii="Helvetica" w:hAnsi="Helvetica"/>
-          <w:color w:val="393939"/>
-          <w:sz w:val="24"/>
-          <w:szCs w:val="24"/>
-          <w:shd w:val="clear" w:color="auto" w:fill="FFFFFF"/>
-        </w:rPr>
-        <w:t>n probaremos el m</w:t>
-      </w:r>
-      <w:r>
-        <w:rPr>
-          <w:rFonts w:ascii="Helvetica" w:hAnsi="Helvetica"/>
-          <w:color w:val="393939"/>
-          <w:sz w:val="24"/>
-          <w:szCs w:val="24"/>
-          <w:shd w:val="clear" w:color="auto" w:fill="FFFFFF"/>
-        </w:rPr>
-        <w:t>é</w:t>
-      </w:r>
-      <w:r>
-        <w:rPr>
-          <w:rFonts w:ascii="Helvetica" w:hAnsi="Helvetica"/>
-          <w:color w:val="393939"/>
-          <w:sz w:val="24"/>
-          <w:szCs w:val="24"/>
-          <w:shd w:val="clear" w:color="auto" w:fill="FFFFFF"/>
-        </w:rPr>
-        <w:t xml:space="preserve">todo </w:t>
+        <w:t>) se comprobara que la lista que retorna contiene las líneas del apartado anterior.</w:t>
+      </w:r>
+    </w:p>
+    <w:p>
+      <w:pPr>
+        <w:pStyle w:val="Poromisin"/>
+        <w:rPr>
+          <w:rFonts w:ascii="Helvetica" w:eastAsia="Helvetica" w:hAnsi="Helvetica" w:cs="Helvetica"/>
+          <w:color w:val="393939"/>
+          <w:sz w:val="24"/>
+          <w:szCs w:val="24"/>
+          <w:shd w:val="clear" w:color="auto" w:fill="FFFFFF"/>
+        </w:rPr>
+      </w:pPr>
+    </w:p>
+    <w:p>
+      <w:pPr>
+        <w:pStyle w:val="Poromisin"/>
+        <w:rPr>
+          <w:rFonts w:ascii="Helvetica" w:eastAsia="Helvetica" w:hAnsi="Helvetica" w:cs="Helvetica"/>
+          <w:color w:val="393939"/>
+          <w:sz w:val="24"/>
+          <w:szCs w:val="24"/>
+          <w:shd w:val="clear" w:color="auto" w:fill="FFFFFF"/>
+        </w:rPr>
+      </w:pPr>
+      <w:r>
+        <w:rPr>
+          <w:rFonts w:ascii="Helvetica" w:hAnsi="Helvetica"/>
+          <w:color w:val="393939"/>
+          <w:sz w:val="24"/>
+          <w:szCs w:val="24"/>
+          <w:shd w:val="clear" w:color="auto" w:fill="FFFFFF"/>
+        </w:rPr>
+        <w:t xml:space="preserve">A continuación probaremos el método </w:t>
       </w:r>
       <w:proofErr w:type="spellStart"/>
       <w:proofErr w:type="gramStart"/>
@@ -2925,17 +2471,7 @@
           <w:szCs w:val="24"/>
           <w:shd w:val="clear" w:color="auto" w:fill="FFFFFF"/>
         </w:rPr>
-        <w:t>ge</w:t>
-      </w:r>
-      <w:r>
-        <w:rPr>
-          <w:rFonts w:ascii="Helvetica" w:hAnsi="Helvetica"/>
-          <w:color w:val="393939"/>
-          <w:sz w:val="24"/>
-          <w:szCs w:val="24"/>
-          <w:shd w:val="clear" w:color="auto" w:fill="FFFFFF"/>
-        </w:rPr>
-        <w:t>tColorbyLinea</w:t>
+        <w:t>getColorbyLinea</w:t>
       </w:r>
       <w:proofErr w:type="spellEnd"/>
       <w:r>
@@ -2991,27 +2527,7 @@
           <w:szCs w:val="24"/>
           <w:shd w:val="clear" w:color="auto" w:fill="FFFFFF"/>
         </w:rPr>
-        <w:t>) usando como par</w:t>
-      </w:r>
-      <w:r>
-        <w:rPr>
-          <w:rFonts w:ascii="Helvetica" w:hAnsi="Helvetica"/>
-          <w:color w:val="393939"/>
-          <w:sz w:val="24"/>
-          <w:szCs w:val="24"/>
-          <w:shd w:val="clear" w:color="auto" w:fill="FFFFFF"/>
-        </w:rPr>
-        <w:t>á</w:t>
-      </w:r>
-      <w:r>
-        <w:rPr>
-          <w:rFonts w:ascii="Helvetica" w:hAnsi="Helvetica"/>
-          <w:color w:val="393939"/>
-          <w:sz w:val="24"/>
-          <w:szCs w:val="24"/>
-          <w:shd w:val="clear" w:color="auto" w:fill="FFFFFF"/>
-        </w:rPr>
-        <w:t xml:space="preserve">metros las </w:t>
+        <w:t xml:space="preserve">) usando como parámetros las </w:t>
       </w:r>
       <w:proofErr w:type="spellStart"/>
       <w:r>
@@ -3033,81 +2549,41 @@
           <w:szCs w:val="24"/>
           <w:shd w:val="clear" w:color="auto" w:fill="FFFFFF"/>
         </w:rPr>
-        <w:t xml:space="preserve"> P1, P2 y P3 y asegur</w:t>
-      </w:r>
-      <w:r>
-        <w:rPr>
-          <w:rFonts w:ascii="Helvetica" w:hAnsi="Helvetica"/>
-          <w:color w:val="393939"/>
-          <w:sz w:val="24"/>
-          <w:szCs w:val="24"/>
-          <w:shd w:val="clear" w:color="auto" w:fill="FFFFFF"/>
-        </w:rPr>
-        <w:t>á</w:t>
-      </w:r>
-      <w:r>
-        <w:rPr>
-          <w:rFonts w:ascii="Helvetica" w:hAnsi="Helvetica"/>
-          <w:color w:val="393939"/>
-          <w:sz w:val="24"/>
-          <w:szCs w:val="24"/>
-          <w:shd w:val="clear" w:color="auto" w:fill="FFFFFF"/>
-        </w:rPr>
-        <w:t>ndonos que retorna los colores indicados en la tabla.</w:t>
-      </w:r>
-    </w:p>
-    <w:p>
-      <w:pPr>
-        <w:pStyle w:val="Poromisin"/>
-        <w:rPr>
-          <w:rFonts w:ascii="Helvetica" w:eastAsia="Helvetica" w:hAnsi="Helvetica" w:cs="Helvetica"/>
-          <w:color w:val="393939"/>
-          <w:sz w:val="24"/>
-          <w:szCs w:val="24"/>
-          <w:shd w:val="clear" w:color="auto" w:fill="FFFFFF"/>
-        </w:rPr>
-      </w:pPr>
-    </w:p>
-    <w:p>
-      <w:pPr>
-        <w:pStyle w:val="Poromisin"/>
-        <w:rPr>
-          <w:rFonts w:ascii="Helvetica" w:eastAsia="Helvetica" w:hAnsi="Helvetica" w:cs="Helvetica"/>
-          <w:color w:val="393939"/>
-          <w:sz w:val="24"/>
-          <w:szCs w:val="24"/>
-          <w:shd w:val="clear" w:color="auto" w:fill="FFFFFF"/>
-        </w:rPr>
-      </w:pPr>
-      <w:r>
-        <w:rPr>
-          <w:rFonts w:ascii="Helvetica" w:hAnsi="Helvetica"/>
-          <w:color w:val="393939"/>
-          <w:sz w:val="24"/>
-          <w:szCs w:val="24"/>
-          <w:shd w:val="clear" w:color="auto" w:fill="FFFFFF"/>
-        </w:rPr>
-        <w:t>Realizaremos pruebas unitarias para comprobar el correcto funcionamiento de la funci</w:t>
-      </w:r>
-      <w:r>
-        <w:rPr>
-          <w:rFonts w:ascii="Helvetica" w:hAnsi="Helvetica"/>
-          <w:color w:val="393939"/>
-          <w:sz w:val="24"/>
-          <w:szCs w:val="24"/>
-          <w:shd w:val="clear" w:color="auto" w:fill="FFFFFF"/>
-        </w:rPr>
-        <w:t>ó</w:t>
-      </w:r>
-      <w:r>
-        <w:rPr>
-          <w:rFonts w:ascii="Helvetica" w:hAnsi="Helvetica"/>
-          <w:color w:val="393939"/>
-          <w:sz w:val="24"/>
-          <w:szCs w:val="24"/>
-          <w:shd w:val="clear" w:color="auto" w:fill="FFFFFF"/>
-        </w:rPr>
-        <w:t xml:space="preserve">n de </w:t>
+        <w:t xml:space="preserve"> P1, P2 y P3 y asegurándonos que retorna los colores indicados en la tabla.</w:t>
+      </w:r>
+    </w:p>
+    <w:p>
+      <w:pPr>
+        <w:pStyle w:val="Poromisin"/>
+        <w:rPr>
+          <w:rFonts w:ascii="Helvetica" w:eastAsia="Helvetica" w:hAnsi="Helvetica" w:cs="Helvetica"/>
+          <w:color w:val="393939"/>
+          <w:sz w:val="24"/>
+          <w:szCs w:val="24"/>
+          <w:shd w:val="clear" w:color="auto" w:fill="FFFFFF"/>
+        </w:rPr>
+      </w:pPr>
+    </w:p>
+    <w:p>
+      <w:pPr>
+        <w:pStyle w:val="Poromisin"/>
+        <w:rPr>
+          <w:rFonts w:ascii="Helvetica" w:eastAsia="Helvetica" w:hAnsi="Helvetica" w:cs="Helvetica"/>
+          <w:color w:val="393939"/>
+          <w:sz w:val="24"/>
+          <w:szCs w:val="24"/>
+          <w:shd w:val="clear" w:color="auto" w:fill="FFFFFF"/>
+        </w:rPr>
+      </w:pPr>
+      <w:r>
+        <w:rPr>
+          <w:rFonts w:ascii="Helvetica" w:hAnsi="Helvetica"/>
+          <w:color w:val="393939"/>
+          <w:sz w:val="24"/>
+          <w:szCs w:val="24"/>
+          <w:shd w:val="clear" w:color="auto" w:fill="FFFFFF"/>
+        </w:rPr>
+        <w:t xml:space="preserve">Realizaremos pruebas unitarias para comprobar el correcto funcionamiento de la función de </w:t>
       </w:r>
       <w:proofErr w:type="spellStart"/>
       <w:r>
@@ -3129,17 +2605,7 @@
           <w:szCs w:val="24"/>
           <w:shd w:val="clear" w:color="auto" w:fill="FFFFFF"/>
         </w:rPr>
-        <w:t xml:space="preserve"> en el caso de </w:t>
-      </w:r>
-      <w:r>
-        <w:rPr>
-          <w:rFonts w:ascii="Helvetica" w:hAnsi="Helvetica"/>
-          <w:color w:val="393939"/>
-          <w:sz w:val="24"/>
-          <w:szCs w:val="24"/>
-          <w:shd w:val="clear" w:color="auto" w:fill="FFFFFF"/>
-        </w:rPr>
-        <w:t xml:space="preserve">obtener todas las </w:t>
+        <w:t xml:space="preserve"> en el caso de obtener todas las </w:t>
       </w:r>
       <w:proofErr w:type="spellStart"/>
       <w:r>
@@ -3834,27 +3300,7 @@
           <w:szCs w:val="24"/>
           <w:shd w:val="clear" w:color="auto" w:fill="FFFFFF"/>
         </w:rPr>
-        <w:t xml:space="preserve"> son para probar los m</w:t>
-      </w:r>
-      <w:r>
-        <w:rPr>
-          <w:rFonts w:ascii="Helvetica" w:hAnsi="Helvetica"/>
-          <w:color w:val="393939"/>
-          <w:sz w:val="24"/>
-          <w:szCs w:val="24"/>
-          <w:shd w:val="clear" w:color="auto" w:fill="FFFFFF"/>
-        </w:rPr>
-        <w:t>é</w:t>
-      </w:r>
-      <w:r>
-        <w:rPr>
-          <w:rFonts w:ascii="Helvetica" w:hAnsi="Helvetica"/>
-          <w:color w:val="393939"/>
-          <w:sz w:val="24"/>
-          <w:szCs w:val="24"/>
-          <w:shd w:val="clear" w:color="auto" w:fill="FFFFFF"/>
-        </w:rPr>
-        <w:t xml:space="preserve">todos </w:t>
+        <w:t xml:space="preserve"> son para probar los métodos </w:t>
       </w:r>
       <w:proofErr w:type="spellStart"/>
       <w:r>
@@ -3876,47 +3322,7 @@
           <w:szCs w:val="24"/>
           <w:shd w:val="clear" w:color="auto" w:fill="FFFFFF"/>
         </w:rPr>
-        <w:t xml:space="preserve"> ya que es</w:t>
-      </w:r>
-      <w:r>
-        <w:rPr>
-          <w:rFonts w:ascii="Helvetica" w:hAnsi="Helvetica"/>
-          <w:color w:val="393939"/>
-          <w:sz w:val="24"/>
-          <w:szCs w:val="24"/>
-          <w:shd w:val="clear" w:color="auto" w:fill="FFFFFF"/>
-        </w:rPr>
-        <w:t xml:space="preserve"> el que llevan toda la l</w:t>
-      </w:r>
-      <w:r>
-        <w:rPr>
-          <w:rFonts w:ascii="Helvetica" w:hAnsi="Helvetica"/>
-          <w:color w:val="393939"/>
-          <w:sz w:val="24"/>
-          <w:szCs w:val="24"/>
-          <w:shd w:val="clear" w:color="auto" w:fill="FFFFFF"/>
-        </w:rPr>
-        <w:t>ó</w:t>
-      </w:r>
-      <w:r>
-        <w:rPr>
-          <w:rFonts w:ascii="Helvetica" w:hAnsi="Helvetica"/>
-          <w:color w:val="393939"/>
-          <w:sz w:val="24"/>
-          <w:szCs w:val="24"/>
-          <w:shd w:val="clear" w:color="auto" w:fill="FFFFFF"/>
-        </w:rPr>
-        <w:t>gica de la clase, ya que se encarga de obtener de la base de datos local la lista de las l</w:t>
-      </w:r>
-      <w:r>
-        <w:rPr>
-          <w:rFonts w:ascii="Helvetica" w:hAnsi="Helvetica"/>
-          <w:color w:val="393939"/>
-          <w:sz w:val="24"/>
-          <w:szCs w:val="24"/>
-          <w:shd w:val="clear" w:color="auto" w:fill="FFFFFF"/>
-        </w:rPr>
-        <w:t>í</w:t>
+        <w:t xml:space="preserve"> ya que es el que llevan toda la lógica de la clase, ya que se encarga de obtener de la base de datos local la lista de las lí</w:t>
       </w:r>
       <w:r>
         <w:rPr>
@@ -3936,7 +3342,27 @@
           <w:szCs w:val="24"/>
           <w:shd w:val="clear" w:color="auto" w:fill="FFFFFF"/>
         </w:rPr>
-        <w:t xml:space="preserve"> no en el hilo principal por lo que probaremos también el funcionamiento de ese </w:t>
+        <w:t xml:space="preserve"> no en el hilo principal p</w:t>
+      </w:r>
+      <w:r>
+        <w:rPr>
+          <w:rFonts w:ascii="Helvetica" w:hAnsi="Helvetica"/>
+          <w:color w:val="393939"/>
+          <w:sz w:val="24"/>
+          <w:szCs w:val="24"/>
+          <w:shd w:val="clear" w:color="auto" w:fill="FFFFFF"/>
+        </w:rPr>
+        <w:t xml:space="preserve">or lo que probaremos también el correcto </w:t>
+      </w:r>
+      <w:r>
+        <w:rPr>
+          <w:rFonts w:ascii="Helvetica" w:hAnsi="Helvetica"/>
+          <w:color w:val="393939"/>
+          <w:sz w:val="24"/>
+          <w:szCs w:val="24"/>
+          <w:shd w:val="clear" w:color="auto" w:fill="FFFFFF"/>
+        </w:rPr>
+        <w:t xml:space="preserve">funcionamiento de ese </w:t>
       </w:r>
       <w:proofErr w:type="spellStart"/>
       <w:r>
@@ -4002,27 +3428,7 @@
           <w:szCs w:val="24"/>
           <w:shd w:val="clear" w:color="auto" w:fill="FFFFFF"/>
         </w:rPr>
-        <w:t xml:space="preserve"> sus correcto funcionamiento ejecutando el m</w:t>
-      </w:r>
-      <w:r>
-        <w:rPr>
-          <w:rFonts w:ascii="Helvetica" w:hAnsi="Helvetica"/>
-          <w:color w:val="393939"/>
-          <w:sz w:val="24"/>
-          <w:szCs w:val="24"/>
-          <w:shd w:val="clear" w:color="auto" w:fill="FFFFFF"/>
-        </w:rPr>
-        <w:t>é</w:t>
-      </w:r>
-      <w:r>
-        <w:rPr>
-          <w:rFonts w:ascii="Helvetica" w:hAnsi="Helvetica"/>
-          <w:color w:val="393939"/>
-          <w:sz w:val="24"/>
-          <w:szCs w:val="24"/>
-          <w:shd w:val="clear" w:color="auto" w:fill="FFFFFF"/>
-        </w:rPr>
-        <w:t xml:space="preserve">todo y comprobando que la lista de </w:t>
+        <w:t xml:space="preserve"> sus correcto funcionamiento ejecutando el método y comprobando que la lista de </w:t>
       </w:r>
       <w:r>
         <w:rPr>
@@ -4042,17 +3448,7 @@
           <w:szCs w:val="24"/>
           <w:shd w:val="clear" w:color="auto" w:fill="FFFFFF"/>
         </w:rPr>
-        <w:t xml:space="preserve"> de bus en la clase se relle</w:t>
-      </w:r>
-      <w:r>
-        <w:rPr>
-          <w:rFonts w:ascii="Helvetica" w:hAnsi="Helvetica"/>
-          <w:color w:val="393939"/>
-          <w:sz w:val="24"/>
-          <w:szCs w:val="24"/>
-          <w:shd w:val="clear" w:color="auto" w:fill="FFFFFF"/>
-        </w:rPr>
-        <w:t>na con los datos correctos.</w:t>
+        <w:t xml:space="preserve"> de bus en la clase se rellena con los datos correctos.</w:t>
       </w:r>
     </w:p>
     <w:p>
@@ -4138,112 +3534,209 @@
           <w:szCs w:val="24"/>
           <w:shd w:val="clear" w:color="auto" w:fill="FFFFFF"/>
         </w:rPr>
-        <w:t xml:space="preserve"> retornara algo indic</w:t>
-      </w:r>
-      <w:r>
-        <w:rPr>
-          <w:rFonts w:ascii="Helvetica" w:hAnsi="Helvetica"/>
-          <w:color w:val="393939"/>
-          <w:sz w:val="24"/>
-          <w:szCs w:val="24"/>
-          <w:shd w:val="clear" w:color="auto" w:fill="FFFFFF"/>
-        </w:rPr>
-        <w:t>á</w:t>
-      </w:r>
-      <w:r>
-        <w:rPr>
-          <w:rFonts w:ascii="Helvetica" w:hAnsi="Helvetica"/>
-          <w:color w:val="393939"/>
-          <w:sz w:val="24"/>
-          <w:szCs w:val="24"/>
-          <w:shd w:val="clear" w:color="auto" w:fill="FFFFFF"/>
-        </w:rPr>
-        <w:t>ndolo.</w:t>
-      </w:r>
-    </w:p>
-    <w:p>
-      <w:pPr>
-        <w:pStyle w:val="Poromisin"/>
-        <w:rPr>
-          <w:rFonts w:ascii="Helvetica" w:eastAsia="Helvetica" w:hAnsi="Helvetica" w:cs="Helvetica"/>
-          <w:color w:val="393939"/>
-          <w:sz w:val="24"/>
-          <w:szCs w:val="24"/>
-          <w:shd w:val="clear" w:color="auto" w:fill="FFFFFF"/>
-        </w:rPr>
-      </w:pPr>
-      <w:r>
-        <w:rPr>
-          <w:rFonts w:ascii="Helvetica" w:hAnsi="Helvetica"/>
-          <w:color w:val="393939"/>
-          <w:sz w:val="24"/>
-          <w:szCs w:val="24"/>
-          <w:shd w:val="clear" w:color="auto" w:fill="FFFFFF"/>
-        </w:rPr>
-        <w:t xml:space="preserve">Para comprobar que esta funciona correctamente se supone que esta precargado </w:t>
-      </w:r>
-      <w:r>
-        <w:rPr>
-          <w:rFonts w:ascii="Helvetica" w:hAnsi="Helvetica"/>
-          <w:color w:val="393939"/>
-          <w:sz w:val="24"/>
-          <w:szCs w:val="24"/>
-          <w:shd w:val="clear" w:color="auto" w:fill="FFFFFF"/>
-        </w:rPr>
-        <w:t>con los datos de las tablas anteriores as</w:t>
-      </w:r>
-      <w:r>
-        <w:rPr>
-          <w:rFonts w:ascii="Helvetica" w:hAnsi="Helvetica"/>
-          <w:color w:val="393939"/>
-          <w:sz w:val="24"/>
-          <w:szCs w:val="24"/>
-          <w:shd w:val="clear" w:color="auto" w:fill="FFFFFF"/>
-        </w:rPr>
-        <w:t xml:space="preserve">í </w:t>
-      </w:r>
-      <w:r>
-        <w:rPr>
-          <w:rFonts w:ascii="Helvetica" w:hAnsi="Helvetica"/>
-          <w:color w:val="393939"/>
-          <w:sz w:val="24"/>
-          <w:szCs w:val="24"/>
-          <w:shd w:val="clear" w:color="auto" w:fill="FFFFFF"/>
-        </w:rPr>
-        <w:t>que la lista deber</w:t>
-      </w:r>
-      <w:r>
-        <w:rPr>
-          <w:rFonts w:ascii="Helvetica" w:hAnsi="Helvetica"/>
-          <w:color w:val="393939"/>
-          <w:sz w:val="24"/>
-          <w:szCs w:val="24"/>
-          <w:shd w:val="clear" w:color="auto" w:fill="FFFFFF"/>
-        </w:rPr>
-        <w:t>í</w:t>
-      </w:r>
-      <w:r>
-        <w:rPr>
-          <w:rFonts w:ascii="Helvetica" w:hAnsi="Helvetica"/>
-          <w:color w:val="393939"/>
-          <w:sz w:val="24"/>
-          <w:szCs w:val="24"/>
-          <w:shd w:val="clear" w:color="auto" w:fill="FFFFFF"/>
-        </w:rPr>
-        <w:t>a contener L1, L2, L3 y L4.</w:t>
-      </w:r>
-    </w:p>
-    <w:p>
-      <w:pPr>
-        <w:pStyle w:val="Poromisin"/>
-        <w:rPr>
-          <w:rFonts w:ascii="Helvetica" w:eastAsia="Helvetica" w:hAnsi="Helvetica" w:cs="Helvetica"/>
-          <w:color w:val="393939"/>
-          <w:sz w:val="24"/>
-          <w:szCs w:val="24"/>
-          <w:shd w:val="clear" w:color="auto" w:fill="FFFFFF"/>
-        </w:rPr>
-      </w:pPr>
+        <w:t xml:space="preserve"> retornara algo indicándolo.</w:t>
+      </w:r>
+    </w:p>
+    <w:p>
+      <w:pPr>
+        <w:pStyle w:val="Poromisin"/>
+        <w:rPr>
+          <w:rFonts w:ascii="Helvetica" w:eastAsia="Helvetica" w:hAnsi="Helvetica" w:cs="Helvetica"/>
+          <w:color w:val="393939"/>
+          <w:sz w:val="24"/>
+          <w:szCs w:val="24"/>
+          <w:shd w:val="clear" w:color="auto" w:fill="FFFFFF"/>
+        </w:rPr>
+      </w:pPr>
+      <w:r>
+        <w:rPr>
+          <w:rFonts w:ascii="Helvetica" w:hAnsi="Helvetica"/>
+          <w:color w:val="393939"/>
+          <w:sz w:val="24"/>
+          <w:szCs w:val="24"/>
+          <w:shd w:val="clear" w:color="auto" w:fill="FFFFFF"/>
+        </w:rPr>
+        <w:t>Para comprobar que esta funciona correctamente se supone que esta precargado con los datos de las tablas anteriores así que la lista debería contener L1, L2, L3 y L4.</w:t>
+      </w:r>
+    </w:p>
+    <w:p>
+      <w:pPr>
+        <w:pStyle w:val="Poromisin"/>
+        <w:rPr>
+          <w:rFonts w:ascii="Helvetica" w:eastAsia="Helvetica" w:hAnsi="Helvetica" w:cs="Helvetica"/>
+          <w:color w:val="393939"/>
+          <w:sz w:val="24"/>
+          <w:szCs w:val="24"/>
+          <w:shd w:val="clear" w:color="auto" w:fill="FFFFFF"/>
+        </w:rPr>
+      </w:pPr>
+    </w:p>
+    <w:p>
+      <w:pPr>
+        <w:pStyle w:val="Poromisin"/>
+        <w:rPr>
+          <w:rFonts w:ascii="Helvetica" w:eastAsia="Helvetica" w:hAnsi="Helvetica" w:cs="Helvetica"/>
+          <w:color w:val="393939"/>
+          <w:sz w:val="24"/>
+          <w:szCs w:val="24"/>
+          <w:shd w:val="clear" w:color="auto" w:fill="FFFFFF"/>
+        </w:rPr>
+      </w:pPr>
+      <w:r>
+        <w:rPr>
+          <w:rFonts w:ascii="Helvetica" w:hAnsi="Helvetica"/>
+          <w:color w:val="393939"/>
+          <w:sz w:val="24"/>
+          <w:szCs w:val="24"/>
+          <w:shd w:val="clear" w:color="auto" w:fill="FFFFFF"/>
+        </w:rPr>
+        <w:t>Pruebas de integración.</w:t>
+      </w:r>
+    </w:p>
+    <w:p>
+      <w:pPr>
+        <w:pStyle w:val="Poromisin"/>
+        <w:rPr>
+          <w:rFonts w:ascii="Helvetica" w:eastAsia="Helvetica" w:hAnsi="Helvetica" w:cs="Helvetica"/>
+          <w:color w:val="393939"/>
+          <w:sz w:val="24"/>
+          <w:szCs w:val="24"/>
+          <w:shd w:val="clear" w:color="auto" w:fill="FFFFFF"/>
+        </w:rPr>
+      </w:pPr>
+    </w:p>
+    <w:p>
+      <w:pPr>
+        <w:pStyle w:val="Poromisin"/>
+        <w:rPr>
+          <w:rFonts w:ascii="Helvetica" w:hAnsi="Helvetica"/>
+          <w:color w:val="393939"/>
+          <w:sz w:val="24"/>
+          <w:szCs w:val="24"/>
+          <w:shd w:val="clear" w:color="auto" w:fill="FFFFFF"/>
+        </w:rPr>
+      </w:pPr>
+      <w:r>
+        <w:rPr>
+          <w:rFonts w:ascii="Helvetica" w:hAnsi="Helvetica"/>
+          <w:color w:val="393939"/>
+          <w:sz w:val="24"/>
+          <w:szCs w:val="24"/>
+          <w:shd w:val="clear" w:color="auto" w:fill="FFFFFF"/>
+        </w:rPr>
+        <w:t xml:space="preserve">Primero se </w:t>
+      </w:r>
+      <w:proofErr w:type="gramStart"/>
+      <w:r>
+        <w:rPr>
+          <w:rFonts w:ascii="Helvetica" w:hAnsi="Helvetica"/>
+          <w:color w:val="393939"/>
+          <w:sz w:val="24"/>
+          <w:szCs w:val="24"/>
+          <w:shd w:val="clear" w:color="auto" w:fill="FFFFFF"/>
+        </w:rPr>
+        <w:t>realizaran</w:t>
+      </w:r>
+      <w:proofErr w:type="gramEnd"/>
+      <w:r>
+        <w:rPr>
+          <w:rFonts w:ascii="Helvetica" w:hAnsi="Helvetica"/>
+          <w:color w:val="393939"/>
+          <w:sz w:val="24"/>
+          <w:szCs w:val="24"/>
+          <w:shd w:val="clear" w:color="auto" w:fill="FFFFFF"/>
+        </w:rPr>
+        <w:t xml:space="preserve"> las pruebas de integración de la capa de presentación (</w:t>
+      </w:r>
+      <w:proofErr w:type="spellStart"/>
+      <w:r>
+        <w:rPr>
+          <w:rFonts w:ascii="Helvetica" w:hAnsi="Helvetica"/>
+          <w:color w:val="393939"/>
+          <w:sz w:val="24"/>
+          <w:szCs w:val="24"/>
+          <w:shd w:val="clear" w:color="auto" w:fill="FFFFFF"/>
+          <w:lang w:val="en-US"/>
+        </w:rPr>
+        <w:t>ListLineasPresenter</w:t>
+      </w:r>
+      <w:proofErr w:type="spellEnd"/>
+      <w:r>
+        <w:rPr>
+          <w:rFonts w:ascii="Helvetica" w:hAnsi="Helvetica"/>
+          <w:color w:val="393939"/>
+          <w:sz w:val="24"/>
+          <w:szCs w:val="24"/>
+          <w:shd w:val="clear" w:color="auto" w:fill="FFFFFF"/>
+        </w:rPr>
+        <w:t>) con la base de datos (</w:t>
+      </w:r>
+      <w:proofErr w:type="spellStart"/>
+      <w:r>
+        <w:rPr>
+          <w:rFonts w:ascii="Helvetica" w:hAnsi="Helvetica"/>
+          <w:color w:val="393939"/>
+          <w:sz w:val="24"/>
+          <w:szCs w:val="24"/>
+          <w:shd w:val="clear" w:color="auto" w:fill="FFFFFF"/>
+        </w:rPr>
+        <w:t>DatabaseHelper</w:t>
+      </w:r>
+      <w:proofErr w:type="spellEnd"/>
+      <w:r>
+        <w:rPr>
+          <w:rFonts w:ascii="Helvetica" w:hAnsi="Helvetica"/>
+          <w:color w:val="393939"/>
+          <w:sz w:val="24"/>
+          <w:szCs w:val="24"/>
+          <w:shd w:val="clear" w:color="auto" w:fill="FFFFFF"/>
+        </w:rPr>
+        <w:t xml:space="preserve">) haciendo las pruebas unitarias de la capa de presentación </w:t>
+      </w:r>
+      <w:r>
+        <w:rPr>
+          <w:rFonts w:ascii="Helvetica" w:hAnsi="Helvetica"/>
+          <w:color w:val="393939"/>
+          <w:sz w:val="24"/>
+          <w:szCs w:val="24"/>
+          <w:shd w:val="clear" w:color="auto" w:fill="FFFFFF"/>
+        </w:rPr>
+        <w:t>pero con la base de datos local, cuando hay datos y cuando esta vacía que debería indicarlo.</w:t>
+      </w:r>
+    </w:p>
+    <w:p>
+      <w:pPr>
+        <w:pStyle w:val="Poromisin"/>
+        <w:rPr>
+          <w:rFonts w:ascii="Helvetica" w:hAnsi="Helvetica"/>
+          <w:color w:val="393939"/>
+          <w:sz w:val="24"/>
+          <w:szCs w:val="24"/>
+          <w:shd w:val="clear" w:color="auto" w:fill="FFFFFF"/>
+        </w:rPr>
+      </w:pPr>
+    </w:p>
+    <w:p>
+      <w:pPr>
+        <w:pStyle w:val="Poromisin"/>
+        <w:rPr>
+          <w:rFonts w:ascii="Helvetica" w:hAnsi="Helvetica"/>
+          <w:color w:val="393939"/>
+          <w:sz w:val="24"/>
+          <w:szCs w:val="24"/>
+          <w:shd w:val="clear" w:color="auto" w:fill="FFFFFF"/>
+        </w:rPr>
+      </w:pPr>
+      <w:r>
+        <w:rPr>
+          <w:rFonts w:ascii="Helvetica" w:hAnsi="Helvetica"/>
+          <w:color w:val="393939"/>
+          <w:sz w:val="24"/>
+          <w:szCs w:val="24"/>
+          <w:shd w:val="clear" w:color="auto" w:fill="FFFFFF"/>
+        </w:rPr>
+        <w:t>A continuación se probara el componente RecargaBaseDatosLineas</w:t>
+      </w:r>
       <w:bookmarkStart w:id="0" w:name="_GoBack"/>
       <w:bookmarkEnd w:id="0"/>
     </w:p>
@@ -4258,69 +3751,381 @@
           <w:shd w:val="clear" w:color="auto" w:fill="FFFFFF"/>
         </w:rPr>
       </w:pPr>
-      <w:r>
-        <w:rPr>
-          <w:rFonts w:ascii="Helvetica" w:hAnsi="Helvetica"/>
-          <w:color w:val="393939"/>
-          <w:sz w:val="24"/>
-          <w:szCs w:val="24"/>
-          <w:shd w:val="clear" w:color="auto" w:fill="FFFFFF"/>
-        </w:rPr>
-        <w:t>Pruebas de integraci</w:t>
-      </w:r>
-      <w:r>
-        <w:rPr>
-          <w:rFonts w:ascii="Helvetica" w:hAnsi="Helvetica"/>
-          <w:color w:val="393939"/>
-          <w:sz w:val="24"/>
-          <w:szCs w:val="24"/>
-          <w:shd w:val="clear" w:color="auto" w:fill="FFFFFF"/>
-        </w:rPr>
-        <w:t>ó</w:t>
-      </w:r>
-      <w:r>
-        <w:rPr>
-          <w:rFonts w:ascii="Helvetica" w:hAnsi="Helvetica"/>
-          <w:color w:val="393939"/>
-          <w:sz w:val="24"/>
-          <w:szCs w:val="24"/>
-          <w:shd w:val="clear" w:color="auto" w:fill="FFFFFF"/>
-        </w:rPr>
-        <w:t>n.</w:t>
-      </w:r>
-    </w:p>
-    <w:p>
-      <w:pPr>
-        <w:pStyle w:val="Poromisin"/>
-        <w:rPr>
-          <w:rFonts w:ascii="Helvetica" w:eastAsia="Helvetica" w:hAnsi="Helvetica" w:cs="Helvetica"/>
-          <w:color w:val="393939"/>
-          <w:sz w:val="24"/>
-          <w:szCs w:val="24"/>
-          <w:shd w:val="clear" w:color="auto" w:fill="FFFFFF"/>
-        </w:rPr>
-      </w:pPr>
-    </w:p>
-    <w:p>
-      <w:pPr>
-        <w:pStyle w:val="Poromisin"/>
-        <w:rPr>
-          <w:rFonts w:ascii="Helvetica" w:eastAsia="Helvetica" w:hAnsi="Helvetica" w:cs="Helvetica"/>
-          <w:color w:val="393939"/>
-          <w:sz w:val="24"/>
-          <w:szCs w:val="24"/>
-          <w:shd w:val="clear" w:color="auto" w:fill="FFFFFF"/>
-        </w:rPr>
-      </w:pPr>
-      <w:r>
-        <w:rPr>
-          <w:rFonts w:ascii="Helvetica" w:hAnsi="Helvetica"/>
-          <w:color w:val="393939"/>
-          <w:sz w:val="24"/>
-          <w:szCs w:val="24"/>
-          <w:shd w:val="clear" w:color="auto" w:fill="FFFFFF"/>
-        </w:rPr>
-        <w:t xml:space="preserve">Primero se </w:t>
+    </w:p>
+    <w:p>
+      <w:pPr>
+        <w:pStyle w:val="Poromisin"/>
+        <w:rPr>
+          <w:rFonts w:ascii="Helvetica" w:eastAsia="Helvetica" w:hAnsi="Helvetica" w:cs="Helvetica"/>
+          <w:color w:val="393939"/>
+          <w:sz w:val="24"/>
+          <w:szCs w:val="24"/>
+          <w:shd w:val="clear" w:color="auto" w:fill="FFFFFF"/>
+        </w:rPr>
+      </w:pPr>
+    </w:p>
+    <w:p>
+      <w:pPr>
+        <w:pStyle w:val="Poromisin"/>
+        <w:rPr>
+          <w:rFonts w:ascii="Helvetica" w:eastAsia="Helvetica" w:hAnsi="Helvetica" w:cs="Helvetica"/>
+          <w:color w:val="393939"/>
+          <w:sz w:val="24"/>
+          <w:szCs w:val="24"/>
+          <w:shd w:val="clear" w:color="auto" w:fill="FFFFFF"/>
+        </w:rPr>
+      </w:pPr>
+    </w:p>
+    <w:p>
+      <w:pPr>
+        <w:pStyle w:val="Poromisin"/>
+        <w:rPr>
+          <w:rFonts w:ascii="Helvetica" w:eastAsia="Helvetica" w:hAnsi="Helvetica" w:cs="Helvetica"/>
+          <w:color w:val="393939"/>
+          <w:sz w:val="24"/>
+          <w:szCs w:val="24"/>
+          <w:shd w:val="clear" w:color="auto" w:fill="FFFFFF"/>
+        </w:rPr>
+      </w:pPr>
+      <w:r>
+        <w:rPr>
+          <w:rFonts w:ascii="Helvetica" w:hAnsi="Helvetica"/>
+          <w:color w:val="393939"/>
+          <w:sz w:val="24"/>
+          <w:szCs w:val="24"/>
+          <w:shd w:val="clear" w:color="auto" w:fill="FFFFFF"/>
+        </w:rPr>
+        <w:t>Pruebas de aceptación.</w:t>
+      </w:r>
+    </w:p>
+    <w:p>
+      <w:pPr>
+        <w:pStyle w:val="Poromisin"/>
+        <w:rPr>
+          <w:rFonts w:ascii="Helvetica" w:eastAsia="Helvetica" w:hAnsi="Helvetica" w:cs="Helvetica"/>
+          <w:color w:val="393939"/>
+          <w:sz w:val="24"/>
+          <w:szCs w:val="24"/>
+          <w:shd w:val="clear" w:color="auto" w:fill="FFFFFF"/>
+        </w:rPr>
+      </w:pPr>
+    </w:p>
+    <w:p>
+      <w:pPr>
+        <w:pStyle w:val="Poromisin"/>
+        <w:rPr>
+          <w:rFonts w:ascii="Helvetica" w:eastAsia="Helvetica" w:hAnsi="Helvetica" w:cs="Helvetica"/>
+          <w:color w:val="393939"/>
+          <w:sz w:val="24"/>
+          <w:szCs w:val="24"/>
+          <w:shd w:val="clear" w:color="auto" w:fill="FFFFFF"/>
+        </w:rPr>
+      </w:pPr>
+      <w:r>
+        <w:rPr>
+          <w:rFonts w:ascii="Helvetica" w:hAnsi="Helvetica"/>
+          <w:color w:val="393939"/>
+          <w:sz w:val="24"/>
+          <w:szCs w:val="24"/>
+          <w:shd w:val="clear" w:color="auto" w:fill="FFFFFF"/>
+        </w:rPr>
+        <w:t>Prueba 1: Comprobar líneas</w:t>
+      </w:r>
+    </w:p>
+    <w:p>
+      <w:pPr>
+        <w:pStyle w:val="Poromisin"/>
+        <w:rPr>
+          <w:rStyle w:val="Ninguno"/>
+          <w:rFonts w:ascii="Helvetica" w:eastAsia="Helvetica" w:hAnsi="Helvetica" w:cs="Helvetica"/>
+          <w:color w:val="393939"/>
+          <w:sz w:val="24"/>
+          <w:szCs w:val="24"/>
+          <w:shd w:val="clear" w:color="auto" w:fill="FFFFFF"/>
+        </w:rPr>
+      </w:pPr>
+    </w:p>
+    <w:p>
+      <w:pPr>
+        <w:pStyle w:val="Poromisin"/>
+        <w:rPr>
+          <w:rFonts w:ascii="Helvetica" w:eastAsia="Helvetica" w:hAnsi="Helvetica" w:cs="Helvetica"/>
+          <w:color w:val="393939"/>
+          <w:sz w:val="24"/>
+          <w:szCs w:val="24"/>
+          <w:shd w:val="clear" w:color="auto" w:fill="FFFFFF"/>
+        </w:rPr>
+      </w:pPr>
+      <w:r>
+        <w:rPr>
+          <w:rFonts w:ascii="Helvetica" w:hAnsi="Helvetica"/>
+          <w:color w:val="393939"/>
+          <w:sz w:val="24"/>
+          <w:szCs w:val="24"/>
+          <w:shd w:val="clear" w:color="auto" w:fill="FFFFFF"/>
+        </w:rPr>
+        <w:t xml:space="preserve">1. El usuario selecciona la función Mostrar líneas en el menú </w:t>
+      </w:r>
+      <w:r>
+        <w:rPr>
+          <w:rFonts w:ascii="Helvetica" w:hAnsi="Helvetica"/>
+          <w:color w:val="393939"/>
+          <w:sz w:val="24"/>
+          <w:szCs w:val="24"/>
+          <w:shd w:val="clear" w:color="auto" w:fill="FFFFFF"/>
+          <w:lang w:val="pt-PT"/>
+        </w:rPr>
+        <w:t>principal.</w:t>
+      </w:r>
+    </w:p>
+    <w:p>
+      <w:pPr>
+        <w:pStyle w:val="Poromisin"/>
+        <w:rPr>
+          <w:rFonts w:ascii="Helvetica" w:eastAsia="Helvetica" w:hAnsi="Helvetica" w:cs="Helvetica"/>
+          <w:color w:val="393939"/>
+          <w:sz w:val="24"/>
+          <w:szCs w:val="24"/>
+          <w:shd w:val="clear" w:color="auto" w:fill="FFFFFF"/>
+        </w:rPr>
+      </w:pPr>
+      <w:r>
+        <w:rPr>
+          <w:rFonts w:ascii="Helvetica" w:hAnsi="Helvetica"/>
+          <w:color w:val="393939"/>
+          <w:sz w:val="24"/>
+          <w:szCs w:val="24"/>
+          <w:shd w:val="clear" w:color="auto" w:fill="FFFFFF"/>
+        </w:rPr>
+        <w:t>2. El sistema obtendrá las líneas de la base de datos local.</w:t>
+      </w:r>
+    </w:p>
+    <w:p>
+      <w:pPr>
+        <w:pStyle w:val="Poromisin"/>
+        <w:rPr>
+          <w:rFonts w:ascii="Helvetica" w:eastAsia="Helvetica" w:hAnsi="Helvetica" w:cs="Helvetica"/>
+          <w:color w:val="393939"/>
+          <w:sz w:val="24"/>
+          <w:szCs w:val="24"/>
+          <w:shd w:val="clear" w:color="auto" w:fill="FFFFFF"/>
+        </w:rPr>
+      </w:pPr>
+      <w:r>
+        <w:rPr>
+          <w:rFonts w:ascii="Helvetica" w:hAnsi="Helvetica"/>
+          <w:color w:val="393939"/>
+          <w:sz w:val="24"/>
+          <w:szCs w:val="24"/>
+          <w:shd w:val="clear" w:color="auto" w:fill="FFFFFF"/>
+        </w:rPr>
+        <w:t>3. S</w:t>
+      </w:r>
+      <w:r>
+        <w:rPr>
+          <w:rFonts w:ascii="Helvetica" w:hAnsi="Helvetica"/>
+          <w:color w:val="393939"/>
+          <w:sz w:val="24"/>
+          <w:szCs w:val="24"/>
+          <w:shd w:val="clear" w:color="auto" w:fill="FFFFFF"/>
+          <w:lang w:val="it-IT"/>
+        </w:rPr>
+        <w:t>e mostrar</w:t>
+      </w:r>
+      <w:r>
+        <w:rPr>
+          <w:rFonts w:ascii="Helvetica" w:hAnsi="Helvetica"/>
+          <w:color w:val="393939"/>
+          <w:sz w:val="24"/>
+          <w:szCs w:val="24"/>
+          <w:shd w:val="clear" w:color="auto" w:fill="FFFFFF"/>
+        </w:rPr>
+        <w:t xml:space="preserve">á un listado de todas las </w:t>
+      </w:r>
+      <w:r>
+        <w:rPr>
+          <w:rFonts w:ascii="Helvetica" w:hAnsi="Helvetica"/>
+          <w:color w:val="393939"/>
+          <w:sz w:val="24"/>
+          <w:szCs w:val="24"/>
+          <w:shd w:val="clear" w:color="auto" w:fill="FFFFFF"/>
+        </w:rPr>
+        <w:t>líneas</w:t>
+      </w:r>
+      <w:r>
+        <w:rPr>
+          <w:rFonts w:ascii="Helvetica" w:hAnsi="Helvetica"/>
+          <w:color w:val="393939"/>
+          <w:sz w:val="24"/>
+          <w:szCs w:val="24"/>
+          <w:shd w:val="clear" w:color="auto" w:fill="FFFFFF"/>
+        </w:rPr>
+        <w:t>, con el formato correcto.</w:t>
+      </w:r>
+    </w:p>
+    <w:p>
+      <w:pPr>
+        <w:pStyle w:val="Poromisin"/>
+        <w:rPr>
+          <w:rStyle w:val="Ninguno"/>
+          <w:rFonts w:ascii="Helvetica" w:eastAsia="Helvetica" w:hAnsi="Helvetica" w:cs="Helvetica"/>
+          <w:color w:val="393939"/>
+          <w:sz w:val="24"/>
+          <w:szCs w:val="24"/>
+          <w:shd w:val="clear" w:color="auto" w:fill="FFFFFF"/>
+        </w:rPr>
+      </w:pPr>
+    </w:p>
+    <w:p>
+      <w:pPr>
+        <w:pStyle w:val="Poromisin"/>
+        <w:rPr>
+          <w:rFonts w:ascii="Helvetica" w:eastAsia="Helvetica" w:hAnsi="Helvetica" w:cs="Helvetica"/>
+          <w:color w:val="393939"/>
+          <w:sz w:val="24"/>
+          <w:szCs w:val="24"/>
+          <w:shd w:val="clear" w:color="auto" w:fill="FFFFFF"/>
+        </w:rPr>
+      </w:pPr>
+      <w:r>
+        <w:rPr>
+          <w:rFonts w:ascii="Helvetica" w:hAnsi="Helvetica"/>
+          <w:color w:val="393939"/>
+          <w:sz w:val="24"/>
+          <w:szCs w:val="24"/>
+          <w:shd w:val="clear" w:color="auto" w:fill="FFFFFF"/>
+        </w:rPr>
+        <w:t>Prueba 2: Recargar base de datos.</w:t>
+      </w:r>
+    </w:p>
+    <w:p>
+      <w:pPr>
+        <w:pStyle w:val="Poromisin"/>
+        <w:rPr>
+          <w:rStyle w:val="Ninguno"/>
+          <w:rFonts w:ascii="Helvetica" w:eastAsia="Helvetica" w:hAnsi="Helvetica" w:cs="Helvetica"/>
+          <w:color w:val="393939"/>
+          <w:sz w:val="24"/>
+          <w:szCs w:val="24"/>
+          <w:shd w:val="clear" w:color="auto" w:fill="FFFFFF"/>
+        </w:rPr>
+      </w:pPr>
+    </w:p>
+    <w:p>
+      <w:pPr>
+        <w:pStyle w:val="Poromisin"/>
+        <w:rPr>
+          <w:rFonts w:ascii="Helvetica" w:eastAsia="Helvetica" w:hAnsi="Helvetica" w:cs="Helvetica"/>
+          <w:color w:val="393939"/>
+          <w:sz w:val="24"/>
+          <w:szCs w:val="24"/>
+          <w:shd w:val="clear" w:color="auto" w:fill="FFFFFF"/>
+        </w:rPr>
+      </w:pPr>
+      <w:r>
+        <w:rPr>
+          <w:rFonts w:ascii="Helvetica" w:hAnsi="Helvetica"/>
+          <w:color w:val="393939"/>
+          <w:sz w:val="24"/>
+          <w:szCs w:val="24"/>
+          <w:shd w:val="clear" w:color="auto" w:fill="FFFFFF"/>
+        </w:rPr>
+        <w:t xml:space="preserve">1. El usuario selecciona la </w:t>
+      </w:r>
+      <w:r>
+        <w:rPr>
+          <w:rFonts w:ascii="Helvetica" w:hAnsi="Helvetica"/>
+          <w:color w:val="393939"/>
+          <w:sz w:val="24"/>
+          <w:szCs w:val="24"/>
+          <w:shd w:val="clear" w:color="auto" w:fill="FFFFFF"/>
+        </w:rPr>
+        <w:t xml:space="preserve">función </w:t>
+      </w:r>
+      <w:r>
+        <w:rPr>
+          <w:rFonts w:ascii="Helvetica" w:hAnsi="Helvetica"/>
+          <w:color w:val="393939"/>
+          <w:sz w:val="24"/>
+          <w:szCs w:val="24"/>
+          <w:shd w:val="clear" w:color="auto" w:fill="FFFFFF"/>
+        </w:rPr>
+        <w:t xml:space="preserve">Mostrar </w:t>
+      </w:r>
+      <w:r>
+        <w:rPr>
+          <w:rFonts w:ascii="Helvetica" w:hAnsi="Helvetica"/>
+          <w:color w:val="393939"/>
+          <w:sz w:val="24"/>
+          <w:szCs w:val="24"/>
+          <w:shd w:val="clear" w:color="auto" w:fill="FFFFFF"/>
+        </w:rPr>
+        <w:t>línea</w:t>
+      </w:r>
+      <w:r>
+        <w:rPr>
+          <w:rFonts w:ascii="Helvetica" w:hAnsi="Helvetica"/>
+          <w:color w:val="393939"/>
+          <w:sz w:val="24"/>
+          <w:szCs w:val="24"/>
+          <w:shd w:val="clear" w:color="auto" w:fill="FFFFFF"/>
+        </w:rPr>
+        <w:t xml:space="preserve"> en el menú </w:t>
+      </w:r>
+      <w:r>
+        <w:rPr>
+          <w:rFonts w:ascii="Helvetica" w:hAnsi="Helvetica"/>
+          <w:color w:val="393939"/>
+          <w:sz w:val="24"/>
+          <w:szCs w:val="24"/>
+          <w:shd w:val="clear" w:color="auto" w:fill="FFFFFF"/>
+          <w:lang w:val="pt-PT"/>
+        </w:rPr>
+        <w:t>principal.</w:t>
+      </w:r>
+    </w:p>
+    <w:p>
+      <w:pPr>
+        <w:pStyle w:val="Poromisin"/>
+        <w:rPr>
+          <w:rFonts w:ascii="Helvetica" w:eastAsia="Helvetica" w:hAnsi="Helvetica" w:cs="Helvetica"/>
+          <w:color w:val="393939"/>
+          <w:sz w:val="24"/>
+          <w:szCs w:val="24"/>
+          <w:shd w:val="clear" w:color="auto" w:fill="FFFFFF"/>
+        </w:rPr>
+      </w:pPr>
+      <w:r>
+        <w:rPr>
+          <w:rFonts w:ascii="Helvetica" w:hAnsi="Helvetica"/>
+          <w:color w:val="393939"/>
+          <w:sz w:val="24"/>
+          <w:szCs w:val="24"/>
+          <w:shd w:val="clear" w:color="auto" w:fill="FFFFFF"/>
+        </w:rPr>
+        <w:t>2. El usuario selecciona la función de recargar la base de datos.</w:t>
+      </w:r>
+    </w:p>
+    <w:p>
+      <w:pPr>
+        <w:pStyle w:val="Poromisin"/>
+        <w:rPr>
+          <w:rFonts w:ascii="Helvetica" w:eastAsia="Helvetica" w:hAnsi="Helvetica" w:cs="Helvetica"/>
+          <w:color w:val="393939"/>
+          <w:sz w:val="24"/>
+          <w:szCs w:val="24"/>
+          <w:shd w:val="clear" w:color="auto" w:fill="FFFFFF"/>
+        </w:rPr>
+      </w:pPr>
+      <w:r>
+        <w:rPr>
+          <w:rFonts w:ascii="Helvetica" w:hAnsi="Helvetica"/>
+          <w:color w:val="393939"/>
+          <w:sz w:val="24"/>
+          <w:szCs w:val="24"/>
+          <w:shd w:val="clear" w:color="auto" w:fill="FFFFFF"/>
+        </w:rPr>
+        <w:t xml:space="preserve">3. Se </w:t>
       </w:r>
       <w:proofErr w:type="gramStart"/>
       <w:r>
@@ -4331,7 +4136,7 @@
           <w:szCs w:val="24"/>
           <w:shd w:val="clear" w:color="auto" w:fill="FFFFFF"/>
         </w:rPr>
-        <w:t>realizaran</w:t>
+        <w:t>mostrara</w:t>
       </w:r>
       <w:proofErr w:type="gramEnd"/>
       <w:r>
@@ -4342,176 +4147,136 @@
           <w:szCs w:val="24"/>
           <w:shd w:val="clear" w:color="auto" w:fill="FFFFFF"/>
         </w:rPr>
-        <w:t xml:space="preserve"> las pruebas de integraci</w:t>
-      </w:r>
-      <w:r>
-        <w:rPr>
-          <w:rFonts w:ascii="Helvetica" w:hAnsi="Helvetica"/>
-          <w:color w:val="393939"/>
-          <w:sz w:val="24"/>
-          <w:szCs w:val="24"/>
-          <w:shd w:val="clear" w:color="auto" w:fill="FFFFFF"/>
-        </w:rPr>
-        <w:t>ó</w:t>
-      </w:r>
-      <w:r>
-        <w:rPr>
-          <w:rFonts w:ascii="Helvetica" w:hAnsi="Helvetica"/>
-          <w:color w:val="393939"/>
-          <w:sz w:val="24"/>
-          <w:szCs w:val="24"/>
-          <w:shd w:val="clear" w:color="auto" w:fill="FFFFFF"/>
-        </w:rPr>
-        <w:t>n de la capa de presentaci</w:t>
-      </w:r>
-      <w:r>
-        <w:rPr>
-          <w:rFonts w:ascii="Helvetica" w:hAnsi="Helvetica"/>
-          <w:color w:val="393939"/>
-          <w:sz w:val="24"/>
-          <w:szCs w:val="24"/>
-          <w:shd w:val="clear" w:color="auto" w:fill="FFFFFF"/>
-        </w:rPr>
-        <w:t>ó</w:t>
-      </w:r>
-      <w:r>
-        <w:rPr>
-          <w:rFonts w:ascii="Helvetica" w:hAnsi="Helvetica"/>
-          <w:color w:val="393939"/>
-          <w:sz w:val="24"/>
-          <w:szCs w:val="24"/>
-          <w:shd w:val="clear" w:color="auto" w:fill="FFFFFF"/>
-        </w:rPr>
-        <w:t>n (</w:t>
-      </w:r>
-      <w:proofErr w:type="spellStart"/>
-      <w:r>
-        <w:rPr>
-          <w:rFonts w:ascii="Helvetica" w:hAnsi="Helvetica"/>
-          <w:color w:val="393939"/>
-          <w:sz w:val="24"/>
-          <w:szCs w:val="24"/>
-          <w:shd w:val="clear" w:color="auto" w:fill="FFFFFF"/>
-          <w:lang w:val="en-US"/>
-        </w:rPr>
-        <w:t>ListLineasPresenter</w:t>
-      </w:r>
-      <w:proofErr w:type="spellEnd"/>
-      <w:r>
-        <w:rPr>
-          <w:rFonts w:ascii="Helvetica" w:hAnsi="Helvetica"/>
-          <w:color w:val="393939"/>
-          <w:sz w:val="24"/>
-          <w:szCs w:val="24"/>
-          <w:shd w:val="clear" w:color="auto" w:fill="FFFFFF"/>
-        </w:rPr>
-        <w:t>) con la base de datos (</w:t>
-      </w:r>
-      <w:proofErr w:type="spellStart"/>
-      <w:r>
-        <w:rPr>
-          <w:rFonts w:ascii="Helvetica" w:hAnsi="Helvetica"/>
-          <w:color w:val="393939"/>
-          <w:sz w:val="24"/>
-          <w:szCs w:val="24"/>
-          <w:shd w:val="clear" w:color="auto" w:fill="FFFFFF"/>
-        </w:rPr>
-        <w:t>DatabaseHelper</w:t>
-      </w:r>
-      <w:proofErr w:type="spellEnd"/>
-      <w:r>
-        <w:rPr>
-          <w:rFonts w:ascii="Helvetica" w:hAnsi="Helvetica"/>
-          <w:color w:val="393939"/>
-          <w:sz w:val="24"/>
-          <w:szCs w:val="24"/>
-          <w:shd w:val="clear" w:color="auto" w:fill="FFFFFF"/>
-        </w:rPr>
-        <w:t>) h</w:t>
-      </w:r>
-      <w:r>
-        <w:rPr>
-          <w:rFonts w:ascii="Helvetica" w:hAnsi="Helvetica"/>
-          <w:color w:val="393939"/>
-          <w:sz w:val="24"/>
-          <w:szCs w:val="24"/>
-          <w:shd w:val="clear" w:color="auto" w:fill="FFFFFF"/>
-        </w:rPr>
-        <w:t>aciendo las pruebas unitarias de la capa de presentaci</w:t>
-      </w:r>
-      <w:r>
-        <w:rPr>
-          <w:rFonts w:ascii="Helvetica" w:hAnsi="Helvetica"/>
-          <w:color w:val="393939"/>
-          <w:sz w:val="24"/>
-          <w:szCs w:val="24"/>
-          <w:shd w:val="clear" w:color="auto" w:fill="FFFFFF"/>
-        </w:rPr>
-        <w:t>ó</w:t>
-      </w:r>
-      <w:r>
-        <w:rPr>
-          <w:rFonts w:ascii="Helvetica" w:hAnsi="Helvetica"/>
-          <w:color w:val="393939"/>
-          <w:sz w:val="24"/>
-          <w:szCs w:val="24"/>
-          <w:shd w:val="clear" w:color="auto" w:fill="FFFFFF"/>
-        </w:rPr>
-        <w:t>n pero con la base de datos local.</w:t>
-      </w:r>
-    </w:p>
-    <w:p>
-      <w:pPr>
-        <w:pStyle w:val="Poromisin"/>
-        <w:rPr>
-          <w:rFonts w:ascii="Helvetica" w:eastAsia="Helvetica" w:hAnsi="Helvetica" w:cs="Helvetica"/>
-          <w:color w:val="393939"/>
-          <w:sz w:val="24"/>
-          <w:szCs w:val="24"/>
-          <w:shd w:val="clear" w:color="auto" w:fill="FFFFFF"/>
-        </w:rPr>
-      </w:pPr>
-    </w:p>
-    <w:p>
-      <w:pPr>
-        <w:pStyle w:val="Poromisin"/>
-        <w:rPr>
-          <w:rFonts w:ascii="Helvetica" w:eastAsia="Helvetica" w:hAnsi="Helvetica" w:cs="Helvetica"/>
-          <w:color w:val="393939"/>
-          <w:sz w:val="24"/>
-          <w:szCs w:val="24"/>
-          <w:shd w:val="clear" w:color="auto" w:fill="FFFFFF"/>
-        </w:rPr>
-      </w:pPr>
-      <w:r>
-        <w:rPr>
-          <w:rFonts w:ascii="Helvetica" w:hAnsi="Helvetica"/>
-          <w:color w:val="393939"/>
-          <w:sz w:val="24"/>
-          <w:szCs w:val="24"/>
-          <w:shd w:val="clear" w:color="auto" w:fill="FFFFFF"/>
-        </w:rPr>
-        <w:t>Para las pruebas de integraci</w:t>
-      </w:r>
-      <w:r>
-        <w:rPr>
-          <w:rFonts w:ascii="Helvetica" w:hAnsi="Helvetica"/>
-          <w:color w:val="393939"/>
-          <w:sz w:val="24"/>
-          <w:szCs w:val="24"/>
-          <w:shd w:val="clear" w:color="auto" w:fill="FFFFFF"/>
-        </w:rPr>
-        <w:t>ó</w:t>
-      </w:r>
-      <w:r>
-        <w:rPr>
-          <w:rFonts w:ascii="Helvetica" w:hAnsi="Helvetica"/>
-          <w:color w:val="393939"/>
-          <w:sz w:val="24"/>
-          <w:szCs w:val="24"/>
-          <w:shd w:val="clear" w:color="auto" w:fill="FFFFFF"/>
-        </w:rPr>
-        <w:t xml:space="preserve">n se </w:t>
+        <w:t xml:space="preserve"> indicadores para mostrar que se </w:t>
+      </w:r>
+      <w:r>
+        <w:rPr>
+          <w:rFonts w:ascii="Helvetica" w:hAnsi="Helvetica"/>
+          <w:color w:val="393939"/>
+          <w:sz w:val="24"/>
+          <w:szCs w:val="24"/>
+          <w:shd w:val="clear" w:color="auto" w:fill="FFFFFF"/>
+        </w:rPr>
+        <w:t>está</w:t>
+      </w:r>
+      <w:r>
+        <w:rPr>
+          <w:rFonts w:ascii="Helvetica" w:hAnsi="Helvetica"/>
+          <w:color w:val="393939"/>
+          <w:sz w:val="24"/>
+          <w:szCs w:val="24"/>
+          <w:shd w:val="clear" w:color="auto" w:fill="FFFFFF"/>
+        </w:rPr>
+        <w:t xml:space="preserve"> ejecutando, se notificara cuando termine y se mostraran los nuevos datos obtenido.</w:t>
+      </w:r>
+    </w:p>
+    <w:p>
+      <w:pPr>
+        <w:pStyle w:val="Poromisin"/>
+        <w:rPr>
+          <w:rFonts w:ascii="Helvetica" w:eastAsia="Helvetica" w:hAnsi="Helvetica" w:cs="Helvetica"/>
+          <w:color w:val="393939"/>
+          <w:sz w:val="24"/>
+          <w:szCs w:val="24"/>
+          <w:shd w:val="clear" w:color="auto" w:fill="FFFFFF"/>
+        </w:rPr>
+      </w:pPr>
+    </w:p>
+    <w:p>
+      <w:pPr>
+        <w:pStyle w:val="Poromisin"/>
+        <w:rPr>
+          <w:rFonts w:ascii="Helvetica" w:eastAsia="Helvetica" w:hAnsi="Helvetica" w:cs="Helvetica"/>
+          <w:color w:val="393939"/>
+          <w:sz w:val="24"/>
+          <w:szCs w:val="24"/>
+          <w:shd w:val="clear" w:color="auto" w:fill="FFFFFF"/>
+        </w:rPr>
+      </w:pPr>
+      <w:r>
+        <w:rPr>
+          <w:rFonts w:ascii="Helvetica" w:hAnsi="Helvetica"/>
+          <w:color w:val="393939"/>
+          <w:sz w:val="24"/>
+          <w:szCs w:val="24"/>
+          <w:shd w:val="clear" w:color="auto" w:fill="FFFFFF"/>
+        </w:rPr>
+        <w:t>Prueba 3: Base de datos vacía.</w:t>
+      </w:r>
+    </w:p>
+    <w:p>
+      <w:pPr>
+        <w:pStyle w:val="Poromisin"/>
+        <w:rPr>
+          <w:rFonts w:ascii="Helvetica" w:eastAsia="Helvetica" w:hAnsi="Helvetica" w:cs="Helvetica"/>
+          <w:color w:val="393939"/>
+          <w:sz w:val="24"/>
+          <w:szCs w:val="24"/>
+          <w:shd w:val="clear" w:color="auto" w:fill="FFFFFF"/>
+        </w:rPr>
+      </w:pPr>
+      <w:r>
+        <w:rPr>
+          <w:rFonts w:ascii="Helvetica" w:hAnsi="Helvetica"/>
+          <w:color w:val="393939"/>
+          <w:sz w:val="24"/>
+          <w:szCs w:val="24"/>
+          <w:shd w:val="clear" w:color="auto" w:fill="FFFFFF"/>
+        </w:rPr>
+        <w:t xml:space="preserve">1. El usuario selecciona la función </w:t>
+      </w:r>
+      <w:r>
+        <w:rPr>
+          <w:rFonts w:ascii="Helvetica" w:hAnsi="Helvetica"/>
+          <w:color w:val="393939"/>
+          <w:sz w:val="24"/>
+          <w:szCs w:val="24"/>
+          <w:shd w:val="clear" w:color="auto" w:fill="FFFFFF"/>
+        </w:rPr>
+        <w:t xml:space="preserve">Mostrar </w:t>
+      </w:r>
+      <w:r>
+        <w:rPr>
+          <w:rFonts w:ascii="Helvetica" w:hAnsi="Helvetica"/>
+          <w:color w:val="393939"/>
+          <w:sz w:val="24"/>
+          <w:szCs w:val="24"/>
+          <w:shd w:val="clear" w:color="auto" w:fill="FFFFFF"/>
+        </w:rPr>
+        <w:t xml:space="preserve">líneas en el menú </w:t>
+      </w:r>
+      <w:r>
+        <w:rPr>
+          <w:rFonts w:ascii="Helvetica" w:hAnsi="Helvetica"/>
+          <w:color w:val="393939"/>
+          <w:sz w:val="24"/>
+          <w:szCs w:val="24"/>
+          <w:shd w:val="clear" w:color="auto" w:fill="FFFFFF"/>
+          <w:lang w:val="pt-PT"/>
+        </w:rPr>
+        <w:t>principal.</w:t>
+      </w:r>
+    </w:p>
+    <w:p>
+      <w:pPr>
+        <w:pStyle w:val="Poromisin"/>
+        <w:rPr>
+          <w:rFonts w:ascii="Helvetica" w:eastAsia="Helvetica" w:hAnsi="Helvetica" w:cs="Helvetica"/>
+          <w:color w:val="393939"/>
+          <w:sz w:val="24"/>
+          <w:szCs w:val="24"/>
+          <w:shd w:val="clear" w:color="auto" w:fill="FFFFFF"/>
+        </w:rPr>
+      </w:pPr>
+      <w:r>
+        <w:rPr>
+          <w:rFonts w:ascii="Helvetica" w:hAnsi="Helvetica"/>
+          <w:color w:val="393939"/>
+          <w:sz w:val="24"/>
+          <w:szCs w:val="24"/>
+          <w:shd w:val="clear" w:color="auto" w:fill="FFFFFF"/>
+        </w:rPr>
+        <w:t xml:space="preserve">2. Se intentan cargar los </w:t>
       </w:r>
       <w:proofErr w:type="gramStart"/>
       <w:r>
@@ -4522,7 +4287,7 @@
           <w:szCs w:val="24"/>
           <w:shd w:val="clear" w:color="auto" w:fill="FFFFFF"/>
         </w:rPr>
-        <w:t>realizara</w:t>
+        <w:t>datos</w:t>
       </w:r>
       <w:proofErr w:type="gramEnd"/>
       <w:r>
@@ -4533,1080 +4298,7 @@
           <w:szCs w:val="24"/>
           <w:shd w:val="clear" w:color="auto" w:fill="FFFFFF"/>
         </w:rPr>
-        <w:t xml:space="preserve"> la prueba de la interfaz, </w:t>
-      </w:r>
-      <w:proofErr w:type="spellStart"/>
-      <w:r>
-        <w:rPr>
-          <w:rFonts w:ascii="Helvetica" w:hAnsi="Helvetica"/>
-          <w:color w:val="393939"/>
-          <w:sz w:val="24"/>
-          <w:szCs w:val="24"/>
-          <w:shd w:val="clear" w:color="auto" w:fill="FFFFFF"/>
-        </w:rPr>
-        <w:t>LineasActivity</w:t>
-      </w:r>
-      <w:proofErr w:type="spellEnd"/>
-      <w:r>
-        <w:rPr>
-          <w:rFonts w:ascii="Helvetica" w:hAnsi="Helvetica"/>
-          <w:color w:val="393939"/>
-          <w:sz w:val="24"/>
-          <w:szCs w:val="24"/>
-          <w:shd w:val="clear" w:color="auto" w:fill="FFFFFF"/>
-        </w:rPr>
-        <w:t>, con la capa de presentaci</w:t>
-      </w:r>
-      <w:r>
-        <w:rPr>
-          <w:rFonts w:ascii="Helvetica" w:hAnsi="Helvetica"/>
-          <w:color w:val="393939"/>
-          <w:sz w:val="24"/>
-          <w:szCs w:val="24"/>
-          <w:shd w:val="clear" w:color="auto" w:fill="FFFFFF"/>
-        </w:rPr>
-        <w:t>ó</w:t>
-      </w:r>
-      <w:r>
-        <w:rPr>
-          <w:rFonts w:ascii="Helvetica" w:hAnsi="Helvetica"/>
-          <w:color w:val="393939"/>
-          <w:sz w:val="24"/>
-          <w:szCs w:val="24"/>
-          <w:shd w:val="clear" w:color="auto" w:fill="FFFFFF"/>
-        </w:rPr>
-        <w:t xml:space="preserve">n, </w:t>
-      </w:r>
-      <w:proofErr w:type="spellStart"/>
-      <w:r>
-        <w:rPr>
-          <w:rFonts w:ascii="Helvetica" w:hAnsi="Helvetica"/>
-          <w:color w:val="393939"/>
-          <w:sz w:val="24"/>
-          <w:szCs w:val="24"/>
-          <w:shd w:val="clear" w:color="auto" w:fill="FFFFFF"/>
-          <w:lang w:val="en-US"/>
-        </w:rPr>
-        <w:t>ListLineasPresenter</w:t>
-      </w:r>
-      <w:proofErr w:type="spellEnd"/>
-      <w:r>
-        <w:rPr>
-          <w:rFonts w:ascii="Helvetica" w:hAnsi="Helvetica"/>
-          <w:color w:val="393939"/>
-          <w:sz w:val="24"/>
-          <w:szCs w:val="24"/>
-          <w:shd w:val="clear" w:color="auto" w:fill="FFFFFF"/>
-        </w:rPr>
-        <w:t>, para as</w:t>
-      </w:r>
-      <w:r>
-        <w:rPr>
-          <w:rFonts w:ascii="Helvetica" w:hAnsi="Helvetica"/>
-          <w:color w:val="393939"/>
-          <w:sz w:val="24"/>
-          <w:szCs w:val="24"/>
-          <w:shd w:val="clear" w:color="auto" w:fill="FFFFFF"/>
-        </w:rPr>
-        <w:t xml:space="preserve">í </w:t>
-      </w:r>
-      <w:r>
-        <w:rPr>
-          <w:rFonts w:ascii="Helvetica" w:hAnsi="Helvetica"/>
-          <w:color w:val="393939"/>
-          <w:sz w:val="24"/>
-          <w:szCs w:val="24"/>
-          <w:shd w:val="clear" w:color="auto" w:fill="FFFFFF"/>
-        </w:rPr>
-        <w:t xml:space="preserve">comprobar que se </w:t>
-      </w:r>
-      <w:r>
-        <w:rPr>
-          <w:rFonts w:ascii="Helvetica" w:hAnsi="Helvetica"/>
-          <w:color w:val="393939"/>
-          <w:sz w:val="24"/>
-          <w:szCs w:val="24"/>
-          <w:shd w:val="clear" w:color="auto" w:fill="FFFFFF"/>
-        </w:rPr>
-        <w:t xml:space="preserve">muestran las </w:t>
-      </w:r>
-      <w:proofErr w:type="spellStart"/>
-      <w:r>
-        <w:rPr>
-          <w:rFonts w:ascii="Helvetica" w:hAnsi="Helvetica"/>
-          <w:color w:val="393939"/>
-          <w:sz w:val="24"/>
-          <w:szCs w:val="24"/>
-          <w:shd w:val="clear" w:color="auto" w:fill="FFFFFF"/>
-        </w:rPr>
-        <w:lastRenderedPageBreak/>
-        <w:t>lineas</w:t>
-      </w:r>
-      <w:proofErr w:type="spellEnd"/>
-      <w:r>
-        <w:rPr>
-          <w:rFonts w:ascii="Helvetica" w:hAnsi="Helvetica"/>
-          <w:color w:val="393939"/>
-          <w:sz w:val="24"/>
-          <w:szCs w:val="24"/>
-          <w:shd w:val="clear" w:color="auto" w:fill="FFFFFF"/>
-        </w:rPr>
-        <w:t xml:space="preserve"> de la bases de datos repitiendo las pruebas unitarias que se definieron sobre la capa de presentaci</w:t>
-      </w:r>
-      <w:r>
-        <w:rPr>
-          <w:rFonts w:ascii="Helvetica" w:hAnsi="Helvetica"/>
-          <w:color w:val="393939"/>
-          <w:sz w:val="24"/>
-          <w:szCs w:val="24"/>
-          <w:shd w:val="clear" w:color="auto" w:fill="FFFFFF"/>
-        </w:rPr>
-        <w:t>ó</w:t>
-      </w:r>
-      <w:r>
-        <w:rPr>
-          <w:rFonts w:ascii="Helvetica" w:hAnsi="Helvetica"/>
-          <w:color w:val="393939"/>
-          <w:sz w:val="24"/>
-          <w:szCs w:val="24"/>
-          <w:shd w:val="clear" w:color="auto" w:fill="FFFFFF"/>
-        </w:rPr>
-        <w:t>n.</w:t>
-      </w:r>
-    </w:p>
-    <w:p>
-      <w:pPr>
-        <w:pStyle w:val="Poromisin"/>
-        <w:rPr>
-          <w:rFonts w:ascii="Helvetica" w:eastAsia="Helvetica" w:hAnsi="Helvetica" w:cs="Helvetica"/>
-          <w:color w:val="393939"/>
-          <w:sz w:val="24"/>
-          <w:szCs w:val="24"/>
-          <w:shd w:val="clear" w:color="auto" w:fill="FFFFFF"/>
-        </w:rPr>
-      </w:pPr>
-    </w:p>
-    <w:p>
-      <w:pPr>
-        <w:pStyle w:val="Poromisin"/>
-        <w:rPr>
-          <w:rFonts w:ascii="Helvetica" w:eastAsia="Helvetica" w:hAnsi="Helvetica" w:cs="Helvetica"/>
-          <w:color w:val="393939"/>
-          <w:sz w:val="24"/>
-          <w:szCs w:val="24"/>
-          <w:shd w:val="clear" w:color="auto" w:fill="FFFFFF"/>
-        </w:rPr>
-      </w:pPr>
-      <w:r>
-        <w:rPr>
-          <w:rFonts w:ascii="Helvetica" w:hAnsi="Helvetica"/>
-          <w:color w:val="393939"/>
-          <w:sz w:val="24"/>
-          <w:szCs w:val="24"/>
-          <w:shd w:val="clear" w:color="auto" w:fill="FFFFFF"/>
-        </w:rPr>
-        <w:t>Pruebas de aceptaci</w:t>
-      </w:r>
-      <w:r>
-        <w:rPr>
-          <w:rFonts w:ascii="Helvetica" w:hAnsi="Helvetica"/>
-          <w:color w:val="393939"/>
-          <w:sz w:val="24"/>
-          <w:szCs w:val="24"/>
-          <w:shd w:val="clear" w:color="auto" w:fill="FFFFFF"/>
-        </w:rPr>
-        <w:t>ó</w:t>
-      </w:r>
-      <w:r>
-        <w:rPr>
-          <w:rFonts w:ascii="Helvetica" w:hAnsi="Helvetica"/>
-          <w:color w:val="393939"/>
-          <w:sz w:val="24"/>
-          <w:szCs w:val="24"/>
-          <w:shd w:val="clear" w:color="auto" w:fill="FFFFFF"/>
-        </w:rPr>
-        <w:t>n.</w:t>
-      </w:r>
-    </w:p>
-    <w:p>
-      <w:pPr>
-        <w:pStyle w:val="Poromisin"/>
-        <w:rPr>
-          <w:rFonts w:ascii="Helvetica" w:eastAsia="Helvetica" w:hAnsi="Helvetica" w:cs="Helvetica"/>
-          <w:color w:val="393939"/>
-          <w:sz w:val="24"/>
-          <w:szCs w:val="24"/>
-          <w:shd w:val="clear" w:color="auto" w:fill="FFFFFF"/>
-        </w:rPr>
-      </w:pPr>
-    </w:p>
-    <w:p>
-      <w:pPr>
-        <w:pStyle w:val="Poromisin"/>
-        <w:rPr>
-          <w:rFonts w:ascii="Helvetica" w:eastAsia="Helvetica" w:hAnsi="Helvetica" w:cs="Helvetica"/>
-          <w:color w:val="393939"/>
-          <w:sz w:val="24"/>
-          <w:szCs w:val="24"/>
-          <w:shd w:val="clear" w:color="auto" w:fill="FFFFFF"/>
-        </w:rPr>
-      </w:pPr>
-      <w:r>
-        <w:rPr>
-          <w:rFonts w:ascii="Helvetica" w:hAnsi="Helvetica"/>
-          <w:color w:val="393939"/>
-          <w:sz w:val="24"/>
-          <w:szCs w:val="24"/>
-          <w:shd w:val="clear" w:color="auto" w:fill="FFFFFF"/>
-        </w:rPr>
-        <w:t>Prueba 1: Comprobar l</w:t>
-      </w:r>
-      <w:r>
-        <w:rPr>
-          <w:rFonts w:ascii="Helvetica" w:hAnsi="Helvetica"/>
-          <w:color w:val="393939"/>
-          <w:sz w:val="24"/>
-          <w:szCs w:val="24"/>
-          <w:shd w:val="clear" w:color="auto" w:fill="FFFFFF"/>
-        </w:rPr>
-        <w:t>í</w:t>
-      </w:r>
-      <w:r>
-        <w:rPr>
-          <w:rFonts w:ascii="Helvetica" w:hAnsi="Helvetica"/>
-          <w:color w:val="393939"/>
-          <w:sz w:val="24"/>
-          <w:szCs w:val="24"/>
-          <w:shd w:val="clear" w:color="auto" w:fill="FFFFFF"/>
-        </w:rPr>
-        <w:t>neas</w:t>
-      </w:r>
-    </w:p>
-    <w:p>
-      <w:pPr>
-        <w:pStyle w:val="Poromisin"/>
-        <w:rPr>
-          <w:rStyle w:val="Ninguno"/>
-          <w:rFonts w:ascii="Helvetica" w:eastAsia="Helvetica" w:hAnsi="Helvetica" w:cs="Helvetica"/>
-          <w:color w:val="393939"/>
-          <w:sz w:val="24"/>
-          <w:szCs w:val="24"/>
-          <w:shd w:val="clear" w:color="auto" w:fill="FFFFFF"/>
-        </w:rPr>
-      </w:pPr>
-    </w:p>
-    <w:p>
-      <w:pPr>
-        <w:pStyle w:val="Poromisin"/>
-        <w:rPr>
-          <w:rFonts w:ascii="Helvetica" w:eastAsia="Helvetica" w:hAnsi="Helvetica" w:cs="Helvetica"/>
-          <w:color w:val="393939"/>
-          <w:sz w:val="24"/>
-          <w:szCs w:val="24"/>
-          <w:shd w:val="clear" w:color="auto" w:fill="FFFFFF"/>
-        </w:rPr>
-      </w:pPr>
-      <w:r>
-        <w:rPr>
-          <w:rFonts w:ascii="Helvetica" w:hAnsi="Helvetica"/>
-          <w:color w:val="393939"/>
-          <w:sz w:val="24"/>
-          <w:szCs w:val="24"/>
-          <w:shd w:val="clear" w:color="auto" w:fill="FFFFFF"/>
-        </w:rPr>
-        <w:t>1. El usuario selecciona la funci</w:t>
-      </w:r>
-      <w:r>
-        <w:rPr>
-          <w:rFonts w:ascii="Helvetica" w:hAnsi="Helvetica"/>
-          <w:color w:val="393939"/>
-          <w:sz w:val="24"/>
-          <w:szCs w:val="24"/>
-          <w:shd w:val="clear" w:color="auto" w:fill="FFFFFF"/>
-        </w:rPr>
-        <w:t>ó</w:t>
-      </w:r>
-      <w:r>
-        <w:rPr>
-          <w:rFonts w:ascii="Helvetica" w:hAnsi="Helvetica"/>
-          <w:color w:val="393939"/>
-          <w:sz w:val="24"/>
-          <w:szCs w:val="24"/>
-          <w:shd w:val="clear" w:color="auto" w:fill="FFFFFF"/>
-        </w:rPr>
-        <w:t xml:space="preserve">n </w:t>
-      </w:r>
-      <w:r>
-        <w:rPr>
-          <w:rFonts w:ascii="Helvetica" w:hAnsi="Helvetica"/>
-          <w:color w:val="393939"/>
-          <w:sz w:val="24"/>
-          <w:szCs w:val="24"/>
-          <w:shd w:val="clear" w:color="auto" w:fill="FFFFFF"/>
-        </w:rPr>
-        <w:t xml:space="preserve">Mostrar </w:t>
-      </w:r>
-      <w:r>
-        <w:rPr>
-          <w:rFonts w:ascii="Helvetica" w:hAnsi="Helvetica"/>
-          <w:color w:val="393939"/>
-          <w:sz w:val="24"/>
-          <w:szCs w:val="24"/>
-          <w:shd w:val="clear" w:color="auto" w:fill="FFFFFF"/>
-        </w:rPr>
-        <w:t>l</w:t>
-      </w:r>
-      <w:r>
-        <w:rPr>
-          <w:rFonts w:ascii="Helvetica" w:hAnsi="Helvetica"/>
-          <w:color w:val="393939"/>
-          <w:sz w:val="24"/>
-          <w:szCs w:val="24"/>
-          <w:shd w:val="clear" w:color="auto" w:fill="FFFFFF"/>
-        </w:rPr>
-        <w:t>í</w:t>
-      </w:r>
-      <w:r>
-        <w:rPr>
-          <w:rFonts w:ascii="Helvetica" w:hAnsi="Helvetica"/>
-          <w:color w:val="393939"/>
-          <w:sz w:val="24"/>
-          <w:szCs w:val="24"/>
-          <w:shd w:val="clear" w:color="auto" w:fill="FFFFFF"/>
-        </w:rPr>
-        <w:t>neas en el men</w:t>
-      </w:r>
-      <w:r>
-        <w:rPr>
-          <w:rFonts w:ascii="Helvetica" w:hAnsi="Helvetica"/>
-          <w:color w:val="393939"/>
-          <w:sz w:val="24"/>
-          <w:szCs w:val="24"/>
-          <w:shd w:val="clear" w:color="auto" w:fill="FFFFFF"/>
-        </w:rPr>
-        <w:t xml:space="preserve">ú </w:t>
-      </w:r>
-      <w:r>
-        <w:rPr>
-          <w:rFonts w:ascii="Helvetica" w:hAnsi="Helvetica"/>
-          <w:color w:val="393939"/>
-          <w:sz w:val="24"/>
-          <w:szCs w:val="24"/>
-          <w:shd w:val="clear" w:color="auto" w:fill="FFFFFF"/>
-          <w:lang w:val="pt-PT"/>
-        </w:rPr>
-        <w:t>principal.</w:t>
-      </w:r>
-    </w:p>
-    <w:p>
-      <w:pPr>
-        <w:pStyle w:val="Poromisin"/>
-        <w:rPr>
-          <w:rFonts w:ascii="Helvetica" w:eastAsia="Helvetica" w:hAnsi="Helvetica" w:cs="Helvetica"/>
-          <w:color w:val="393939"/>
-          <w:sz w:val="24"/>
-          <w:szCs w:val="24"/>
-          <w:shd w:val="clear" w:color="auto" w:fill="FFFFFF"/>
-        </w:rPr>
-      </w:pPr>
-      <w:r>
-        <w:rPr>
-          <w:rFonts w:ascii="Helvetica" w:hAnsi="Helvetica"/>
-          <w:color w:val="393939"/>
-          <w:sz w:val="24"/>
-          <w:szCs w:val="24"/>
-          <w:shd w:val="clear" w:color="auto" w:fill="FFFFFF"/>
-        </w:rPr>
-        <w:t xml:space="preserve">2. </w:t>
-      </w:r>
-      <w:r>
-        <w:rPr>
-          <w:rFonts w:ascii="Helvetica" w:hAnsi="Helvetica"/>
-          <w:color w:val="393939"/>
-          <w:sz w:val="24"/>
-          <w:szCs w:val="24"/>
-          <w:shd w:val="clear" w:color="auto" w:fill="FFFFFF"/>
-        </w:rPr>
-        <w:t xml:space="preserve">El </w:t>
-      </w:r>
-      <w:r>
-        <w:rPr>
-          <w:rFonts w:ascii="Helvetica" w:hAnsi="Helvetica"/>
-          <w:color w:val="393939"/>
-          <w:sz w:val="24"/>
-          <w:szCs w:val="24"/>
-          <w:shd w:val="clear" w:color="auto" w:fill="FFFFFF"/>
-        </w:rPr>
-        <w:t>sistema obtendr</w:t>
-      </w:r>
-      <w:r>
-        <w:rPr>
-          <w:rFonts w:ascii="Helvetica" w:hAnsi="Helvetica"/>
-          <w:color w:val="393939"/>
-          <w:sz w:val="24"/>
-          <w:szCs w:val="24"/>
-          <w:shd w:val="clear" w:color="auto" w:fill="FFFFFF"/>
-        </w:rPr>
-        <w:t xml:space="preserve">á </w:t>
-      </w:r>
-      <w:r>
-        <w:rPr>
-          <w:rFonts w:ascii="Helvetica" w:hAnsi="Helvetica"/>
-          <w:color w:val="393939"/>
-          <w:sz w:val="24"/>
-          <w:szCs w:val="24"/>
-          <w:shd w:val="clear" w:color="auto" w:fill="FFFFFF"/>
-        </w:rPr>
-        <w:t>las l</w:t>
-      </w:r>
-      <w:r>
-        <w:rPr>
-          <w:rFonts w:ascii="Helvetica" w:hAnsi="Helvetica"/>
-          <w:color w:val="393939"/>
-          <w:sz w:val="24"/>
-          <w:szCs w:val="24"/>
-          <w:shd w:val="clear" w:color="auto" w:fill="FFFFFF"/>
-        </w:rPr>
-        <w:t>í</w:t>
-      </w:r>
-      <w:r>
-        <w:rPr>
-          <w:rFonts w:ascii="Helvetica" w:hAnsi="Helvetica"/>
-          <w:color w:val="393939"/>
-          <w:sz w:val="24"/>
-          <w:szCs w:val="24"/>
-          <w:shd w:val="clear" w:color="auto" w:fill="FFFFFF"/>
-        </w:rPr>
-        <w:t>neas de la base de datos local.</w:t>
-      </w:r>
-    </w:p>
-    <w:p>
-      <w:pPr>
-        <w:pStyle w:val="Poromisin"/>
-        <w:rPr>
-          <w:rFonts w:ascii="Helvetica" w:eastAsia="Helvetica" w:hAnsi="Helvetica" w:cs="Helvetica"/>
-          <w:color w:val="393939"/>
-          <w:sz w:val="24"/>
-          <w:szCs w:val="24"/>
-          <w:shd w:val="clear" w:color="auto" w:fill="FFFFFF"/>
-        </w:rPr>
-      </w:pPr>
-      <w:r>
-        <w:rPr>
-          <w:rFonts w:ascii="Helvetica" w:hAnsi="Helvetica"/>
-          <w:color w:val="393939"/>
-          <w:sz w:val="24"/>
-          <w:szCs w:val="24"/>
-          <w:shd w:val="clear" w:color="auto" w:fill="FFFFFF"/>
-        </w:rPr>
-        <w:t xml:space="preserve">3. </w:t>
-      </w:r>
-      <w:r>
-        <w:rPr>
-          <w:rFonts w:ascii="Helvetica" w:hAnsi="Helvetica"/>
-          <w:color w:val="393939"/>
-          <w:sz w:val="24"/>
-          <w:szCs w:val="24"/>
-          <w:shd w:val="clear" w:color="auto" w:fill="FFFFFF"/>
-        </w:rPr>
-        <w:t>S</w:t>
-      </w:r>
-      <w:r>
-        <w:rPr>
-          <w:rFonts w:ascii="Helvetica" w:hAnsi="Helvetica"/>
-          <w:color w:val="393939"/>
-          <w:sz w:val="24"/>
-          <w:szCs w:val="24"/>
-          <w:shd w:val="clear" w:color="auto" w:fill="FFFFFF"/>
-          <w:lang w:val="it-IT"/>
-        </w:rPr>
-        <w:t>e mostrar</w:t>
-      </w:r>
-      <w:r>
-        <w:rPr>
-          <w:rFonts w:ascii="Helvetica" w:hAnsi="Helvetica"/>
-          <w:color w:val="393939"/>
-          <w:sz w:val="24"/>
-          <w:szCs w:val="24"/>
-          <w:shd w:val="clear" w:color="auto" w:fill="FFFFFF"/>
-        </w:rPr>
-        <w:t xml:space="preserve">á </w:t>
-      </w:r>
-      <w:r>
-        <w:rPr>
-          <w:rFonts w:ascii="Helvetica" w:hAnsi="Helvetica"/>
-          <w:color w:val="393939"/>
-          <w:sz w:val="24"/>
-          <w:szCs w:val="24"/>
-          <w:shd w:val="clear" w:color="auto" w:fill="FFFFFF"/>
-        </w:rPr>
-        <w:t xml:space="preserve">un listado de todas las </w:t>
-      </w:r>
-      <w:proofErr w:type="spellStart"/>
-      <w:r>
-        <w:rPr>
-          <w:rFonts w:ascii="Helvetica" w:hAnsi="Helvetica"/>
-          <w:color w:val="393939"/>
-          <w:sz w:val="24"/>
-          <w:szCs w:val="24"/>
-          <w:shd w:val="clear" w:color="auto" w:fill="FFFFFF"/>
-        </w:rPr>
-        <w:t>lineas</w:t>
-      </w:r>
-      <w:proofErr w:type="spellEnd"/>
-      <w:r>
-        <w:rPr>
-          <w:rFonts w:ascii="Helvetica" w:hAnsi="Helvetica"/>
-          <w:color w:val="393939"/>
-          <w:sz w:val="24"/>
-          <w:szCs w:val="24"/>
-          <w:shd w:val="clear" w:color="auto" w:fill="FFFFFF"/>
-        </w:rPr>
-        <w:t>, con el formato correcto.</w:t>
-      </w:r>
-    </w:p>
-    <w:p>
-      <w:pPr>
-        <w:pStyle w:val="Poromisin"/>
-        <w:rPr>
-          <w:rStyle w:val="Ninguno"/>
-          <w:rFonts w:ascii="Helvetica" w:eastAsia="Helvetica" w:hAnsi="Helvetica" w:cs="Helvetica"/>
-          <w:color w:val="393939"/>
-          <w:sz w:val="24"/>
-          <w:szCs w:val="24"/>
-          <w:shd w:val="clear" w:color="auto" w:fill="FFFFFF"/>
-        </w:rPr>
-      </w:pPr>
-    </w:p>
-    <w:p>
-      <w:pPr>
-        <w:pStyle w:val="Poromisin"/>
-        <w:rPr>
-          <w:rFonts w:ascii="Helvetica" w:eastAsia="Helvetica" w:hAnsi="Helvetica" w:cs="Helvetica"/>
-          <w:color w:val="393939"/>
-          <w:sz w:val="24"/>
-          <w:szCs w:val="24"/>
-          <w:shd w:val="clear" w:color="auto" w:fill="FFFFFF"/>
-        </w:rPr>
-      </w:pPr>
-      <w:r>
-        <w:rPr>
-          <w:rFonts w:ascii="Helvetica" w:hAnsi="Helvetica"/>
-          <w:color w:val="393939"/>
-          <w:sz w:val="24"/>
-          <w:szCs w:val="24"/>
-          <w:shd w:val="clear" w:color="auto" w:fill="FFFFFF"/>
-        </w:rPr>
-        <w:t>Prueba 2</w:t>
-      </w:r>
-      <w:r>
-        <w:rPr>
-          <w:rFonts w:ascii="Helvetica" w:hAnsi="Helvetica"/>
-          <w:color w:val="393939"/>
-          <w:sz w:val="24"/>
-          <w:szCs w:val="24"/>
-          <w:shd w:val="clear" w:color="auto" w:fill="FFFFFF"/>
-        </w:rPr>
-        <w:t xml:space="preserve">: </w:t>
-      </w:r>
-      <w:r>
-        <w:rPr>
-          <w:rFonts w:ascii="Helvetica" w:hAnsi="Helvetica"/>
-          <w:color w:val="393939"/>
-          <w:sz w:val="24"/>
-          <w:szCs w:val="24"/>
-          <w:shd w:val="clear" w:color="auto" w:fill="FFFFFF"/>
-        </w:rPr>
-        <w:t>Recargar base de datos.</w:t>
-      </w:r>
-    </w:p>
-    <w:p>
-      <w:pPr>
-        <w:pStyle w:val="Poromisin"/>
-        <w:rPr>
-          <w:rStyle w:val="Ninguno"/>
-          <w:rFonts w:ascii="Helvetica" w:eastAsia="Helvetica" w:hAnsi="Helvetica" w:cs="Helvetica"/>
-          <w:color w:val="393939"/>
-          <w:sz w:val="24"/>
-          <w:szCs w:val="24"/>
-          <w:shd w:val="clear" w:color="auto" w:fill="FFFFFF"/>
-        </w:rPr>
-      </w:pPr>
-    </w:p>
-    <w:p>
-      <w:pPr>
-        <w:pStyle w:val="Poromisin"/>
-        <w:rPr>
-          <w:rFonts w:ascii="Helvetica" w:eastAsia="Helvetica" w:hAnsi="Helvetica" w:cs="Helvetica"/>
-          <w:color w:val="393939"/>
-          <w:sz w:val="24"/>
-          <w:szCs w:val="24"/>
-          <w:shd w:val="clear" w:color="auto" w:fill="FFFFFF"/>
-        </w:rPr>
-      </w:pPr>
-      <w:r>
-        <w:rPr>
-          <w:rFonts w:ascii="Helvetica" w:hAnsi="Helvetica"/>
-          <w:color w:val="393939"/>
-          <w:sz w:val="24"/>
-          <w:szCs w:val="24"/>
-          <w:shd w:val="clear" w:color="auto" w:fill="FFFFFF"/>
-        </w:rPr>
-        <w:t xml:space="preserve">1. El usuario selecciona la </w:t>
-      </w:r>
-      <w:proofErr w:type="gramStart"/>
-      <w:r>
-        <w:rPr>
-          <w:rFonts w:ascii="Helvetica" w:hAnsi="Helvetica"/>
-          <w:color w:val="393939"/>
-          <w:sz w:val="24"/>
-          <w:szCs w:val="24"/>
-          <w:shd w:val="clear" w:color="auto" w:fill="FFFFFF"/>
-        </w:rPr>
-        <w:t>funci</w:t>
-      </w:r>
-      <w:r>
-        <w:rPr>
-          <w:rFonts w:ascii="Helvetica" w:hAnsi="Helvetica"/>
-          <w:color w:val="393939"/>
-          <w:sz w:val="24"/>
-          <w:szCs w:val="24"/>
-          <w:shd w:val="clear" w:color="auto" w:fill="FFFFFF"/>
-        </w:rPr>
-        <w:t>ó</w:t>
-      </w:r>
-      <w:r>
-        <w:rPr>
-          <w:rFonts w:ascii="Helvetica" w:hAnsi="Helvetica"/>
-          <w:color w:val="393939"/>
-          <w:sz w:val="24"/>
-          <w:szCs w:val="24"/>
-          <w:shd w:val="clear" w:color="auto" w:fill="FFFFFF"/>
-        </w:rPr>
-        <w:t>n l</w:t>
-      </w:r>
-      <w:r>
-        <w:rPr>
-          <w:rFonts w:ascii="Helvetica" w:hAnsi="Helvetica"/>
-          <w:color w:val="393939"/>
-          <w:sz w:val="24"/>
-          <w:szCs w:val="24"/>
-          <w:shd w:val="clear" w:color="auto" w:fill="FFFFFF"/>
-        </w:rPr>
-        <w:t>í</w:t>
-      </w:r>
-      <w:r>
-        <w:rPr>
-          <w:rFonts w:ascii="Helvetica" w:hAnsi="Helvetica"/>
-          <w:color w:val="393939"/>
-          <w:sz w:val="24"/>
-          <w:szCs w:val="24"/>
-          <w:shd w:val="clear" w:color="auto" w:fill="FFFFFF"/>
-        </w:rPr>
-        <w:t>neas</w:t>
-      </w:r>
-      <w:proofErr w:type="gramEnd"/>
-      <w:r>
-        <w:rPr>
-          <w:rFonts w:ascii="Helvetica" w:hAnsi="Helvetica"/>
-          <w:color w:val="393939"/>
-          <w:sz w:val="24"/>
-          <w:szCs w:val="24"/>
-          <w:shd w:val="clear" w:color="auto" w:fill="FFFFFF"/>
-        </w:rPr>
-        <w:t xml:space="preserve"> en el men</w:t>
-      </w:r>
-      <w:r>
-        <w:rPr>
-          <w:rFonts w:ascii="Helvetica" w:hAnsi="Helvetica"/>
-          <w:color w:val="393939"/>
-          <w:sz w:val="24"/>
-          <w:szCs w:val="24"/>
-          <w:shd w:val="clear" w:color="auto" w:fill="FFFFFF"/>
-        </w:rPr>
-        <w:t xml:space="preserve">ú </w:t>
-      </w:r>
-      <w:r>
-        <w:rPr>
-          <w:rFonts w:ascii="Helvetica" w:hAnsi="Helvetica"/>
-          <w:color w:val="393939"/>
-          <w:sz w:val="24"/>
-          <w:szCs w:val="24"/>
-          <w:shd w:val="clear" w:color="auto" w:fill="FFFFFF"/>
-          <w:lang w:val="pt-PT"/>
-        </w:rPr>
-        <w:t>principal.</w:t>
-      </w:r>
-    </w:p>
-    <w:p>
-      <w:pPr>
-        <w:pStyle w:val="Poromisin"/>
-        <w:rPr>
-          <w:rFonts w:ascii="Helvetica" w:eastAsia="Helvetica" w:hAnsi="Helvetica" w:cs="Helvetica"/>
-          <w:color w:val="393939"/>
-          <w:sz w:val="24"/>
-          <w:szCs w:val="24"/>
-          <w:shd w:val="clear" w:color="auto" w:fill="FFFFFF"/>
-        </w:rPr>
-      </w:pPr>
-      <w:r>
-        <w:rPr>
-          <w:rFonts w:ascii="Helvetica" w:hAnsi="Helvetica"/>
-          <w:color w:val="393939"/>
-          <w:sz w:val="24"/>
-          <w:szCs w:val="24"/>
-          <w:shd w:val="clear" w:color="auto" w:fill="FFFFFF"/>
-        </w:rPr>
-        <w:t xml:space="preserve">2. </w:t>
-      </w:r>
-      <w:r>
-        <w:rPr>
-          <w:rFonts w:ascii="Helvetica" w:hAnsi="Helvetica"/>
-          <w:color w:val="393939"/>
-          <w:sz w:val="24"/>
-          <w:szCs w:val="24"/>
-          <w:shd w:val="clear" w:color="auto" w:fill="FFFFFF"/>
-        </w:rPr>
-        <w:t xml:space="preserve">El usuario selecciona la </w:t>
-      </w:r>
-      <w:r>
-        <w:rPr>
-          <w:rFonts w:ascii="Helvetica" w:hAnsi="Helvetica"/>
-          <w:color w:val="393939"/>
-          <w:sz w:val="24"/>
-          <w:szCs w:val="24"/>
-          <w:shd w:val="clear" w:color="auto" w:fill="FFFFFF"/>
-        </w:rPr>
-        <w:t>funci</w:t>
-      </w:r>
-      <w:r>
-        <w:rPr>
-          <w:rFonts w:ascii="Helvetica" w:hAnsi="Helvetica"/>
-          <w:color w:val="393939"/>
-          <w:sz w:val="24"/>
-          <w:szCs w:val="24"/>
-          <w:shd w:val="clear" w:color="auto" w:fill="FFFFFF"/>
-        </w:rPr>
-        <w:t>ó</w:t>
-      </w:r>
-      <w:r>
-        <w:rPr>
-          <w:rFonts w:ascii="Helvetica" w:hAnsi="Helvetica"/>
-          <w:color w:val="393939"/>
-          <w:sz w:val="24"/>
-          <w:szCs w:val="24"/>
-          <w:shd w:val="clear" w:color="auto" w:fill="FFFFFF"/>
-        </w:rPr>
-        <w:t>n de recargar la base de datos.</w:t>
-      </w:r>
-    </w:p>
-    <w:p>
-      <w:pPr>
-        <w:pStyle w:val="Poromisin"/>
-        <w:rPr>
-          <w:rFonts w:ascii="Helvetica" w:eastAsia="Helvetica" w:hAnsi="Helvetica" w:cs="Helvetica"/>
-          <w:color w:val="393939"/>
-          <w:sz w:val="24"/>
-          <w:szCs w:val="24"/>
-          <w:shd w:val="clear" w:color="auto" w:fill="FFFFFF"/>
-        </w:rPr>
-      </w:pPr>
-      <w:r>
-        <w:rPr>
-          <w:rFonts w:ascii="Helvetica" w:hAnsi="Helvetica"/>
-          <w:color w:val="393939"/>
-          <w:sz w:val="24"/>
-          <w:szCs w:val="24"/>
-          <w:shd w:val="clear" w:color="auto" w:fill="FFFFFF"/>
-        </w:rPr>
-        <w:t xml:space="preserve">3. </w:t>
-      </w:r>
-      <w:r>
-        <w:rPr>
-          <w:rFonts w:ascii="Helvetica" w:hAnsi="Helvetica"/>
-          <w:color w:val="393939"/>
-          <w:sz w:val="24"/>
-          <w:szCs w:val="24"/>
-          <w:shd w:val="clear" w:color="auto" w:fill="FFFFFF"/>
-        </w:rPr>
-        <w:t xml:space="preserve">Se </w:t>
-      </w:r>
-      <w:proofErr w:type="gramStart"/>
-      <w:r>
-        <w:rPr>
-          <w:rFonts w:ascii="Helvetica" w:hAnsi="Helvetica"/>
-          <w:color w:val="393939"/>
-          <w:sz w:val="24"/>
-          <w:szCs w:val="24"/>
-          <w:shd w:val="clear" w:color="auto" w:fill="FFFFFF"/>
-        </w:rPr>
-        <w:t>mostrara</w:t>
-      </w:r>
-      <w:proofErr w:type="gramEnd"/>
-      <w:r>
-        <w:rPr>
-          <w:rFonts w:ascii="Helvetica" w:hAnsi="Helvetica"/>
-          <w:color w:val="393939"/>
-          <w:sz w:val="24"/>
-          <w:szCs w:val="24"/>
-          <w:shd w:val="clear" w:color="auto" w:fill="FFFFFF"/>
-        </w:rPr>
-        <w:t xml:space="preserve"> indicadores para mostrar que se </w:t>
-      </w:r>
-      <w:proofErr w:type="spellStart"/>
-      <w:r>
-        <w:rPr>
-          <w:rFonts w:ascii="Helvetica" w:hAnsi="Helvetica"/>
-          <w:color w:val="393939"/>
-          <w:sz w:val="24"/>
-          <w:szCs w:val="24"/>
-          <w:shd w:val="clear" w:color="auto" w:fill="FFFFFF"/>
-        </w:rPr>
-        <w:t>esta</w:t>
-      </w:r>
-      <w:proofErr w:type="spellEnd"/>
-      <w:r>
-        <w:rPr>
-          <w:rFonts w:ascii="Helvetica" w:hAnsi="Helvetica"/>
-          <w:color w:val="393939"/>
-          <w:sz w:val="24"/>
-          <w:szCs w:val="24"/>
-          <w:shd w:val="clear" w:color="auto" w:fill="FFFFFF"/>
-        </w:rPr>
-        <w:t xml:space="preserve"> ejecutando, se notificara cuando termine y se mostraran los nuevos datos obtenido.</w:t>
-      </w:r>
-    </w:p>
-    <w:p>
-      <w:pPr>
-        <w:pStyle w:val="Poromisin"/>
-        <w:rPr>
-          <w:rFonts w:ascii="Helvetica" w:eastAsia="Helvetica" w:hAnsi="Helvetica" w:cs="Helvetica"/>
-          <w:color w:val="393939"/>
-          <w:sz w:val="24"/>
-          <w:szCs w:val="24"/>
-          <w:shd w:val="clear" w:color="auto" w:fill="FFFFFF"/>
-        </w:rPr>
-      </w:pPr>
-    </w:p>
-    <w:p>
-      <w:pPr>
-        <w:pStyle w:val="Poromisin"/>
-        <w:rPr>
-          <w:rFonts w:ascii="Helvetica" w:eastAsia="Helvetica" w:hAnsi="Helvetica" w:cs="Helvetica"/>
-          <w:color w:val="393939"/>
-          <w:sz w:val="24"/>
-          <w:szCs w:val="24"/>
-          <w:shd w:val="clear" w:color="auto" w:fill="FFFFFF"/>
-        </w:rPr>
-      </w:pPr>
-      <w:r>
-        <w:rPr>
-          <w:rFonts w:ascii="Helvetica" w:hAnsi="Helvetica"/>
-          <w:color w:val="393939"/>
-          <w:sz w:val="24"/>
-          <w:szCs w:val="24"/>
-          <w:shd w:val="clear" w:color="auto" w:fill="FFFFFF"/>
-        </w:rPr>
-        <w:t>Prueba 3: Base de datos vac</w:t>
-      </w:r>
-      <w:r>
-        <w:rPr>
-          <w:rFonts w:ascii="Helvetica" w:hAnsi="Helvetica"/>
-          <w:color w:val="393939"/>
-          <w:sz w:val="24"/>
-          <w:szCs w:val="24"/>
-          <w:shd w:val="clear" w:color="auto" w:fill="FFFFFF"/>
-        </w:rPr>
-        <w:t>í</w:t>
-      </w:r>
-      <w:r>
-        <w:rPr>
-          <w:rFonts w:ascii="Helvetica" w:hAnsi="Helvetica"/>
-          <w:color w:val="393939"/>
-          <w:sz w:val="24"/>
-          <w:szCs w:val="24"/>
-          <w:shd w:val="clear" w:color="auto" w:fill="FFFFFF"/>
-        </w:rPr>
-        <w:t>a.</w:t>
-      </w:r>
-    </w:p>
-    <w:p>
-      <w:pPr>
-        <w:pStyle w:val="Poromisin"/>
-        <w:rPr>
-          <w:rFonts w:ascii="Helvetica" w:eastAsia="Helvetica" w:hAnsi="Helvetica" w:cs="Helvetica"/>
-          <w:color w:val="393939"/>
-          <w:sz w:val="24"/>
-          <w:szCs w:val="24"/>
-          <w:shd w:val="clear" w:color="auto" w:fill="FFFFFF"/>
-        </w:rPr>
-      </w:pPr>
-      <w:r>
-        <w:rPr>
-          <w:rFonts w:ascii="Helvetica" w:hAnsi="Helvetica"/>
-          <w:color w:val="393939"/>
-          <w:sz w:val="24"/>
-          <w:szCs w:val="24"/>
-          <w:shd w:val="clear" w:color="auto" w:fill="FFFFFF"/>
-        </w:rPr>
-        <w:t xml:space="preserve">1. El usuario selecciona la </w:t>
-      </w:r>
-      <w:proofErr w:type="gramStart"/>
-      <w:r>
-        <w:rPr>
-          <w:rFonts w:ascii="Helvetica" w:hAnsi="Helvetica"/>
-          <w:color w:val="393939"/>
-          <w:sz w:val="24"/>
-          <w:szCs w:val="24"/>
-          <w:shd w:val="clear" w:color="auto" w:fill="FFFFFF"/>
-        </w:rPr>
-        <w:t>funci</w:t>
-      </w:r>
-      <w:r>
-        <w:rPr>
-          <w:rFonts w:ascii="Helvetica" w:hAnsi="Helvetica"/>
-          <w:color w:val="393939"/>
-          <w:sz w:val="24"/>
-          <w:szCs w:val="24"/>
-          <w:shd w:val="clear" w:color="auto" w:fill="FFFFFF"/>
-        </w:rPr>
-        <w:t>ó</w:t>
-      </w:r>
-      <w:r>
-        <w:rPr>
-          <w:rFonts w:ascii="Helvetica" w:hAnsi="Helvetica"/>
-          <w:color w:val="393939"/>
-          <w:sz w:val="24"/>
-          <w:szCs w:val="24"/>
-          <w:shd w:val="clear" w:color="auto" w:fill="FFFFFF"/>
-        </w:rPr>
-        <w:t>n l</w:t>
-      </w:r>
-      <w:r>
-        <w:rPr>
-          <w:rFonts w:ascii="Helvetica" w:hAnsi="Helvetica"/>
-          <w:color w:val="393939"/>
-          <w:sz w:val="24"/>
-          <w:szCs w:val="24"/>
-          <w:shd w:val="clear" w:color="auto" w:fill="FFFFFF"/>
-        </w:rPr>
-        <w:t>í</w:t>
-      </w:r>
-      <w:r>
-        <w:rPr>
-          <w:rFonts w:ascii="Helvetica" w:hAnsi="Helvetica"/>
-          <w:color w:val="393939"/>
-          <w:sz w:val="24"/>
-          <w:szCs w:val="24"/>
-          <w:shd w:val="clear" w:color="auto" w:fill="FFFFFF"/>
-        </w:rPr>
-        <w:t>neas</w:t>
-      </w:r>
-      <w:proofErr w:type="gramEnd"/>
-      <w:r>
-        <w:rPr>
-          <w:rFonts w:ascii="Helvetica" w:hAnsi="Helvetica"/>
-          <w:color w:val="393939"/>
-          <w:sz w:val="24"/>
-          <w:szCs w:val="24"/>
-          <w:shd w:val="clear" w:color="auto" w:fill="FFFFFF"/>
-        </w:rPr>
-        <w:t xml:space="preserve"> en el me</w:t>
-      </w:r>
-      <w:r>
-        <w:rPr>
-          <w:rFonts w:ascii="Helvetica" w:hAnsi="Helvetica"/>
-          <w:color w:val="393939"/>
-          <w:sz w:val="24"/>
-          <w:szCs w:val="24"/>
-          <w:shd w:val="clear" w:color="auto" w:fill="FFFFFF"/>
-        </w:rPr>
-        <w:t>n</w:t>
-      </w:r>
-      <w:r>
-        <w:rPr>
-          <w:rFonts w:ascii="Helvetica" w:hAnsi="Helvetica"/>
-          <w:color w:val="393939"/>
-          <w:sz w:val="24"/>
-          <w:szCs w:val="24"/>
-          <w:shd w:val="clear" w:color="auto" w:fill="FFFFFF"/>
-        </w:rPr>
-        <w:t xml:space="preserve">ú </w:t>
-      </w:r>
-      <w:r>
-        <w:rPr>
-          <w:rFonts w:ascii="Helvetica" w:hAnsi="Helvetica"/>
-          <w:color w:val="393939"/>
-          <w:sz w:val="24"/>
-          <w:szCs w:val="24"/>
-          <w:shd w:val="clear" w:color="auto" w:fill="FFFFFF"/>
-          <w:lang w:val="pt-PT"/>
-        </w:rPr>
-        <w:t>principal.</w:t>
-      </w:r>
-    </w:p>
-    <w:p>
-      <w:pPr>
-        <w:pStyle w:val="Poromisin"/>
-        <w:rPr>
-          <w:rFonts w:ascii="Helvetica" w:eastAsia="Helvetica" w:hAnsi="Helvetica" w:cs="Helvetica"/>
-          <w:color w:val="393939"/>
-          <w:sz w:val="24"/>
-          <w:szCs w:val="24"/>
-          <w:shd w:val="clear" w:color="auto" w:fill="FFFFFF"/>
-        </w:rPr>
-      </w:pPr>
-      <w:r>
-        <w:rPr>
-          <w:rFonts w:ascii="Helvetica" w:hAnsi="Helvetica"/>
-          <w:color w:val="393939"/>
-          <w:sz w:val="24"/>
-          <w:szCs w:val="24"/>
-          <w:shd w:val="clear" w:color="auto" w:fill="FFFFFF"/>
-        </w:rPr>
-        <w:t xml:space="preserve">2. Se intentan cargar los </w:t>
-      </w:r>
-      <w:proofErr w:type="gramStart"/>
-      <w:r>
-        <w:rPr>
-          <w:rFonts w:ascii="Helvetica" w:hAnsi="Helvetica"/>
-          <w:color w:val="393939"/>
-          <w:sz w:val="24"/>
-          <w:szCs w:val="24"/>
-          <w:shd w:val="clear" w:color="auto" w:fill="FFFFFF"/>
-        </w:rPr>
-        <w:t>datos</w:t>
-      </w:r>
-      <w:proofErr w:type="gramEnd"/>
-      <w:r>
-        <w:rPr>
-          <w:rFonts w:ascii="Helvetica" w:hAnsi="Helvetica"/>
-          <w:color w:val="393939"/>
-          <w:sz w:val="24"/>
-          <w:szCs w:val="24"/>
-          <w:shd w:val="clear" w:color="auto" w:fill="FFFFFF"/>
-        </w:rPr>
-        <w:t xml:space="preserve"> pero al estar vac</w:t>
-      </w:r>
-      <w:r>
-        <w:rPr>
-          <w:rFonts w:ascii="Helvetica" w:hAnsi="Helvetica"/>
-          <w:color w:val="393939"/>
-          <w:sz w:val="24"/>
-          <w:szCs w:val="24"/>
-          <w:shd w:val="clear" w:color="auto" w:fill="FFFFFF"/>
-        </w:rPr>
-        <w:t>í</w:t>
-      </w:r>
-      <w:r>
-        <w:rPr>
-          <w:rFonts w:ascii="Helvetica" w:hAnsi="Helvetica"/>
-          <w:color w:val="393939"/>
-          <w:sz w:val="24"/>
-          <w:szCs w:val="24"/>
-          <w:shd w:val="clear" w:color="auto" w:fill="FFFFFF"/>
-        </w:rPr>
-        <w:t>a, se notifica y se recomienda actualizarla.</w:t>
+        <w:t xml:space="preserve"> pero al estar vacía, se notifica y se recomienda actualizarla.</w:t>
       </w:r>
     </w:p>
     <w:p>

</xml_diff>

<commit_message>
Añadido documento de historia de usuario, los diagramas actualizados y el documento de calidad de sonar
</commit_message>
<xml_diff>
--- a/Docs/Test Plans/US242264-MostrarLineasBuses-Plan de Pruebas.docx
+++ b/Docs/Test Plans/US242264-MostrarLineasBuses-Plan de Pruebas.docx
@@ -46,6 +46,7 @@
           <w:bar w:val="none" w:sz="0" w:color="auto"/>
         </w:pBdr>
         <w:spacing w:after="160" w:line="259" w:lineRule="auto"/>
+        <w:jc w:val="both"/>
         <w:rPr>
           <w:rFonts w:ascii="Calibri" w:eastAsia="Calibri" w:hAnsi="Calibri"/>
           <w:sz w:val="40"/>
@@ -67,6 +68,7 @@
           <w:bar w:val="none" w:sz="0" w:color="auto"/>
         </w:pBdr>
         <w:spacing w:after="160" w:line="259" w:lineRule="auto"/>
+        <w:jc w:val="both"/>
         <w:rPr>
           <w:rFonts w:ascii="Calibri" w:eastAsia="Calibri" w:hAnsi="Calibri"/>
           <w:u w:val="single"/>
@@ -95,6 +97,7 @@
           <w:bar w:val="none" w:sz="0" w:color="auto"/>
         </w:pBdr>
         <w:spacing w:after="160" w:line="259" w:lineRule="auto"/>
+        <w:jc w:val="both"/>
         <w:rPr>
           <w:rFonts w:ascii="Calibri" w:eastAsia="Calibri" w:hAnsi="Calibri"/>
           <w:bdr w:val="none" w:sz="0" w:space="0" w:color="auto"/>
@@ -121,6 +124,7 @@
           <w:bar w:val="none" w:sz="0" w:color="auto"/>
         </w:pBdr>
         <w:spacing w:after="160" w:line="259" w:lineRule="auto"/>
+        <w:jc w:val="both"/>
         <w:rPr>
           <w:rFonts w:ascii="Calibri" w:eastAsia="Calibri" w:hAnsi="Calibri"/>
           <w:u w:val="single"/>
@@ -149,6 +153,7 @@
           <w:bar w:val="none" w:sz="0" w:color="auto"/>
         </w:pBdr>
         <w:spacing w:after="160" w:line="259" w:lineRule="auto"/>
+        <w:jc w:val="both"/>
         <w:rPr>
           <w:rFonts w:ascii="Calibri" w:eastAsia="Calibri" w:hAnsi="Calibri"/>
           <w:u w:val="single"/>
@@ -228,6 +233,7 @@
           <w:bar w:val="none" w:sz="0" w:color="auto"/>
         </w:pBdr>
         <w:spacing w:after="160" w:line="259" w:lineRule="auto"/>
+        <w:jc w:val="both"/>
         <w:rPr>
           <w:rFonts w:ascii="Calibri" w:eastAsia="Calibri" w:hAnsi="Calibri"/>
           <w:u w:val="single"/>
@@ -247,6 +253,7 @@
           <w:bar w:val="none" w:sz="0" w:color="auto"/>
         </w:pBdr>
         <w:spacing w:after="160" w:line="259" w:lineRule="auto"/>
+        <w:jc w:val="both"/>
         <w:rPr>
           <w:rFonts w:ascii="Calibri" w:eastAsia="Calibri" w:hAnsi="Calibri"/>
           <w:u w:val="single"/>
@@ -266,6 +273,7 @@
           <w:bar w:val="none" w:sz="0" w:color="auto"/>
         </w:pBdr>
         <w:spacing w:after="160" w:line="259" w:lineRule="auto"/>
+        <w:jc w:val="both"/>
         <w:rPr>
           <w:rFonts w:ascii="Calibri" w:eastAsia="Calibri" w:hAnsi="Calibri"/>
           <w:u w:val="single"/>
@@ -285,6 +293,7 @@
           <w:bar w:val="none" w:sz="0" w:color="auto"/>
         </w:pBdr>
         <w:spacing w:after="160" w:line="259" w:lineRule="auto"/>
+        <w:jc w:val="both"/>
         <w:rPr>
           <w:rFonts w:ascii="Calibri" w:eastAsia="Calibri" w:hAnsi="Calibri"/>
           <w:u w:val="single"/>
@@ -304,6 +313,7 @@
           <w:bar w:val="none" w:sz="0" w:color="auto"/>
         </w:pBdr>
         <w:spacing w:after="160" w:line="259" w:lineRule="auto"/>
+        <w:jc w:val="both"/>
         <w:rPr>
           <w:rFonts w:ascii="Calibri" w:eastAsia="Calibri" w:hAnsi="Calibri"/>
           <w:u w:val="single"/>
@@ -323,6 +333,7 @@
           <w:bar w:val="none" w:sz="0" w:color="auto"/>
         </w:pBdr>
         <w:spacing w:after="160" w:line="259" w:lineRule="auto"/>
+        <w:jc w:val="both"/>
         <w:rPr>
           <w:rFonts w:ascii="Calibri" w:eastAsia="Calibri" w:hAnsi="Calibri"/>
           <w:u w:val="single"/>
@@ -342,6 +353,7 @@
           <w:bar w:val="none" w:sz="0" w:color="auto"/>
         </w:pBdr>
         <w:spacing w:after="160" w:line="259" w:lineRule="auto"/>
+        <w:jc w:val="both"/>
         <w:rPr>
           <w:rFonts w:ascii="Calibri" w:eastAsia="Calibri" w:hAnsi="Calibri"/>
           <w:u w:val="single"/>
@@ -361,6 +373,7 @@
           <w:bar w:val="none" w:sz="0" w:color="auto"/>
         </w:pBdr>
         <w:spacing w:after="160" w:line="259" w:lineRule="auto"/>
+        <w:jc w:val="both"/>
         <w:rPr>
           <w:rFonts w:ascii="Calibri" w:eastAsia="Calibri" w:hAnsi="Calibri"/>
           <w:u w:val="single"/>
@@ -380,6 +393,7 @@
           <w:bar w:val="none" w:sz="0" w:color="auto"/>
         </w:pBdr>
         <w:spacing w:after="160" w:line="259" w:lineRule="auto"/>
+        <w:jc w:val="both"/>
         <w:rPr>
           <w:rFonts w:ascii="Calibri" w:eastAsia="Calibri" w:hAnsi="Calibri"/>
           <w:u w:val="single"/>
@@ -399,6 +413,7 @@
           <w:bar w:val="none" w:sz="0" w:color="auto"/>
         </w:pBdr>
         <w:spacing w:after="160" w:line="259" w:lineRule="auto"/>
+        <w:jc w:val="both"/>
         <w:rPr>
           <w:rFonts w:ascii="Calibri" w:eastAsia="Calibri" w:hAnsi="Calibri"/>
           <w:u w:val="single"/>
@@ -418,6 +433,7 @@
           <w:bar w:val="none" w:sz="0" w:color="auto"/>
         </w:pBdr>
         <w:spacing w:after="160" w:line="259" w:lineRule="auto"/>
+        <w:jc w:val="both"/>
         <w:rPr>
           <w:rFonts w:ascii="Calibri" w:eastAsia="Calibri" w:hAnsi="Calibri"/>
           <w:u w:val="single"/>
@@ -437,6 +453,7 @@
           <w:bar w:val="none" w:sz="0" w:color="auto"/>
         </w:pBdr>
         <w:spacing w:after="160" w:line="259" w:lineRule="auto"/>
+        <w:jc w:val="both"/>
         <w:rPr>
           <w:rFonts w:ascii="Calibri" w:eastAsia="Calibri" w:hAnsi="Calibri"/>
           <w:u w:val="single"/>
@@ -456,6 +473,7 @@
           <w:bar w:val="none" w:sz="0" w:color="auto"/>
         </w:pBdr>
         <w:spacing w:after="160" w:line="259" w:lineRule="auto"/>
+        <w:jc w:val="both"/>
         <w:rPr>
           <w:rFonts w:ascii="Calibri" w:eastAsia="Calibri" w:hAnsi="Calibri"/>
           <w:u w:val="single"/>
@@ -477,13 +495,14 @@
     <w:p>
       <w:pPr>
         <w:pStyle w:val="Poromisin"/>
-        <w:jc w:val="center"/>
+        <w:jc w:val="both"/>
         <w:rPr>
           <w:rFonts w:ascii="Helvetica" w:hAnsi="Helvetica"/>
           <w:color w:val="393939"/>
           <w:sz w:val="24"/>
           <w:szCs w:val="24"/>
           <w:shd w:val="clear" w:color="auto" w:fill="FFFFFF"/>
+          <w:lang w:val="es-ES"/>
         </w:rPr>
       </w:pPr>
       <w:r>
@@ -496,10 +515,10 @@
           <w:shd w:val="clear" w:color="auto" w:fill="FFFFFF"/>
         </w:rPr>
         <w:drawing>
-          <wp:inline distT="0" distB="0" distL="0" distR="0" wp14:anchorId="458581DC" wp14:editId="5E67EC53">
-            <wp:extent cx="5773437" cy="4200109"/>
-            <wp:effectExtent l="0" t="0" r="0" b="0"/>
-            <wp:docPr id="5" name="Imagen 5" descr="../Downloads/lineas-1.png"/>
+          <wp:inline distT="0" distB="0" distL="0" distR="0" wp14:anchorId="74433EF0" wp14:editId="3D28D059">
+            <wp:extent cx="6118225" cy="4128248"/>
+            <wp:effectExtent l="0" t="0" r="3175" b="12065"/>
+            <wp:docPr id="3" name="Imagen 3" descr="../Models/GoalModel03.png"/>
             <wp:cNvGraphicFramePr>
               <a:graphicFrameLocks xmlns:a="http://schemas.openxmlformats.org/drawingml/2006/main" noChangeAspect="1"/>
             </wp:cNvGraphicFramePr>
@@ -507,7 +526,7 @@
               <a:graphicData uri="http://schemas.openxmlformats.org/drawingml/2006/picture">
                 <pic:pic xmlns:pic="http://schemas.openxmlformats.org/drawingml/2006/picture">
                   <pic:nvPicPr>
-                    <pic:cNvPr id="0" name="Picture 1" descr="../Downloads/lineas-1.png"/>
+                    <pic:cNvPr id="0" name="Picture 1" descr="../Models/GoalModel03.png"/>
                     <pic:cNvPicPr>
                       <a:picLocks noChangeAspect="1" noChangeArrowheads="1"/>
                     </pic:cNvPicPr>
@@ -520,13 +539,13 @@
                         </a:ext>
                       </a:extLst>
                     </a:blip>
-                    <a:srcRect l="6444" t="3378" r="5822" b="51541"/>
+                    <a:srcRect b="52253"/>
                     <a:stretch/>
                   </pic:blipFill>
                   <pic:spPr bwMode="auto">
                     <a:xfrm>
                       <a:off x="0" y="0"/>
-                      <a:ext cx="5804085" cy="4222405"/>
+                      <a:ext cx="6118225" cy="4128248"/>
                     </a:xfrm>
                     <a:prstGeom prst="rect">
                       <a:avLst/>
@@ -551,6 +570,7 @@
     <w:p>
       <w:pPr>
         <w:pStyle w:val="Poromisin"/>
+        <w:jc w:val="both"/>
         <w:rPr>
           <w:rFonts w:ascii="Calibri" w:hAnsi="Calibri"/>
           <w:color w:val="393939"/>
@@ -584,6 +604,7 @@
     <w:p>
       <w:pPr>
         <w:pStyle w:val="Poromisin"/>
+        <w:jc w:val="both"/>
         <w:rPr>
           <w:rFonts w:ascii="Calibri" w:eastAsia="Helvetica" w:hAnsi="Calibri" w:cs="Helvetica"/>
           <w:color w:val="393939"/>
@@ -596,6 +617,7 @@
     <w:p>
       <w:pPr>
         <w:pStyle w:val="Poromisin"/>
+        <w:jc w:val="both"/>
         <w:rPr>
           <w:rFonts w:ascii="Calibri" w:eastAsia="Helvetica" w:hAnsi="Calibri" w:cs="Helvetica"/>
           <w:color w:val="393939"/>
@@ -612,34 +634,13 @@
           <w:szCs w:val="24"/>
           <w:shd w:val="clear" w:color="auto" w:fill="FFFFFF"/>
         </w:rPr>
-        <w:t xml:space="preserve">Las pruebas que realizaremos sobre la base de datos implementada será sobre la clase </w:t>
-      </w:r>
-      <w:proofErr w:type="spellStart"/>
-      <w:r>
-        <w:rPr>
-          <w:rFonts w:ascii="Calibri" w:hAnsi="Calibri"/>
-          <w:color w:val="393939"/>
-          <w:sz w:val="24"/>
-          <w:szCs w:val="24"/>
-          <w:shd w:val="clear" w:color="auto" w:fill="FFFFFF"/>
-        </w:rPr>
-        <w:t>DatabaseHelper</w:t>
-      </w:r>
-      <w:proofErr w:type="spellEnd"/>
-      <w:r>
-        <w:rPr>
-          <w:rFonts w:ascii="Calibri" w:hAnsi="Calibri"/>
-          <w:color w:val="393939"/>
-          <w:sz w:val="24"/>
-          <w:szCs w:val="24"/>
-          <w:shd w:val="clear" w:color="auto" w:fill="FFFFFF"/>
-        </w:rPr>
-        <w:t xml:space="preserve"> en la cual se realizaran las operaciones de guardado y obtención relacionadas con las líneas de buses, las paradas de buses y sobre el color relacionado a cada línea.</w:t>
-      </w:r>
-    </w:p>
-    <w:p>
-      <w:pPr>
-        <w:pStyle w:val="Poromisin"/>
+        <w:t>Las pruebas que realizaremos sobre la base de datos implementada será sobre la clase DatabaseHelper en la cual se realizaran las operaciones de guardado y obtención relacionadas con las líneas de buses, las paradas de buses y sobre el color relacionado a cada línea.</w:t>
+      </w:r>
+    </w:p>
+    <w:p>
+      <w:pPr>
+        <w:pStyle w:val="Poromisin"/>
+        <w:jc w:val="both"/>
         <w:rPr>
           <w:rFonts w:ascii="Calibri" w:eastAsia="Helvetica" w:hAnsi="Calibri" w:cs="Helvetica"/>
           <w:color w:val="393939"/>
@@ -652,6 +653,7 @@
     <w:p>
       <w:pPr>
         <w:pStyle w:val="Poromisin"/>
+        <w:jc w:val="both"/>
         <w:rPr>
           <w:rFonts w:ascii="Calibri" w:eastAsia="Helvetica" w:hAnsi="Calibri" w:cs="Helvetica"/>
           <w:color w:val="393939"/>
@@ -688,29 +690,7 @@
           <w:szCs w:val="24"/>
           <w:shd w:val="clear" w:color="auto" w:fill="FFFFFF"/>
         </w:rPr>
-        <w:t xml:space="preserve"> el método </w:t>
-      </w:r>
-      <w:proofErr w:type="spellStart"/>
-      <w:r>
-        <w:rPr>
-          <w:rFonts w:ascii="Calibri" w:hAnsi="Calibri"/>
-          <w:color w:val="393939"/>
-          <w:sz w:val="24"/>
-          <w:szCs w:val="24"/>
-          <w:shd w:val="clear" w:color="auto" w:fill="FFFFFF"/>
-        </w:rPr>
-        <w:t>creaColor</w:t>
-      </w:r>
-      <w:proofErr w:type="spellEnd"/>
-      <w:r>
-        <w:rPr>
-          <w:rFonts w:ascii="Calibri" w:hAnsi="Calibri"/>
-          <w:color w:val="393939"/>
-          <w:sz w:val="24"/>
-          <w:szCs w:val="24"/>
-          <w:shd w:val="clear" w:color="auto" w:fill="FFFFFF"/>
-        </w:rPr>
-        <w:t>(Color) con los siguientes datos:</w:t>
+        <w:t xml:space="preserve"> el método creaColor(Color) con los siguientes datos:</w:t>
       </w:r>
       <w:r>
         <w:rPr>
@@ -726,6 +706,7 @@
     <w:p>
       <w:pPr>
         <w:pStyle w:val="Poromisin"/>
+        <w:jc w:val="both"/>
         <w:rPr>
           <w:rFonts w:ascii="Calibri" w:eastAsia="Helvetica" w:hAnsi="Calibri" w:cs="Helvetica"/>
           <w:color w:val="393939"/>
@@ -782,6 +763,7 @@
           </w:tcPr>
           <w:p>
             <w:pPr>
+              <w:jc w:val="both"/>
               <w:rPr>
                 <w:rFonts w:ascii="Calibri" w:hAnsi="Calibri"/>
               </w:rPr>
@@ -808,13 +790,13 @@
           <w:p>
             <w:pPr>
               <w:pStyle w:val="Estilodetabla2"/>
+              <w:jc w:val="both"/>
               <w:rPr>
                 <w:rFonts w:ascii="Calibri" w:hAnsi="Calibri"/>
                 <w:sz w:val="24"/>
                 <w:szCs w:val="24"/>
               </w:rPr>
             </w:pPr>
-            <w:proofErr w:type="spellStart"/>
             <w:r>
               <w:rPr>
                 <w:rFonts w:ascii="Calibri" w:eastAsia="Arial Unicode MS" w:hAnsi="Calibri" w:cs="Arial Unicode MS"/>
@@ -823,7 +805,6 @@
               </w:rPr>
               <w:t>Alpha</w:t>
             </w:r>
-            <w:proofErr w:type="spellEnd"/>
           </w:p>
         </w:tc>
         <w:tc>
@@ -846,6 +827,7 @@
           <w:p>
             <w:pPr>
               <w:pStyle w:val="Estilodetabla2"/>
+              <w:jc w:val="both"/>
               <w:rPr>
                 <w:rFonts w:ascii="Calibri" w:hAnsi="Calibri"/>
                 <w:sz w:val="24"/>
@@ -882,6 +864,7 @@
           <w:p>
             <w:pPr>
               <w:pStyle w:val="Estilodetabla2"/>
+              <w:jc w:val="both"/>
               <w:rPr>
                 <w:rFonts w:ascii="Calibri" w:hAnsi="Calibri"/>
                 <w:sz w:val="24"/>
@@ -918,6 +901,7 @@
           <w:p>
             <w:pPr>
               <w:pStyle w:val="Estilodetabla2"/>
+              <w:jc w:val="both"/>
               <w:rPr>
                 <w:rFonts w:ascii="Calibri" w:hAnsi="Calibri"/>
                 <w:sz w:val="24"/>
@@ -954,6 +938,7 @@
           <w:p>
             <w:pPr>
               <w:pStyle w:val="Estilodetabla2"/>
+              <w:jc w:val="both"/>
               <w:rPr>
                 <w:rFonts w:ascii="Calibri" w:hAnsi="Calibri"/>
                 <w:sz w:val="24"/>
@@ -995,6 +980,7 @@
           <w:p>
             <w:pPr>
               <w:pStyle w:val="Estilodetabla2"/>
+              <w:jc w:val="both"/>
               <w:rPr>
                 <w:rFonts w:ascii="Calibri" w:hAnsi="Calibri"/>
                 <w:sz w:val="24"/>
@@ -1030,7 +1016,7 @@
           </w:tcPr>
           <w:p>
             <w:pPr>
-              <w:jc w:val="right"/>
+              <w:jc w:val="both"/>
               <w:rPr>
                 <w:rFonts w:ascii="Calibri" w:hAnsi="Calibri"/>
               </w:rPr>
@@ -1063,7 +1049,7 @@
           </w:tcPr>
           <w:p>
             <w:pPr>
-              <w:jc w:val="right"/>
+              <w:jc w:val="both"/>
               <w:rPr>
                 <w:rFonts w:ascii="Calibri" w:hAnsi="Calibri"/>
               </w:rPr>
@@ -1096,7 +1082,7 @@
           </w:tcPr>
           <w:p>
             <w:pPr>
-              <w:jc w:val="right"/>
+              <w:jc w:val="both"/>
               <w:rPr>
                 <w:rFonts w:ascii="Calibri" w:hAnsi="Calibri"/>
               </w:rPr>
@@ -1129,7 +1115,7 @@
           </w:tcPr>
           <w:p>
             <w:pPr>
-              <w:jc w:val="right"/>
+              <w:jc w:val="both"/>
               <w:rPr>
                 <w:rFonts w:ascii="Calibri" w:hAnsi="Calibri"/>
               </w:rPr>
@@ -1163,7 +1149,7 @@
           <w:p>
             <w:pPr>
               <w:pStyle w:val="Estilodetabla2"/>
-              <w:jc w:val="right"/>
+              <w:jc w:val="both"/>
               <w:rPr>
                 <w:rFonts w:ascii="Calibri" w:hAnsi="Calibri"/>
                 <w:sz w:val="24"/>
@@ -1205,6 +1191,7 @@
           <w:p>
             <w:pPr>
               <w:pStyle w:val="Estilodetabla2"/>
+              <w:jc w:val="both"/>
               <w:rPr>
                 <w:rFonts w:ascii="Calibri" w:hAnsi="Calibri"/>
                 <w:sz w:val="24"/>
@@ -1240,7 +1227,7 @@
           </w:tcPr>
           <w:p>
             <w:pPr>
-              <w:jc w:val="right"/>
+              <w:jc w:val="both"/>
               <w:rPr>
                 <w:rFonts w:ascii="Calibri" w:hAnsi="Calibri"/>
               </w:rPr>
@@ -1273,7 +1260,7 @@
           </w:tcPr>
           <w:p>
             <w:pPr>
-              <w:jc w:val="right"/>
+              <w:jc w:val="both"/>
               <w:rPr>
                 <w:rFonts w:ascii="Calibri" w:hAnsi="Calibri"/>
               </w:rPr>
@@ -1306,7 +1293,7 @@
           </w:tcPr>
           <w:p>
             <w:pPr>
-              <w:jc w:val="right"/>
+              <w:jc w:val="both"/>
               <w:rPr>
                 <w:rFonts w:ascii="Calibri" w:hAnsi="Calibri"/>
               </w:rPr>
@@ -1339,7 +1326,7 @@
           </w:tcPr>
           <w:p>
             <w:pPr>
-              <w:jc w:val="right"/>
+              <w:jc w:val="both"/>
               <w:rPr>
                 <w:rFonts w:ascii="Calibri" w:hAnsi="Calibri"/>
               </w:rPr>
@@ -1373,7 +1360,7 @@
           <w:p>
             <w:pPr>
               <w:pStyle w:val="Estilodetabla2"/>
-              <w:jc w:val="right"/>
+              <w:jc w:val="both"/>
               <w:rPr>
                 <w:rFonts w:ascii="Calibri" w:hAnsi="Calibri"/>
                 <w:sz w:val="24"/>
@@ -1415,6 +1402,7 @@
           <w:p>
             <w:pPr>
               <w:pStyle w:val="Estilodetabla2"/>
+              <w:jc w:val="both"/>
               <w:rPr>
                 <w:rFonts w:ascii="Calibri" w:hAnsi="Calibri"/>
                 <w:sz w:val="24"/>
@@ -1450,7 +1438,7 @@
           </w:tcPr>
           <w:p>
             <w:pPr>
-              <w:jc w:val="right"/>
+              <w:jc w:val="both"/>
               <w:rPr>
                 <w:rFonts w:ascii="Calibri" w:hAnsi="Calibri"/>
               </w:rPr>
@@ -1483,7 +1471,7 @@
           </w:tcPr>
           <w:p>
             <w:pPr>
-              <w:jc w:val="right"/>
+              <w:jc w:val="both"/>
               <w:rPr>
                 <w:rFonts w:ascii="Calibri" w:hAnsi="Calibri"/>
               </w:rPr>
@@ -1516,7 +1504,7 @@
           </w:tcPr>
           <w:p>
             <w:pPr>
-              <w:jc w:val="right"/>
+              <w:jc w:val="both"/>
               <w:rPr>
                 <w:rFonts w:ascii="Calibri" w:hAnsi="Calibri"/>
               </w:rPr>
@@ -1549,7 +1537,7 @@
           </w:tcPr>
           <w:p>
             <w:pPr>
-              <w:jc w:val="right"/>
+              <w:jc w:val="both"/>
               <w:rPr>
                 <w:rFonts w:ascii="Calibri" w:hAnsi="Calibri"/>
               </w:rPr>
@@ -1583,7 +1571,7 @@
           <w:p>
             <w:pPr>
               <w:pStyle w:val="Estilodetabla2"/>
-              <w:jc w:val="right"/>
+              <w:jc w:val="both"/>
               <w:rPr>
                 <w:rFonts w:ascii="Calibri" w:hAnsi="Calibri"/>
                 <w:sz w:val="24"/>
@@ -1625,6 +1613,7 @@
           <w:p>
             <w:pPr>
               <w:pStyle w:val="Estilodetabla2"/>
+              <w:jc w:val="both"/>
               <w:rPr>
                 <w:rFonts w:ascii="Calibri" w:hAnsi="Calibri"/>
                 <w:sz w:val="24"/>
@@ -1660,7 +1649,7 @@
           </w:tcPr>
           <w:p>
             <w:pPr>
-              <w:jc w:val="right"/>
+              <w:jc w:val="both"/>
               <w:rPr>
                 <w:rFonts w:ascii="Calibri" w:hAnsi="Calibri"/>
               </w:rPr>
@@ -1693,7 +1682,7 @@
           </w:tcPr>
           <w:p>
             <w:pPr>
-              <w:jc w:val="right"/>
+              <w:jc w:val="both"/>
               <w:rPr>
                 <w:rFonts w:ascii="Calibri" w:hAnsi="Calibri"/>
               </w:rPr>
@@ -1726,7 +1715,7 @@
           </w:tcPr>
           <w:p>
             <w:pPr>
-              <w:jc w:val="right"/>
+              <w:jc w:val="both"/>
               <w:rPr>
                 <w:rFonts w:ascii="Calibri" w:hAnsi="Calibri"/>
               </w:rPr>
@@ -1759,7 +1748,7 @@
           </w:tcPr>
           <w:p>
             <w:pPr>
-              <w:jc w:val="right"/>
+              <w:jc w:val="both"/>
               <w:rPr>
                 <w:rFonts w:ascii="Calibri" w:hAnsi="Calibri"/>
               </w:rPr>
@@ -1793,7 +1782,7 @@
           <w:p>
             <w:pPr>
               <w:pStyle w:val="Estilodetabla2"/>
-              <w:jc w:val="right"/>
+              <w:jc w:val="both"/>
               <w:rPr>
                 <w:rFonts w:ascii="Calibri" w:hAnsi="Calibri"/>
                 <w:sz w:val="24"/>
@@ -1815,6 +1804,7 @@
     <w:p>
       <w:pPr>
         <w:pStyle w:val="Poromisin"/>
+        <w:jc w:val="both"/>
         <w:rPr>
           <w:rFonts w:ascii="Calibri" w:eastAsia="Helvetica" w:hAnsi="Calibri" w:cs="Helvetica"/>
           <w:color w:val="393939"/>
@@ -1827,6 +1817,7 @@
     <w:p>
       <w:pPr>
         <w:pStyle w:val="Poromisin"/>
+        <w:jc w:val="both"/>
         <w:rPr>
           <w:rFonts w:ascii="Calibri" w:eastAsia="Helvetica" w:hAnsi="Calibri" w:cs="Helvetica"/>
           <w:color w:val="393939"/>
@@ -1839,6 +1830,7 @@
     <w:p>
       <w:pPr>
         <w:pStyle w:val="Poromisin"/>
+        <w:jc w:val="both"/>
         <w:rPr>
           <w:rFonts w:ascii="Calibri" w:eastAsia="Helvetica" w:hAnsi="Calibri" w:cs="Helvetica"/>
           <w:color w:val="393939"/>
@@ -1855,114 +1847,13 @@
           <w:szCs w:val="24"/>
           <w:shd w:val="clear" w:color="auto" w:fill="FFFFFF"/>
         </w:rPr>
-        <w:t xml:space="preserve">Luego se probara a obtener los colores, para el método </w:t>
-      </w:r>
-      <w:proofErr w:type="spellStart"/>
-      <w:proofErr w:type="gramStart"/>
-      <w:r>
-        <w:rPr>
-          <w:rFonts w:ascii="Calibri" w:hAnsi="Calibri"/>
-          <w:color w:val="393939"/>
-          <w:sz w:val="24"/>
-          <w:szCs w:val="24"/>
-          <w:shd w:val="clear" w:color="auto" w:fill="FFFFFF"/>
-        </w:rPr>
-        <w:t>getColor</w:t>
-      </w:r>
-      <w:proofErr w:type="spellEnd"/>
-      <w:r>
-        <w:rPr>
-          <w:rFonts w:ascii="Calibri" w:hAnsi="Calibri"/>
-          <w:color w:val="393939"/>
-          <w:sz w:val="24"/>
-          <w:szCs w:val="24"/>
-          <w:shd w:val="clear" w:color="auto" w:fill="FFFFFF"/>
-        </w:rPr>
-        <w:t>(</w:t>
-      </w:r>
-      <w:proofErr w:type="spellStart"/>
-      <w:proofErr w:type="gramEnd"/>
-      <w:r>
-        <w:rPr>
-          <w:rFonts w:ascii="Calibri" w:hAnsi="Calibri"/>
-          <w:color w:val="393939"/>
-          <w:sz w:val="24"/>
-          <w:szCs w:val="24"/>
-          <w:shd w:val="clear" w:color="auto" w:fill="FFFFFF"/>
-        </w:rPr>
-        <w:t>long</w:t>
-      </w:r>
-      <w:proofErr w:type="spellEnd"/>
-      <w:r>
-        <w:rPr>
-          <w:rFonts w:ascii="Calibri" w:hAnsi="Calibri"/>
-          <w:color w:val="393939"/>
-          <w:sz w:val="24"/>
-          <w:szCs w:val="24"/>
-          <w:shd w:val="clear" w:color="auto" w:fill="FFFFFF"/>
-        </w:rPr>
-        <w:t xml:space="preserve"> </w:t>
-      </w:r>
-      <w:proofErr w:type="spellStart"/>
-      <w:r>
-        <w:rPr>
-          <w:rFonts w:ascii="Calibri" w:hAnsi="Calibri"/>
-          <w:color w:val="393939"/>
-          <w:sz w:val="24"/>
-          <w:szCs w:val="24"/>
-          <w:shd w:val="clear" w:color="auto" w:fill="FFFFFF"/>
-        </w:rPr>
-        <w:t>color_id</w:t>
-      </w:r>
-      <w:proofErr w:type="spellEnd"/>
-      <w:r>
-        <w:rPr>
-          <w:rFonts w:ascii="Calibri" w:hAnsi="Calibri"/>
-          <w:color w:val="393939"/>
-          <w:sz w:val="24"/>
-          <w:szCs w:val="24"/>
-          <w:shd w:val="clear" w:color="auto" w:fill="FFFFFF"/>
-        </w:rPr>
-        <w:t xml:space="preserve">) se probara con los resultados de la parte anterior como parámetro de este método. Para el método </w:t>
-      </w:r>
-      <w:proofErr w:type="spellStart"/>
-      <w:proofErr w:type="gramStart"/>
-      <w:r>
-        <w:rPr>
-          <w:rFonts w:ascii="Calibri" w:hAnsi="Calibri"/>
-          <w:color w:val="393939"/>
-          <w:sz w:val="24"/>
-          <w:szCs w:val="24"/>
-          <w:shd w:val="clear" w:color="auto" w:fill="FFFFFF"/>
-        </w:rPr>
-        <w:t>gelAllColor</w:t>
-      </w:r>
-      <w:proofErr w:type="spellEnd"/>
-      <w:r>
-        <w:rPr>
-          <w:rFonts w:ascii="Calibri" w:hAnsi="Calibri"/>
-          <w:color w:val="393939"/>
-          <w:sz w:val="24"/>
-          <w:szCs w:val="24"/>
-          <w:shd w:val="clear" w:color="auto" w:fill="FFFFFF"/>
-        </w:rPr>
-        <w:t>(</w:t>
-      </w:r>
-      <w:proofErr w:type="gramEnd"/>
-      <w:r>
-        <w:rPr>
-          <w:rFonts w:ascii="Calibri" w:hAnsi="Calibri"/>
-          <w:color w:val="393939"/>
-          <w:sz w:val="24"/>
-          <w:szCs w:val="24"/>
-          <w:shd w:val="clear" w:color="auto" w:fill="FFFFFF"/>
-        </w:rPr>
-        <w:t>) se comprobara que la lista que retorna contiene los colores del apartado anterior.</w:t>
-      </w:r>
-    </w:p>
-    <w:p>
-      <w:pPr>
-        <w:pStyle w:val="Poromisin"/>
+        <w:t>Luego se probara a obtener los colores, para el método getColor(long color_id) se probara con los resultados de la parte anterior como parámetro de este método. Para el método gelAllColor() se comprobara que la lista que retorna contiene los colores del apartado anterior.</w:t>
+      </w:r>
+    </w:p>
+    <w:p>
+      <w:pPr>
+        <w:pStyle w:val="Poromisin"/>
+        <w:jc w:val="both"/>
         <w:rPr>
           <w:rFonts w:ascii="Calibri" w:eastAsia="Helvetica" w:hAnsi="Calibri" w:cs="Helvetica"/>
           <w:color w:val="393939"/>
@@ -1975,6 +1866,7 @@
     <w:p>
       <w:pPr>
         <w:pStyle w:val="Poromisin"/>
+        <w:jc w:val="both"/>
         <w:rPr>
           <w:rFonts w:ascii="Calibri" w:eastAsia="Helvetica" w:hAnsi="Calibri" w:cs="Helvetica"/>
           <w:color w:val="393939"/>
@@ -1987,6 +1879,7 @@
     <w:p>
       <w:pPr>
         <w:pStyle w:val="Poromisin"/>
+        <w:jc w:val="both"/>
         <w:rPr>
           <w:rFonts w:ascii="Calibri" w:eastAsia="Helvetica" w:hAnsi="Calibri" w:cs="Helvetica"/>
           <w:color w:val="393939"/>
@@ -1999,6 +1892,7 @@
     <w:p>
       <w:pPr>
         <w:pStyle w:val="Poromisin"/>
+        <w:jc w:val="both"/>
         <w:rPr>
           <w:rFonts w:ascii="Calibri" w:eastAsia="Helvetica" w:hAnsi="Calibri" w:cs="Helvetica"/>
           <w:color w:val="393939"/>
@@ -2011,6 +1905,20 @@
     <w:p>
       <w:pPr>
         <w:pStyle w:val="Poromisin"/>
+        <w:jc w:val="both"/>
+        <w:rPr>
+          <w:rFonts w:ascii="Calibri" w:eastAsia="Helvetica" w:hAnsi="Calibri" w:cs="Helvetica"/>
+          <w:color w:val="393939"/>
+          <w:sz w:val="24"/>
+          <w:szCs w:val="24"/>
+          <w:shd w:val="clear" w:color="auto" w:fill="FFFFFF"/>
+        </w:rPr>
+      </w:pPr>
+    </w:p>
+    <w:p>
+      <w:pPr>
+        <w:pStyle w:val="Poromisin"/>
+        <w:jc w:val="both"/>
         <w:rPr>
           <w:rFonts w:ascii="Calibri" w:hAnsi="Calibri"/>
           <w:color w:val="393939"/>
@@ -2074,6 +1982,7 @@
     <w:p>
       <w:pPr>
         <w:pStyle w:val="Poromisin"/>
+        <w:jc w:val="both"/>
         <w:rPr>
           <w:rFonts w:ascii="Calibri" w:eastAsia="Helvetica" w:hAnsi="Calibri" w:cs="Helvetica"/>
           <w:color w:val="393939"/>
@@ -2130,6 +2039,7 @@
           </w:tcPr>
           <w:p>
             <w:pPr>
+              <w:jc w:val="both"/>
               <w:rPr>
                 <w:rFonts w:ascii="Calibri" w:hAnsi="Calibri"/>
               </w:rPr>
@@ -2156,6 +2066,7 @@
           <w:p>
             <w:pPr>
               <w:pStyle w:val="Estilodetabla2"/>
+              <w:jc w:val="both"/>
               <w:rPr>
                 <w:rFonts w:ascii="Calibri" w:hAnsi="Calibri"/>
                 <w:sz w:val="24"/>
@@ -2192,6 +2103,7 @@
           <w:p>
             <w:pPr>
               <w:pStyle w:val="Estilodetabla2"/>
+              <w:jc w:val="both"/>
               <w:rPr>
                 <w:rFonts w:ascii="Calibri" w:hAnsi="Calibri"/>
                 <w:sz w:val="24"/>
@@ -2228,6 +2140,7 @@
           <w:p>
             <w:pPr>
               <w:pStyle w:val="Estilodetabla2"/>
+              <w:jc w:val="both"/>
               <w:rPr>
                 <w:rFonts w:ascii="Calibri" w:hAnsi="Calibri"/>
                 <w:sz w:val="24"/>
@@ -2264,6 +2177,7 @@
           <w:p>
             <w:pPr>
               <w:pStyle w:val="Estilodetabla2"/>
+              <w:jc w:val="both"/>
               <w:rPr>
                 <w:rFonts w:ascii="Calibri" w:hAnsi="Calibri"/>
                 <w:sz w:val="24"/>
@@ -2300,6 +2214,7 @@
           <w:p>
             <w:pPr>
               <w:pStyle w:val="Estilodetabla2"/>
+              <w:jc w:val="both"/>
               <w:rPr>
                 <w:rFonts w:ascii="Calibri" w:hAnsi="Calibri"/>
                 <w:sz w:val="24"/>
@@ -2341,6 +2256,7 @@
           <w:p>
             <w:pPr>
               <w:pStyle w:val="Estilodetabla2"/>
+              <w:jc w:val="both"/>
               <w:rPr>
                 <w:rFonts w:ascii="Calibri" w:hAnsi="Calibri"/>
                 <w:sz w:val="24"/>
@@ -2376,7 +2292,7 @@
           </w:tcPr>
           <w:p>
             <w:pPr>
-              <w:jc w:val="right"/>
+              <w:jc w:val="both"/>
               <w:rPr>
                 <w:rFonts w:ascii="Calibri" w:hAnsi="Calibri"/>
               </w:rPr>
@@ -2410,6 +2326,7 @@
           <w:p>
             <w:pPr>
               <w:pStyle w:val="Estilodetabla2"/>
+              <w:jc w:val="both"/>
               <w:rPr>
                 <w:rFonts w:ascii="Calibri" w:hAnsi="Calibri"/>
                 <w:sz w:val="24"/>
@@ -2445,7 +2362,7 @@
           </w:tcPr>
           <w:p>
             <w:pPr>
-              <w:jc w:val="right"/>
+              <w:jc w:val="both"/>
               <w:rPr>
                 <w:rFonts w:ascii="Calibri" w:hAnsi="Calibri"/>
               </w:rPr>
@@ -2479,6 +2396,7 @@
           <w:p>
             <w:pPr>
               <w:pStyle w:val="Estilodetabla2"/>
+              <w:jc w:val="both"/>
               <w:rPr>
                 <w:rFonts w:ascii="Calibri" w:hAnsi="Calibri"/>
                 <w:sz w:val="24"/>
@@ -2515,7 +2433,7 @@
           <w:p>
             <w:pPr>
               <w:pStyle w:val="Estilodetabla2"/>
-              <w:jc w:val="right"/>
+              <w:jc w:val="both"/>
               <w:rPr>
                 <w:rFonts w:ascii="Calibri" w:hAnsi="Calibri"/>
                 <w:sz w:val="24"/>
@@ -2557,6 +2475,7 @@
           <w:p>
             <w:pPr>
               <w:pStyle w:val="Estilodetabla2"/>
+              <w:jc w:val="both"/>
               <w:rPr>
                 <w:rFonts w:ascii="Calibri" w:hAnsi="Calibri"/>
                 <w:sz w:val="24"/>
@@ -2592,7 +2511,7 @@
           </w:tcPr>
           <w:p>
             <w:pPr>
-              <w:jc w:val="right"/>
+              <w:jc w:val="both"/>
               <w:rPr>
                 <w:rFonts w:ascii="Calibri" w:hAnsi="Calibri"/>
               </w:rPr>
@@ -2626,6 +2545,7 @@
           <w:p>
             <w:pPr>
               <w:pStyle w:val="Estilodetabla2"/>
+              <w:jc w:val="both"/>
               <w:rPr>
                 <w:rFonts w:ascii="Calibri" w:hAnsi="Calibri"/>
                 <w:sz w:val="24"/>
@@ -2661,7 +2581,7 @@
           </w:tcPr>
           <w:p>
             <w:pPr>
-              <w:jc w:val="right"/>
+              <w:jc w:val="both"/>
               <w:rPr>
                 <w:rFonts w:ascii="Calibri" w:hAnsi="Calibri"/>
               </w:rPr>
@@ -2695,6 +2615,7 @@
           <w:p>
             <w:pPr>
               <w:pStyle w:val="Estilodetabla2"/>
+              <w:jc w:val="both"/>
               <w:rPr>
                 <w:rFonts w:ascii="Calibri" w:hAnsi="Calibri"/>
                 <w:sz w:val="24"/>
@@ -2731,7 +2652,7 @@
           <w:p>
             <w:pPr>
               <w:pStyle w:val="Estilodetabla2"/>
-              <w:jc w:val="right"/>
+              <w:jc w:val="both"/>
               <w:rPr>
                 <w:rFonts w:ascii="Calibri" w:hAnsi="Calibri"/>
                 <w:sz w:val="24"/>
@@ -2773,6 +2694,7 @@
           <w:p>
             <w:pPr>
               <w:pStyle w:val="Estilodetabla2"/>
+              <w:jc w:val="both"/>
               <w:rPr>
                 <w:rFonts w:ascii="Calibri" w:hAnsi="Calibri"/>
                 <w:sz w:val="24"/>
@@ -2808,7 +2730,7 @@
           </w:tcPr>
           <w:p>
             <w:pPr>
-              <w:jc w:val="right"/>
+              <w:jc w:val="both"/>
               <w:rPr>
                 <w:rFonts w:ascii="Calibri" w:hAnsi="Calibri"/>
               </w:rPr>
@@ -2842,6 +2764,7 @@
           <w:p>
             <w:pPr>
               <w:pStyle w:val="Estilodetabla2"/>
+              <w:jc w:val="both"/>
               <w:rPr>
                 <w:rFonts w:ascii="Calibri" w:hAnsi="Calibri"/>
                 <w:sz w:val="24"/>
@@ -2877,7 +2800,7 @@
           </w:tcPr>
           <w:p>
             <w:pPr>
-              <w:jc w:val="right"/>
+              <w:jc w:val="both"/>
               <w:rPr>
                 <w:rFonts w:ascii="Calibri" w:hAnsi="Calibri"/>
               </w:rPr>
@@ -2911,6 +2834,7 @@
           <w:p>
             <w:pPr>
               <w:pStyle w:val="Estilodetabla2"/>
+              <w:jc w:val="both"/>
               <w:rPr>
                 <w:rFonts w:ascii="Calibri" w:hAnsi="Calibri"/>
                 <w:sz w:val="24"/>
@@ -2947,7 +2871,7 @@
           <w:p>
             <w:pPr>
               <w:pStyle w:val="Estilodetabla2"/>
-              <w:jc w:val="right"/>
+              <w:jc w:val="both"/>
               <w:rPr>
                 <w:rFonts w:ascii="Calibri" w:hAnsi="Calibri"/>
                 <w:sz w:val="24"/>
@@ -2989,6 +2913,7 @@
           <w:p>
             <w:pPr>
               <w:pStyle w:val="Estilodetabla2"/>
+              <w:jc w:val="both"/>
               <w:rPr>
                 <w:rFonts w:ascii="Calibri" w:hAnsi="Calibri"/>
                 <w:sz w:val="24"/>
@@ -3024,7 +2949,7 @@
           </w:tcPr>
           <w:p>
             <w:pPr>
-              <w:jc w:val="right"/>
+              <w:jc w:val="both"/>
               <w:rPr>
                 <w:rFonts w:ascii="Calibri" w:hAnsi="Calibri"/>
               </w:rPr>
@@ -3058,6 +2983,7 @@
           <w:p>
             <w:pPr>
               <w:pStyle w:val="Estilodetabla2"/>
+              <w:jc w:val="both"/>
               <w:rPr>
                 <w:rFonts w:ascii="Calibri" w:hAnsi="Calibri"/>
                 <w:sz w:val="24"/>
@@ -3093,7 +3019,7 @@
           </w:tcPr>
           <w:p>
             <w:pPr>
-              <w:jc w:val="right"/>
+              <w:jc w:val="both"/>
               <w:rPr>
                 <w:rFonts w:ascii="Calibri" w:hAnsi="Calibri"/>
               </w:rPr>
@@ -3127,6 +3053,7 @@
           <w:p>
             <w:pPr>
               <w:pStyle w:val="Estilodetabla2"/>
+              <w:jc w:val="both"/>
               <w:rPr>
                 <w:rFonts w:ascii="Calibri" w:hAnsi="Calibri"/>
                 <w:sz w:val="24"/>
@@ -3163,7 +3090,7 @@
           <w:p>
             <w:pPr>
               <w:pStyle w:val="Estilodetabla2"/>
-              <w:jc w:val="right"/>
+              <w:jc w:val="both"/>
               <w:rPr>
                 <w:rFonts w:ascii="Calibri" w:hAnsi="Calibri"/>
                 <w:sz w:val="24"/>
@@ -3185,6 +3112,7 @@
     <w:p>
       <w:pPr>
         <w:pStyle w:val="Poromisin"/>
+        <w:jc w:val="both"/>
         <w:rPr>
           <w:rFonts w:ascii="Calibri" w:eastAsia="Helvetica" w:hAnsi="Calibri" w:cs="Helvetica"/>
           <w:color w:val="393939"/>
@@ -3197,6 +3125,7 @@
     <w:p>
       <w:pPr>
         <w:pStyle w:val="Poromisin"/>
+        <w:jc w:val="both"/>
         <w:rPr>
           <w:rFonts w:ascii="Calibri" w:eastAsia="Helvetica" w:hAnsi="Calibri" w:cs="Helvetica"/>
           <w:color w:val="393939"/>
@@ -3209,6 +3138,7 @@
     <w:p>
       <w:pPr>
         <w:pStyle w:val="Poromisin"/>
+        <w:jc w:val="both"/>
         <w:rPr>
           <w:rFonts w:ascii="Calibri" w:eastAsia="Helvetica" w:hAnsi="Calibri" w:cs="Helvetica"/>
           <w:color w:val="393939"/>
@@ -3225,114 +3155,13 @@
           <w:szCs w:val="24"/>
           <w:shd w:val="clear" w:color="auto" w:fill="FFFFFF"/>
         </w:rPr>
-        <w:t xml:space="preserve">Luego se probara a obtener las líneas, para el método </w:t>
-      </w:r>
-      <w:proofErr w:type="spellStart"/>
-      <w:proofErr w:type="gramStart"/>
-      <w:r>
-        <w:rPr>
-          <w:rFonts w:ascii="Calibri" w:hAnsi="Calibri"/>
-          <w:color w:val="393939"/>
-          <w:sz w:val="24"/>
-          <w:szCs w:val="24"/>
-          <w:shd w:val="clear" w:color="auto" w:fill="FFFFFF"/>
-        </w:rPr>
-        <w:t>getLinea</w:t>
-      </w:r>
-      <w:proofErr w:type="spellEnd"/>
-      <w:r>
-        <w:rPr>
-          <w:rFonts w:ascii="Calibri" w:hAnsi="Calibri"/>
-          <w:color w:val="393939"/>
-          <w:sz w:val="24"/>
-          <w:szCs w:val="24"/>
-          <w:shd w:val="clear" w:color="auto" w:fill="FFFFFF"/>
-        </w:rPr>
-        <w:t>(</w:t>
-      </w:r>
-      <w:proofErr w:type="spellStart"/>
-      <w:proofErr w:type="gramEnd"/>
-      <w:r>
-        <w:rPr>
-          <w:rFonts w:ascii="Calibri" w:hAnsi="Calibri"/>
-          <w:color w:val="393939"/>
-          <w:sz w:val="24"/>
-          <w:szCs w:val="24"/>
-          <w:shd w:val="clear" w:color="auto" w:fill="FFFFFF"/>
-        </w:rPr>
-        <w:t>long</w:t>
-      </w:r>
-      <w:proofErr w:type="spellEnd"/>
-      <w:r>
-        <w:rPr>
-          <w:rFonts w:ascii="Calibri" w:hAnsi="Calibri"/>
-          <w:color w:val="393939"/>
-          <w:sz w:val="24"/>
-          <w:szCs w:val="24"/>
-          <w:shd w:val="clear" w:color="auto" w:fill="FFFFFF"/>
-        </w:rPr>
-        <w:t xml:space="preserve"> </w:t>
-      </w:r>
-      <w:proofErr w:type="spellStart"/>
-      <w:r>
-        <w:rPr>
-          <w:rFonts w:ascii="Calibri" w:hAnsi="Calibri"/>
-          <w:color w:val="393939"/>
-          <w:sz w:val="24"/>
-          <w:szCs w:val="24"/>
-          <w:shd w:val="clear" w:color="auto" w:fill="FFFFFF"/>
-        </w:rPr>
-        <w:t>linea_id</w:t>
-      </w:r>
-      <w:proofErr w:type="spellEnd"/>
-      <w:r>
-        <w:rPr>
-          <w:rFonts w:ascii="Calibri" w:hAnsi="Calibri"/>
-          <w:color w:val="393939"/>
-          <w:sz w:val="24"/>
-          <w:szCs w:val="24"/>
-          <w:shd w:val="clear" w:color="auto" w:fill="FFFFFF"/>
-        </w:rPr>
-        <w:t xml:space="preserve">) se probara con los resultados de la parte anterior como parámetro de este método. Para el método </w:t>
-      </w:r>
-      <w:proofErr w:type="spellStart"/>
-      <w:proofErr w:type="gramStart"/>
-      <w:r>
-        <w:rPr>
-          <w:rFonts w:ascii="Calibri" w:hAnsi="Calibri"/>
-          <w:color w:val="393939"/>
-          <w:sz w:val="24"/>
-          <w:szCs w:val="24"/>
-          <w:shd w:val="clear" w:color="auto" w:fill="FFFFFF"/>
-        </w:rPr>
-        <w:t>gelAllLinea</w:t>
-      </w:r>
-      <w:proofErr w:type="spellEnd"/>
-      <w:r>
-        <w:rPr>
-          <w:rFonts w:ascii="Calibri" w:hAnsi="Calibri"/>
-          <w:color w:val="393939"/>
-          <w:sz w:val="24"/>
-          <w:szCs w:val="24"/>
-          <w:shd w:val="clear" w:color="auto" w:fill="FFFFFF"/>
-        </w:rPr>
-        <w:t>(</w:t>
-      </w:r>
-      <w:proofErr w:type="gramEnd"/>
-      <w:r>
-        <w:rPr>
-          <w:rFonts w:ascii="Calibri" w:hAnsi="Calibri"/>
-          <w:color w:val="393939"/>
-          <w:sz w:val="24"/>
-          <w:szCs w:val="24"/>
-          <w:shd w:val="clear" w:color="auto" w:fill="FFFFFF"/>
-        </w:rPr>
-        <w:t>) se comprobara que la lista que retorna contiene las líneas del apartado anterior.</w:t>
-      </w:r>
-    </w:p>
-    <w:p>
-      <w:pPr>
-        <w:pStyle w:val="Poromisin"/>
+        <w:t>Luego se probara a obtener las líneas, para el método getLinea(long linea_id) se probara con los resultados de la parte anterior como parámetro de este método. Para el método gelAllLinea() se comprobara que la lista que retorna contiene las líneas del apartado anterior.</w:t>
+      </w:r>
+    </w:p>
+    <w:p>
+      <w:pPr>
+        <w:pStyle w:val="Poromisin"/>
+        <w:jc w:val="both"/>
         <w:rPr>
           <w:rFonts w:ascii="Calibri" w:eastAsia="Helvetica" w:hAnsi="Calibri" w:cs="Helvetica"/>
           <w:color w:val="393939"/>
@@ -3345,6 +3174,7 @@
     <w:p>
       <w:pPr>
         <w:pStyle w:val="Poromisin"/>
+        <w:jc w:val="both"/>
         <w:rPr>
           <w:rFonts w:ascii="Calibri" w:eastAsia="Helvetica" w:hAnsi="Calibri" w:cs="Helvetica"/>
           <w:color w:val="393939"/>
@@ -3361,75 +3191,7 @@
           <w:szCs w:val="24"/>
           <w:shd w:val="clear" w:color="auto" w:fill="FFFFFF"/>
         </w:rPr>
-        <w:t xml:space="preserve">A continuación probaremos el método </w:t>
-      </w:r>
-      <w:proofErr w:type="spellStart"/>
-      <w:proofErr w:type="gramStart"/>
-      <w:r>
-        <w:rPr>
-          <w:rFonts w:ascii="Calibri" w:hAnsi="Calibri"/>
-          <w:color w:val="393939"/>
-          <w:sz w:val="24"/>
-          <w:szCs w:val="24"/>
-          <w:shd w:val="clear" w:color="auto" w:fill="FFFFFF"/>
-        </w:rPr>
-        <w:t>getColorbyLinea</w:t>
-      </w:r>
-      <w:proofErr w:type="spellEnd"/>
-      <w:r>
-        <w:rPr>
-          <w:rFonts w:ascii="Calibri" w:hAnsi="Calibri"/>
-          <w:color w:val="393939"/>
-          <w:sz w:val="24"/>
-          <w:szCs w:val="24"/>
-          <w:shd w:val="clear" w:color="auto" w:fill="FFFFFF"/>
-        </w:rPr>
-        <w:t>(</w:t>
-      </w:r>
-      <w:proofErr w:type="spellStart"/>
-      <w:proofErr w:type="gramEnd"/>
-      <w:r>
-        <w:rPr>
-          <w:rFonts w:ascii="Calibri" w:hAnsi="Calibri"/>
-          <w:color w:val="393939"/>
-          <w:sz w:val="24"/>
-          <w:szCs w:val="24"/>
-          <w:shd w:val="clear" w:color="auto" w:fill="FFFFFF"/>
-        </w:rPr>
-        <w:t>long</w:t>
-      </w:r>
-      <w:proofErr w:type="spellEnd"/>
-      <w:r>
-        <w:rPr>
-          <w:rFonts w:ascii="Calibri" w:hAnsi="Calibri"/>
-          <w:color w:val="393939"/>
-          <w:sz w:val="24"/>
-          <w:szCs w:val="24"/>
-          <w:shd w:val="clear" w:color="auto" w:fill="FFFFFF"/>
-        </w:rPr>
-        <w:t xml:space="preserve"> </w:t>
-      </w:r>
-      <w:proofErr w:type="spellStart"/>
-      <w:r>
-        <w:rPr>
-          <w:rFonts w:ascii="Calibri" w:hAnsi="Calibri"/>
-          <w:color w:val="393939"/>
-          <w:sz w:val="24"/>
-          <w:szCs w:val="24"/>
-          <w:shd w:val="clear" w:color="auto" w:fill="FFFFFF"/>
-        </w:rPr>
-        <w:t>linea_id</w:t>
-      </w:r>
-      <w:proofErr w:type="spellEnd"/>
-      <w:r>
-        <w:rPr>
-          <w:rFonts w:ascii="Calibri" w:hAnsi="Calibri"/>
-          <w:color w:val="393939"/>
-          <w:sz w:val="24"/>
-          <w:szCs w:val="24"/>
-          <w:shd w:val="clear" w:color="auto" w:fill="FFFFFF"/>
-        </w:rPr>
-        <w:t xml:space="preserve">) usando como parámetros las </w:t>
+        <w:t xml:space="preserve">A continuación probaremos el método getColorbyLinea(long linea_id) usando como parámetros las </w:t>
       </w:r>
       <w:r>
         <w:rPr>
@@ -3455,6 +3217,7 @@
     <w:p>
       <w:pPr>
         <w:pStyle w:val="Poromisin"/>
+        <w:jc w:val="both"/>
         <w:rPr>
           <w:rFonts w:ascii="Calibri" w:eastAsia="Helvetica" w:hAnsi="Calibri" w:cs="Helvetica"/>
           <w:color w:val="393939"/>
@@ -3467,6 +3230,7 @@
     <w:p>
       <w:pPr>
         <w:pStyle w:val="Poromisin"/>
+        <w:jc w:val="both"/>
         <w:rPr>
           <w:rFonts w:ascii="Calibri" w:eastAsia="Helvetica" w:hAnsi="Calibri" w:cs="Helvetica"/>
           <w:color w:val="393939"/>
@@ -3483,29 +3247,7 @@
           <w:szCs w:val="24"/>
           <w:shd w:val="clear" w:color="auto" w:fill="FFFFFF"/>
         </w:rPr>
-        <w:t xml:space="preserve">Realizaremos pruebas unitarias para comprobar el correcto funcionamiento de la función de </w:t>
-      </w:r>
-      <w:proofErr w:type="spellStart"/>
-      <w:r>
-        <w:rPr>
-          <w:rFonts w:ascii="Calibri" w:hAnsi="Calibri"/>
-          <w:color w:val="393939"/>
-          <w:sz w:val="24"/>
-          <w:szCs w:val="24"/>
-          <w:shd w:val="clear" w:color="auto" w:fill="FFFFFF"/>
-        </w:rPr>
-        <w:t>ParseJSON</w:t>
-      </w:r>
-      <w:proofErr w:type="spellEnd"/>
-      <w:r>
-        <w:rPr>
-          <w:rFonts w:ascii="Calibri" w:hAnsi="Calibri"/>
-          <w:color w:val="393939"/>
-          <w:sz w:val="24"/>
-          <w:szCs w:val="24"/>
-          <w:shd w:val="clear" w:color="auto" w:fill="FFFFFF"/>
-        </w:rPr>
-        <w:t xml:space="preserve"> en el caso de obtener todas las </w:t>
+        <w:t xml:space="preserve">Realizaremos pruebas unitarias para comprobar el correcto funcionamiento de la función de ParseJSON en el caso de obtener todas las </w:t>
       </w:r>
       <w:r>
         <w:rPr>
@@ -3525,29 +3267,7 @@
           <w:szCs w:val="24"/>
           <w:shd w:val="clear" w:color="auto" w:fill="FFFFFF"/>
         </w:rPr>
-        <w:t xml:space="preserve"> de un </w:t>
-      </w:r>
-      <w:proofErr w:type="spellStart"/>
-      <w:r>
-        <w:rPr>
-          <w:rFonts w:ascii="Calibri" w:hAnsi="Calibri"/>
-          <w:color w:val="393939"/>
-          <w:sz w:val="24"/>
-          <w:szCs w:val="24"/>
-          <w:shd w:val="clear" w:color="auto" w:fill="FFFFFF"/>
-        </w:rPr>
-        <w:t>json</w:t>
-      </w:r>
-      <w:proofErr w:type="spellEnd"/>
-      <w:r>
-        <w:rPr>
-          <w:rFonts w:ascii="Calibri" w:hAnsi="Calibri"/>
-          <w:color w:val="393939"/>
-          <w:sz w:val="24"/>
-          <w:szCs w:val="24"/>
-          <w:shd w:val="clear" w:color="auto" w:fill="FFFFFF"/>
-        </w:rPr>
-        <w:t xml:space="preserve"> y convertirlo a una lista de </w:t>
+        <w:t xml:space="preserve"> de un json y convertirlo a una lista de </w:t>
       </w:r>
       <w:r>
         <w:rPr>
@@ -3593,6 +3313,7 @@
     <w:p>
       <w:pPr>
         <w:pStyle w:val="Poromisin"/>
+        <w:jc w:val="both"/>
         <w:rPr>
           <w:rFonts w:ascii="Calibri" w:eastAsia="Helvetica" w:hAnsi="Calibri" w:cs="Helvetica"/>
           <w:color w:val="393939"/>
@@ -3605,6 +3326,7 @@
     <w:p>
       <w:pPr>
         <w:pStyle w:val="Poromisin"/>
+        <w:jc w:val="both"/>
         <w:rPr>
           <w:rFonts w:ascii="Calibri" w:eastAsia="Helvetica" w:hAnsi="Calibri" w:cs="Helvetica"/>
           <w:color w:val="393939"/>
@@ -3677,6 +3399,7 @@
     <w:p>
       <w:pPr>
         <w:pStyle w:val="Poromisin"/>
+        <w:jc w:val="both"/>
         <w:rPr>
           <w:rFonts w:ascii="Calibri" w:hAnsi="Calibri"/>
           <w:color w:val="393939"/>
@@ -3703,52 +3426,18 @@
           <w:szCs w:val="24"/>
           <w:shd w:val="clear" w:color="auto" w:fill="FFFFFF"/>
         </w:rPr>
-        <w:t xml:space="preserve"> probaremos del </w:t>
-      </w:r>
-      <w:proofErr w:type="spellStart"/>
-      <w:r>
-        <w:rPr>
-          <w:rFonts w:ascii="Calibri" w:hAnsi="Calibri"/>
-          <w:color w:val="393939"/>
-          <w:sz w:val="24"/>
-          <w:szCs w:val="24"/>
-          <w:shd w:val="clear" w:color="auto" w:fill="FFFFFF"/>
-        </w:rPr>
-        <w:t>ParseJSON</w:t>
-      </w:r>
-      <w:proofErr w:type="spellEnd"/>
-      <w:r>
-        <w:rPr>
-          <w:rFonts w:ascii="Calibri" w:hAnsi="Calibri"/>
-          <w:color w:val="393939"/>
-          <w:sz w:val="24"/>
-          <w:szCs w:val="24"/>
-          <w:shd w:val="clear" w:color="auto" w:fill="FFFFFF"/>
-        </w:rPr>
-        <w:t xml:space="preserve"> </w:t>
-      </w:r>
-      <w:r>
-        <w:rPr>
-          <w:rFonts w:ascii="Calibri" w:hAnsi="Calibri"/>
-          <w:color w:val="393939"/>
-          <w:sz w:val="24"/>
-          <w:szCs w:val="24"/>
-          <w:shd w:val="clear" w:color="auto" w:fill="FFFFFF"/>
-        </w:rPr>
-        <w:t xml:space="preserve">el resto de métodos para </w:t>
-      </w:r>
-      <w:proofErr w:type="spellStart"/>
-      <w:r>
-        <w:rPr>
-          <w:rFonts w:ascii="Calibri" w:hAnsi="Calibri"/>
-          <w:color w:val="393939"/>
-          <w:sz w:val="24"/>
-          <w:szCs w:val="24"/>
-          <w:shd w:val="clear" w:color="auto" w:fill="FFFFFF"/>
-        </w:rPr>
-        <w:t>parsear</w:t>
-      </w:r>
-      <w:proofErr w:type="spellEnd"/>
+        <w:t xml:space="preserve"> probaremos del ParseJSON </w:t>
+      </w:r>
+      <w:r>
+        <w:rPr>
+          <w:rFonts w:ascii="Calibri" w:hAnsi="Calibri"/>
+          <w:color w:val="393939"/>
+          <w:sz w:val="24"/>
+          <w:szCs w:val="24"/>
+          <w:shd w:val="clear" w:color="auto" w:fill="FFFFFF"/>
+        </w:rPr>
+        <w:t>el resto de métodos para parsear</w:t>
+      </w:r>
       <w:r>
         <w:rPr>
           <w:rFonts w:ascii="Calibri" w:hAnsi="Calibri"/>
@@ -3777,29 +3466,7 @@
           <w:szCs w:val="24"/>
           <w:shd w:val="clear" w:color="auto" w:fill="FFFFFF"/>
         </w:rPr>
-        <w:t xml:space="preserve"> con pequeños </w:t>
-      </w:r>
-      <w:proofErr w:type="spellStart"/>
-      <w:r>
-        <w:rPr>
-          <w:rFonts w:ascii="Calibri" w:hAnsi="Calibri"/>
-          <w:color w:val="393939"/>
-          <w:sz w:val="24"/>
-          <w:szCs w:val="24"/>
-          <w:shd w:val="clear" w:color="auto" w:fill="FFFFFF"/>
-        </w:rPr>
-        <w:t>json</w:t>
-      </w:r>
-      <w:proofErr w:type="spellEnd"/>
-      <w:r>
-        <w:rPr>
-          <w:rFonts w:ascii="Calibri" w:hAnsi="Calibri"/>
-          <w:color w:val="393939"/>
-          <w:sz w:val="24"/>
-          <w:szCs w:val="24"/>
-          <w:shd w:val="clear" w:color="auto" w:fill="FFFFFF"/>
-        </w:rPr>
-        <w:t xml:space="preserve"> para comprobar su funciona</w:t>
+        <w:t xml:space="preserve"> con pequeños json para comprobar su funciona</w:t>
       </w:r>
       <w:r>
         <w:rPr>
@@ -3815,6 +3482,7 @@
     <w:p>
       <w:pPr>
         <w:pStyle w:val="Poromisin"/>
+        <w:jc w:val="both"/>
         <w:rPr>
           <w:rFonts w:ascii="Calibri" w:hAnsi="Calibri"/>
           <w:color w:val="393939"/>
@@ -3899,6 +3567,7 @@
     <w:p>
       <w:pPr>
         <w:pStyle w:val="Poromisin"/>
+        <w:jc w:val="both"/>
         <w:rPr>
           <w:rFonts w:ascii="Calibri" w:eastAsia="Helvetica" w:hAnsi="Calibri" w:cs="Helvetica"/>
           <w:color w:val="393939"/>
@@ -3917,6 +3586,21 @@
         </w:rPr>
         <w:t>Y para la prueba de las paradas con nombre:</w:t>
       </w:r>
+    </w:p>
+    <w:p>
+      <w:pPr>
+        <w:pStyle w:val="Poromisin"/>
+        <w:jc w:val="both"/>
+        <w:rPr>
+          <w:rFonts w:ascii="Calibri" w:eastAsia="Helvetica" w:hAnsi="Calibri" w:cs="Helvetica"/>
+          <w:color w:val="393939"/>
+          <w:sz w:val="24"/>
+          <w:szCs w:val="24"/>
+          <w:shd w:val="clear" w:color="auto" w:fill="FFFFFF"/>
+        </w:rPr>
+      </w:pPr>
+      <w:bookmarkStart w:id="0" w:name="_GoBack"/>
+      <w:bookmarkEnd w:id="0"/>
     </w:p>
     <w:p>
       <w:pPr>
@@ -3992,7 +3676,7 @@
     <w:p>
       <w:pPr>
         <w:pStyle w:val="Poromisin"/>
-        <w:jc w:val="center"/>
+        <w:jc w:val="both"/>
         <w:rPr>
           <w:rFonts w:ascii="Calibri" w:eastAsia="Helvetica" w:hAnsi="Calibri" w:cs="Helvetica"/>
           <w:color w:val="393939"/>
@@ -4005,6 +3689,7 @@
     <w:p>
       <w:pPr>
         <w:pStyle w:val="Poromisin"/>
+        <w:jc w:val="both"/>
         <w:rPr>
           <w:rFonts w:ascii="Calibri" w:eastAsia="Helvetica" w:hAnsi="Calibri" w:cs="Helvetica"/>
           <w:color w:val="393939"/>
@@ -4021,119 +3706,513 @@
           <w:szCs w:val="24"/>
           <w:shd w:val="clear" w:color="auto" w:fill="FFFFFF"/>
         </w:rPr>
-        <w:lastRenderedPageBreak/>
-        <w:t xml:space="preserve">Las pruebas unitarias que realizaremos sobre </w:t>
-      </w:r>
-      <w:proofErr w:type="spellStart"/>
-      <w:r>
-        <w:rPr>
-          <w:rFonts w:ascii="Calibri" w:hAnsi="Calibri"/>
-          <w:color w:val="393939"/>
-          <w:sz w:val="24"/>
-          <w:szCs w:val="24"/>
-          <w:shd w:val="clear" w:color="auto" w:fill="FFFFFF"/>
+        <w:t>Las pruebas unitarias que realizaremos sobre ListLineasPresenter son para probar los métodos obtenLineas ya que es el que llevan toda la lógica de la clase, ya que se encarga de obtener de la base de datos local la lista de las lí</w:t>
+      </w:r>
+      <w:r>
+        <w:rPr>
+          <w:rFonts w:ascii="Calibri" w:hAnsi="Calibri"/>
+          <w:color w:val="393939"/>
+          <w:sz w:val="24"/>
+          <w:szCs w:val="24"/>
+          <w:shd w:val="clear" w:color="auto" w:fill="FFFFFF"/>
+        </w:rPr>
+        <w:t>neas de bus este método se ejecuta de forma asíncrona</w:t>
+      </w:r>
+      <w:r>
+        <w:rPr>
+          <w:rFonts w:ascii="Calibri" w:hAnsi="Calibri"/>
+          <w:color w:val="393939"/>
+          <w:sz w:val="24"/>
+          <w:szCs w:val="24"/>
+          <w:shd w:val="clear" w:color="auto" w:fill="FFFFFF"/>
+        </w:rPr>
+        <w:t xml:space="preserve"> no en el hilo principal p</w:t>
+      </w:r>
+      <w:r>
+        <w:rPr>
+          <w:rFonts w:ascii="Calibri" w:hAnsi="Calibri"/>
+          <w:color w:val="393939"/>
+          <w:sz w:val="24"/>
+          <w:szCs w:val="24"/>
+          <w:shd w:val="clear" w:color="auto" w:fill="FFFFFF"/>
+        </w:rPr>
+        <w:t xml:space="preserve">or lo que probaremos también el correcto </w:t>
+      </w:r>
+      <w:r>
+        <w:rPr>
+          <w:rFonts w:ascii="Calibri" w:hAnsi="Calibri"/>
+          <w:color w:val="393939"/>
+          <w:sz w:val="24"/>
+          <w:szCs w:val="24"/>
+          <w:shd w:val="clear" w:color="auto" w:fill="FFFFFF"/>
+        </w:rPr>
+        <w:t>funcionamiento de ese AsyncTask.</w:t>
+      </w:r>
+    </w:p>
+    <w:p>
+      <w:pPr>
+        <w:pStyle w:val="Poromisin"/>
+        <w:jc w:val="both"/>
+        <w:rPr>
+          <w:rFonts w:ascii="Calibri" w:eastAsia="Helvetica" w:hAnsi="Calibri" w:cs="Helvetica"/>
+          <w:color w:val="393939"/>
+          <w:sz w:val="24"/>
+          <w:szCs w:val="24"/>
+          <w:shd w:val="clear" w:color="auto" w:fill="FFFFFF"/>
+        </w:rPr>
+      </w:pPr>
+      <w:r>
+        <w:rPr>
+          <w:rFonts w:ascii="Calibri" w:hAnsi="Calibri"/>
+          <w:color w:val="393939"/>
+          <w:sz w:val="24"/>
+          <w:szCs w:val="24"/>
+          <w:shd w:val="clear" w:color="auto" w:fill="FFFFFF"/>
+        </w:rPr>
+        <w:t xml:space="preserve">Se </w:t>
+      </w:r>
+      <w:r>
+        <w:rPr>
+          <w:rFonts w:ascii="Calibri" w:hAnsi="Calibri"/>
+          <w:color w:val="393939"/>
+          <w:sz w:val="24"/>
+          <w:szCs w:val="24"/>
+          <w:shd w:val="clear" w:color="auto" w:fill="FFFFFF"/>
+        </w:rPr>
+        <w:t>comprobará</w:t>
+      </w:r>
+      <w:r>
+        <w:rPr>
+          <w:rFonts w:ascii="Calibri" w:hAnsi="Calibri"/>
+          <w:color w:val="393939"/>
+          <w:sz w:val="24"/>
+          <w:szCs w:val="24"/>
+          <w:shd w:val="clear" w:color="auto" w:fill="FFFFFF"/>
+        </w:rPr>
+        <w:t xml:space="preserve"> </w:t>
+      </w:r>
+      <w:r>
+        <w:rPr>
+          <w:rFonts w:ascii="Calibri" w:hAnsi="Calibri"/>
+          <w:color w:val="393939"/>
+          <w:sz w:val="24"/>
+          <w:szCs w:val="24"/>
+          <w:shd w:val="clear" w:color="auto" w:fill="FFFFFF"/>
+        </w:rPr>
+        <w:t>su correcto funcionamiento</w:t>
+      </w:r>
+      <w:r>
+        <w:rPr>
+          <w:rFonts w:ascii="Calibri" w:hAnsi="Calibri"/>
+          <w:color w:val="393939"/>
+          <w:sz w:val="24"/>
+          <w:szCs w:val="24"/>
+          <w:shd w:val="clear" w:color="auto" w:fill="FFFFFF"/>
+        </w:rPr>
+        <w:t xml:space="preserve"> ejecutando el método y comprobando que la lista de </w:t>
+      </w:r>
+      <w:r>
+        <w:rPr>
+          <w:rFonts w:ascii="Calibri" w:hAnsi="Calibri"/>
+          <w:color w:val="393939"/>
+          <w:sz w:val="24"/>
+          <w:szCs w:val="24"/>
+          <w:shd w:val="clear" w:color="auto" w:fill="FFFFFF"/>
+        </w:rPr>
+        <w:t>líneas</w:t>
+      </w:r>
+      <w:r>
+        <w:rPr>
+          <w:rFonts w:ascii="Calibri" w:hAnsi="Calibri"/>
+          <w:color w:val="393939"/>
+          <w:sz w:val="24"/>
+          <w:szCs w:val="24"/>
+          <w:shd w:val="clear" w:color="auto" w:fill="FFFFFF"/>
+        </w:rPr>
+        <w:t xml:space="preserve"> de bus en la clase se rellena con los datos correctos.</w:t>
+      </w:r>
+    </w:p>
+    <w:p>
+      <w:pPr>
+        <w:pStyle w:val="Poromisin"/>
+        <w:jc w:val="both"/>
+        <w:rPr>
+          <w:rFonts w:ascii="Calibri" w:eastAsia="Helvetica" w:hAnsi="Calibri" w:cs="Helvetica"/>
+          <w:color w:val="393939"/>
+          <w:sz w:val="24"/>
+          <w:szCs w:val="24"/>
+          <w:shd w:val="clear" w:color="auto" w:fill="FFFFFF"/>
+        </w:rPr>
+      </w:pPr>
+      <w:r>
+        <w:rPr>
+          <w:rFonts w:ascii="Calibri" w:hAnsi="Calibri"/>
+          <w:color w:val="393939"/>
+          <w:sz w:val="24"/>
+          <w:szCs w:val="24"/>
+          <w:shd w:val="clear" w:color="auto" w:fill="FFFFFF"/>
+        </w:rPr>
+        <w:t>En el caso</w:t>
+      </w:r>
+      <w:r>
+        <w:rPr>
+          <w:rFonts w:ascii="Calibri" w:hAnsi="Calibri"/>
+          <w:color w:val="393939"/>
+          <w:sz w:val="24"/>
+          <w:szCs w:val="24"/>
+          <w:shd w:val="clear" w:color="auto" w:fill="FFFFFF"/>
+        </w:rPr>
+        <w:t xml:space="preserve"> de que todo sea correcto se llenara la lista </w:t>
+      </w:r>
+      <w:r>
+        <w:rPr>
+          <w:rFonts w:ascii="Calibri" w:hAnsi="Calibri"/>
+          <w:color w:val="393939"/>
+          <w:sz w:val="24"/>
+          <w:szCs w:val="24"/>
+          <w:shd w:val="clear" w:color="auto" w:fill="FFFFFF"/>
+        </w:rPr>
+        <w:t>con líneas.</w:t>
+      </w:r>
+      <w:r>
+        <w:rPr>
+          <w:rFonts w:ascii="Calibri" w:eastAsia="Helvetica" w:hAnsi="Calibri" w:cs="Helvetica"/>
+          <w:color w:val="393939"/>
+          <w:sz w:val="24"/>
+          <w:szCs w:val="24"/>
+          <w:shd w:val="clear" w:color="auto" w:fill="FFFFFF"/>
+        </w:rPr>
+        <w:t xml:space="preserve"> </w:t>
+      </w:r>
+      <w:r>
+        <w:rPr>
+          <w:rFonts w:ascii="Calibri" w:hAnsi="Calibri"/>
+          <w:color w:val="393939"/>
+          <w:sz w:val="24"/>
+          <w:szCs w:val="24"/>
+          <w:shd w:val="clear" w:color="auto" w:fill="FFFFFF"/>
+        </w:rPr>
+        <w:t>E</w:t>
+      </w:r>
+      <w:r>
+        <w:rPr>
+          <w:rFonts w:ascii="Calibri" w:hAnsi="Calibri"/>
+          <w:color w:val="393939"/>
+          <w:sz w:val="24"/>
+          <w:szCs w:val="24"/>
+          <w:shd w:val="clear" w:color="auto" w:fill="FFFFFF"/>
+        </w:rPr>
+        <w:t>n caso de que se produzca algún</w:t>
+      </w:r>
+      <w:r>
+        <w:rPr>
+          <w:rFonts w:ascii="Calibri" w:hAnsi="Calibri"/>
+          <w:color w:val="393939"/>
+          <w:sz w:val="24"/>
+          <w:szCs w:val="24"/>
+          <w:shd w:val="clear" w:color="auto" w:fill="FFFFFF"/>
+        </w:rPr>
+        <w:t xml:space="preserve"> error retornara algo indicándolo.</w:t>
+      </w:r>
+    </w:p>
+    <w:p>
+      <w:pPr>
+        <w:pStyle w:val="Poromisin"/>
+        <w:jc w:val="both"/>
+        <w:rPr>
+          <w:rFonts w:ascii="Calibri" w:eastAsia="Helvetica" w:hAnsi="Calibri" w:cs="Helvetica"/>
+          <w:color w:val="393939"/>
+          <w:sz w:val="24"/>
+          <w:szCs w:val="24"/>
+          <w:shd w:val="clear" w:color="auto" w:fill="FFFFFF"/>
+        </w:rPr>
+      </w:pPr>
+      <w:r>
+        <w:rPr>
+          <w:rFonts w:ascii="Calibri" w:hAnsi="Calibri"/>
+          <w:color w:val="393939"/>
+          <w:sz w:val="24"/>
+          <w:szCs w:val="24"/>
+          <w:shd w:val="clear" w:color="auto" w:fill="FFFFFF"/>
+        </w:rPr>
+        <w:t>Para comprobar que esta funciona correctamente se supone que esta precargado con los datos de las tablas anteriores así que la lista debería contener L1, L2, L3 y L4.</w:t>
+      </w:r>
+    </w:p>
+    <w:p>
+      <w:pPr>
+        <w:pStyle w:val="Poromisin"/>
+        <w:jc w:val="both"/>
+        <w:rPr>
+          <w:rFonts w:ascii="Calibri" w:eastAsia="Helvetica" w:hAnsi="Calibri" w:cs="Helvetica"/>
+          <w:color w:val="393939"/>
+          <w:sz w:val="24"/>
+          <w:szCs w:val="24"/>
+          <w:shd w:val="clear" w:color="auto" w:fill="FFFFFF"/>
+        </w:rPr>
+      </w:pPr>
+    </w:p>
+    <w:p>
+      <w:pPr>
+        <w:pStyle w:val="Poromisin"/>
+        <w:jc w:val="both"/>
+        <w:rPr>
+          <w:rFonts w:ascii="Calibri" w:eastAsia="Helvetica" w:hAnsi="Calibri" w:cs="Helvetica"/>
+          <w:color w:val="393939"/>
+          <w:sz w:val="24"/>
+          <w:szCs w:val="24"/>
+          <w:u w:val="single"/>
+          <w:shd w:val="clear" w:color="auto" w:fill="FFFFFF"/>
+        </w:rPr>
+      </w:pPr>
+      <w:r>
+        <w:rPr>
+          <w:rFonts w:ascii="Calibri" w:hAnsi="Calibri"/>
+          <w:color w:val="393939"/>
+          <w:sz w:val="24"/>
+          <w:szCs w:val="24"/>
+          <w:u w:val="single"/>
+          <w:shd w:val="clear" w:color="auto" w:fill="FFFFFF"/>
+        </w:rPr>
+        <w:t>Pruebas de integración.</w:t>
+      </w:r>
+    </w:p>
+    <w:p>
+      <w:pPr>
+        <w:pStyle w:val="Poromisin"/>
+        <w:jc w:val="both"/>
+        <w:rPr>
+          <w:rFonts w:ascii="Calibri" w:eastAsia="Helvetica" w:hAnsi="Calibri" w:cs="Helvetica"/>
+          <w:color w:val="393939"/>
+          <w:sz w:val="24"/>
+          <w:szCs w:val="24"/>
+          <w:shd w:val="clear" w:color="auto" w:fill="FFFFFF"/>
+        </w:rPr>
+      </w:pPr>
+    </w:p>
+    <w:p>
+      <w:pPr>
+        <w:pStyle w:val="Poromisin"/>
+        <w:jc w:val="both"/>
+        <w:rPr>
+          <w:rFonts w:ascii="Calibri" w:hAnsi="Calibri"/>
+          <w:color w:val="393939"/>
+          <w:sz w:val="24"/>
+          <w:szCs w:val="24"/>
+          <w:shd w:val="clear" w:color="auto" w:fill="FFFFFF"/>
+        </w:rPr>
+      </w:pPr>
+      <w:r>
+        <w:rPr>
+          <w:rFonts w:ascii="Calibri" w:hAnsi="Calibri"/>
+          <w:color w:val="393939"/>
+          <w:sz w:val="24"/>
+          <w:szCs w:val="24"/>
+          <w:shd w:val="clear" w:color="auto" w:fill="FFFFFF"/>
+        </w:rPr>
+        <w:t xml:space="preserve">Primero se </w:t>
+      </w:r>
+      <w:r>
+        <w:rPr>
+          <w:rFonts w:ascii="Calibri" w:hAnsi="Calibri"/>
+          <w:color w:val="393939"/>
+          <w:sz w:val="24"/>
+          <w:szCs w:val="24"/>
+          <w:shd w:val="clear" w:color="auto" w:fill="FFFFFF"/>
+        </w:rPr>
+        <w:t>realizarán</w:t>
+      </w:r>
+      <w:r>
+        <w:rPr>
+          <w:rFonts w:ascii="Calibri" w:hAnsi="Calibri"/>
+          <w:color w:val="393939"/>
+          <w:sz w:val="24"/>
+          <w:szCs w:val="24"/>
+          <w:shd w:val="clear" w:color="auto" w:fill="FFFFFF"/>
+        </w:rPr>
+        <w:t xml:space="preserve"> las pruebas de integración de la capa de presentación (</w:t>
+      </w:r>
+      <w:r>
+        <w:rPr>
+          <w:rFonts w:ascii="Calibri" w:hAnsi="Calibri"/>
+          <w:color w:val="393939"/>
+          <w:sz w:val="24"/>
+          <w:szCs w:val="24"/>
+          <w:shd w:val="clear" w:color="auto" w:fill="FFFFFF"/>
+          <w:lang w:val="en-US"/>
         </w:rPr>
         <w:t>ListLineasPresenter</w:t>
       </w:r>
-      <w:proofErr w:type="spellEnd"/>
-      <w:r>
-        <w:rPr>
-          <w:rFonts w:ascii="Calibri" w:hAnsi="Calibri"/>
-          <w:color w:val="393939"/>
-          <w:sz w:val="24"/>
-          <w:szCs w:val="24"/>
-          <w:shd w:val="clear" w:color="auto" w:fill="FFFFFF"/>
-        </w:rPr>
-        <w:t xml:space="preserve"> son para probar los métodos </w:t>
-      </w:r>
-      <w:proofErr w:type="spellStart"/>
-      <w:r>
-        <w:rPr>
-          <w:rFonts w:ascii="Calibri" w:hAnsi="Calibri"/>
-          <w:color w:val="393939"/>
-          <w:sz w:val="24"/>
-          <w:szCs w:val="24"/>
-          <w:shd w:val="clear" w:color="auto" w:fill="FFFFFF"/>
-        </w:rPr>
-        <w:t>obtenLineas</w:t>
-      </w:r>
-      <w:proofErr w:type="spellEnd"/>
-      <w:r>
-        <w:rPr>
-          <w:rFonts w:ascii="Calibri" w:hAnsi="Calibri"/>
-          <w:color w:val="393939"/>
-          <w:sz w:val="24"/>
-          <w:szCs w:val="24"/>
-          <w:shd w:val="clear" w:color="auto" w:fill="FFFFFF"/>
-        </w:rPr>
-        <w:t xml:space="preserve"> ya que es el que llevan toda la lógica de la clase, ya que se encarga de obtener de la base de datos local la lista de las lí</w:t>
-      </w:r>
-      <w:r>
-        <w:rPr>
-          <w:rFonts w:ascii="Calibri" w:hAnsi="Calibri"/>
-          <w:color w:val="393939"/>
-          <w:sz w:val="24"/>
-          <w:szCs w:val="24"/>
-          <w:shd w:val="clear" w:color="auto" w:fill="FFFFFF"/>
-        </w:rPr>
-        <w:t>neas de bus este método se ejecuta de forma asíncrona</w:t>
-      </w:r>
-      <w:r>
-        <w:rPr>
-          <w:rFonts w:ascii="Calibri" w:hAnsi="Calibri"/>
-          <w:color w:val="393939"/>
-          <w:sz w:val="24"/>
-          <w:szCs w:val="24"/>
-          <w:shd w:val="clear" w:color="auto" w:fill="FFFFFF"/>
-        </w:rPr>
-        <w:t xml:space="preserve"> no en el hilo principal p</w:t>
-      </w:r>
-      <w:r>
-        <w:rPr>
-          <w:rFonts w:ascii="Calibri" w:hAnsi="Calibri"/>
-          <w:color w:val="393939"/>
-          <w:sz w:val="24"/>
-          <w:szCs w:val="24"/>
-          <w:shd w:val="clear" w:color="auto" w:fill="FFFFFF"/>
-        </w:rPr>
-        <w:t xml:space="preserve">or lo que probaremos también el correcto </w:t>
-      </w:r>
-      <w:r>
-        <w:rPr>
-          <w:rFonts w:ascii="Calibri" w:hAnsi="Calibri"/>
-          <w:color w:val="393939"/>
-          <w:sz w:val="24"/>
-          <w:szCs w:val="24"/>
-          <w:shd w:val="clear" w:color="auto" w:fill="FFFFFF"/>
-        </w:rPr>
-        <w:t xml:space="preserve">funcionamiento de ese </w:t>
-      </w:r>
-      <w:proofErr w:type="spellStart"/>
-      <w:r>
-        <w:rPr>
-          <w:rFonts w:ascii="Calibri" w:hAnsi="Calibri"/>
-          <w:color w:val="393939"/>
-          <w:sz w:val="24"/>
-          <w:szCs w:val="24"/>
-          <w:shd w:val="clear" w:color="auto" w:fill="FFFFFF"/>
-        </w:rPr>
-        <w:t>AsyncTask</w:t>
-      </w:r>
-      <w:proofErr w:type="spellEnd"/>
-      <w:r>
-        <w:rPr>
-          <w:rFonts w:ascii="Calibri" w:hAnsi="Calibri"/>
-          <w:color w:val="393939"/>
-          <w:sz w:val="24"/>
-          <w:szCs w:val="24"/>
-          <w:shd w:val="clear" w:color="auto" w:fill="FFFFFF"/>
-        </w:rPr>
-        <w:t>.</w:t>
-      </w:r>
-    </w:p>
-    <w:p>
-      <w:pPr>
-        <w:pStyle w:val="Poromisin"/>
+      <w:r>
+        <w:rPr>
+          <w:rFonts w:ascii="Calibri" w:hAnsi="Calibri"/>
+          <w:color w:val="393939"/>
+          <w:sz w:val="24"/>
+          <w:szCs w:val="24"/>
+          <w:shd w:val="clear" w:color="auto" w:fill="FFFFFF"/>
+        </w:rPr>
+        <w:t xml:space="preserve">) con la base de datos (DatabaseHelper) haciendo las pruebas unitarias de la capa de </w:t>
+      </w:r>
+      <w:r>
+        <w:rPr>
+          <w:rFonts w:ascii="Calibri" w:hAnsi="Calibri"/>
+          <w:color w:val="393939"/>
+          <w:sz w:val="24"/>
+          <w:szCs w:val="24"/>
+          <w:shd w:val="clear" w:color="auto" w:fill="FFFFFF"/>
+        </w:rPr>
+        <w:t>presentación,</w:t>
+      </w:r>
+      <w:r>
+        <w:rPr>
+          <w:rFonts w:ascii="Calibri" w:hAnsi="Calibri"/>
+          <w:color w:val="393939"/>
+          <w:sz w:val="24"/>
+          <w:szCs w:val="24"/>
+          <w:shd w:val="clear" w:color="auto" w:fill="FFFFFF"/>
+        </w:rPr>
+        <w:t xml:space="preserve"> </w:t>
+      </w:r>
+      <w:r>
+        <w:rPr>
+          <w:rFonts w:ascii="Calibri" w:hAnsi="Calibri"/>
+          <w:color w:val="393939"/>
+          <w:sz w:val="24"/>
+          <w:szCs w:val="24"/>
+          <w:shd w:val="clear" w:color="auto" w:fill="FFFFFF"/>
+        </w:rPr>
+        <w:t xml:space="preserve">pero con la base de datos local, cuando hay datos y cuando </w:t>
+      </w:r>
+      <w:r>
+        <w:rPr>
+          <w:rFonts w:ascii="Calibri" w:hAnsi="Calibri"/>
+          <w:color w:val="393939"/>
+          <w:sz w:val="24"/>
+          <w:szCs w:val="24"/>
+          <w:shd w:val="clear" w:color="auto" w:fill="FFFFFF"/>
+        </w:rPr>
+        <w:t>está</w:t>
+      </w:r>
+      <w:r>
+        <w:rPr>
+          <w:rFonts w:ascii="Calibri" w:hAnsi="Calibri"/>
+          <w:color w:val="393939"/>
+          <w:sz w:val="24"/>
+          <w:szCs w:val="24"/>
+          <w:shd w:val="clear" w:color="auto" w:fill="FFFFFF"/>
+        </w:rPr>
+        <w:t xml:space="preserve"> vacía que debería indicarlo.</w:t>
+      </w:r>
+    </w:p>
+    <w:p>
+      <w:pPr>
+        <w:pStyle w:val="Poromisin"/>
+        <w:jc w:val="both"/>
+        <w:rPr>
+          <w:rFonts w:ascii="Calibri" w:hAnsi="Calibri"/>
+          <w:color w:val="393939"/>
+          <w:sz w:val="24"/>
+          <w:szCs w:val="24"/>
+          <w:shd w:val="clear" w:color="auto" w:fill="FFFFFF"/>
+        </w:rPr>
+      </w:pPr>
+    </w:p>
+    <w:p>
+      <w:pPr>
+        <w:pStyle w:val="Poromisin"/>
+        <w:jc w:val="both"/>
+        <w:rPr>
+          <w:rFonts w:ascii="Calibri" w:hAnsi="Calibri"/>
+          <w:color w:val="393939"/>
+          <w:sz w:val="24"/>
+          <w:szCs w:val="24"/>
+          <w:shd w:val="clear" w:color="auto" w:fill="FFFFFF"/>
+        </w:rPr>
+      </w:pPr>
+      <w:r>
+        <w:rPr>
+          <w:rFonts w:ascii="Calibri" w:hAnsi="Calibri"/>
+          <w:color w:val="393939"/>
+          <w:sz w:val="24"/>
+          <w:szCs w:val="24"/>
+          <w:shd w:val="clear" w:color="auto" w:fill="FFFFFF"/>
+        </w:rPr>
+        <w:t xml:space="preserve">A </w:t>
+      </w:r>
+      <w:r>
+        <w:rPr>
+          <w:rFonts w:ascii="Calibri" w:hAnsi="Calibri"/>
+          <w:color w:val="393939"/>
+          <w:sz w:val="24"/>
+          <w:szCs w:val="24"/>
+          <w:shd w:val="clear" w:color="auto" w:fill="FFFFFF"/>
+        </w:rPr>
+        <w:t>continuación,</w:t>
+      </w:r>
+      <w:r>
+        <w:rPr>
+          <w:rFonts w:ascii="Calibri" w:hAnsi="Calibri"/>
+          <w:color w:val="393939"/>
+          <w:sz w:val="24"/>
+          <w:szCs w:val="24"/>
+          <w:shd w:val="clear" w:color="auto" w:fill="FFFFFF"/>
+        </w:rPr>
+        <w:t xml:space="preserve"> se </w:t>
+      </w:r>
+      <w:r>
+        <w:rPr>
+          <w:rFonts w:ascii="Calibri" w:hAnsi="Calibri"/>
+          <w:color w:val="393939"/>
+          <w:sz w:val="24"/>
+          <w:szCs w:val="24"/>
+          <w:shd w:val="clear" w:color="auto" w:fill="FFFFFF"/>
+        </w:rPr>
+        <w:t>probará</w:t>
+      </w:r>
+      <w:r>
+        <w:rPr>
+          <w:rFonts w:ascii="Calibri" w:hAnsi="Calibri"/>
+          <w:color w:val="393939"/>
+          <w:sz w:val="24"/>
+          <w:szCs w:val="24"/>
+          <w:shd w:val="clear" w:color="auto" w:fill="FFFFFF"/>
+        </w:rPr>
+        <w:t xml:space="preserve"> el componente RecargaBaseDatosLineas</w:t>
+      </w:r>
+      <w:r>
+        <w:rPr>
+          <w:rFonts w:ascii="Calibri" w:hAnsi="Calibri"/>
+          <w:color w:val="393939"/>
+          <w:sz w:val="24"/>
+          <w:szCs w:val="24"/>
+          <w:shd w:val="clear" w:color="auto" w:fill="FFFFFF"/>
+        </w:rPr>
+        <w:t xml:space="preserve">, para ello se probara la recarga que realiza sobre la base de datos, primero se </w:t>
+      </w:r>
+      <w:r>
+        <w:rPr>
+          <w:rFonts w:ascii="Calibri" w:hAnsi="Calibri"/>
+          <w:color w:val="393939"/>
+          <w:sz w:val="24"/>
+          <w:szCs w:val="24"/>
+          <w:shd w:val="clear" w:color="auto" w:fill="FFFFFF"/>
+        </w:rPr>
+        <w:t>probará</w:t>
+      </w:r>
+      <w:r>
+        <w:rPr>
+          <w:rFonts w:ascii="Calibri" w:hAnsi="Calibri"/>
+          <w:color w:val="393939"/>
+          <w:sz w:val="24"/>
+          <w:szCs w:val="24"/>
+          <w:shd w:val="clear" w:color="auto" w:fill="FFFFFF"/>
+        </w:rPr>
+        <w:t xml:space="preserve"> en la situación en la que debería funcionar sin ningún error, y luego se le quitará la conexión a internet para comprobar que se produce un error.</w:t>
+      </w:r>
+    </w:p>
+    <w:p>
+      <w:pPr>
+        <w:pStyle w:val="Poromisin"/>
+        <w:jc w:val="both"/>
         <w:rPr>
           <w:rFonts w:ascii="Calibri" w:eastAsia="Helvetica" w:hAnsi="Calibri" w:cs="Helvetica"/>
           <w:color w:val="393939"/>
@@ -4142,80 +4221,11 @@
           <w:shd w:val="clear" w:color="auto" w:fill="FFFFFF"/>
         </w:rPr>
       </w:pPr>
-      <w:r>
-        <w:rPr>
-          <w:rFonts w:ascii="Calibri" w:hAnsi="Calibri"/>
-          <w:color w:val="393939"/>
-          <w:sz w:val="24"/>
-          <w:szCs w:val="24"/>
-          <w:shd w:val="clear" w:color="auto" w:fill="FFFFFF"/>
-        </w:rPr>
-        <w:t xml:space="preserve">Se </w:t>
-      </w:r>
-      <w:r>
-        <w:rPr>
-          <w:rFonts w:ascii="Calibri" w:hAnsi="Calibri"/>
-          <w:color w:val="393939"/>
-          <w:sz w:val="24"/>
-          <w:szCs w:val="24"/>
-          <w:shd w:val="clear" w:color="auto" w:fill="FFFFFF"/>
-        </w:rPr>
-        <w:t>comprobará</w:t>
-      </w:r>
-      <w:r>
-        <w:rPr>
-          <w:rFonts w:ascii="Calibri" w:hAnsi="Calibri"/>
-          <w:color w:val="393939"/>
-          <w:sz w:val="24"/>
-          <w:szCs w:val="24"/>
-          <w:shd w:val="clear" w:color="auto" w:fill="FFFFFF"/>
-        </w:rPr>
-        <w:t xml:space="preserve"> </w:t>
-      </w:r>
-      <w:r>
-        <w:rPr>
-          <w:rFonts w:ascii="Calibri" w:hAnsi="Calibri"/>
-          <w:color w:val="393939"/>
-          <w:sz w:val="24"/>
-          <w:szCs w:val="24"/>
-          <w:shd w:val="clear" w:color="auto" w:fill="FFFFFF"/>
-        </w:rPr>
-        <w:t>su correcto funcionamiento</w:t>
-      </w:r>
-      <w:r>
-        <w:rPr>
-          <w:rFonts w:ascii="Calibri" w:hAnsi="Calibri"/>
-          <w:color w:val="393939"/>
-          <w:sz w:val="24"/>
-          <w:szCs w:val="24"/>
-          <w:shd w:val="clear" w:color="auto" w:fill="FFFFFF"/>
-        </w:rPr>
-        <w:t xml:space="preserve"> ejecutando el método y comprobando que la lista de </w:t>
-      </w:r>
-      <w:r>
-        <w:rPr>
-          <w:rFonts w:ascii="Calibri" w:hAnsi="Calibri"/>
-          <w:color w:val="393939"/>
-          <w:sz w:val="24"/>
-          <w:szCs w:val="24"/>
-          <w:shd w:val="clear" w:color="auto" w:fill="FFFFFF"/>
-        </w:rPr>
-        <w:t>líneas</w:t>
-      </w:r>
-      <w:r>
-        <w:rPr>
-          <w:rFonts w:ascii="Calibri" w:hAnsi="Calibri"/>
-          <w:color w:val="393939"/>
-          <w:sz w:val="24"/>
-          <w:szCs w:val="24"/>
-          <w:shd w:val="clear" w:color="auto" w:fill="FFFFFF"/>
-        </w:rPr>
-        <w:t xml:space="preserve"> de bus en la clase se rellena con los datos correctos.</w:t>
-      </w:r>
-    </w:p>
-    <w:p>
-      <w:pPr>
-        <w:pStyle w:val="Poromisin"/>
+    </w:p>
+    <w:p>
+      <w:pPr>
+        <w:pStyle w:val="Poromisin"/>
+        <w:jc w:val="both"/>
         <w:rPr>
           <w:rFonts w:ascii="Calibri" w:eastAsia="Helvetica" w:hAnsi="Calibri" w:cs="Helvetica"/>
           <w:color w:val="393939"/>
@@ -4224,37 +4234,11 @@
           <w:shd w:val="clear" w:color="auto" w:fill="FFFFFF"/>
         </w:rPr>
       </w:pPr>
-      <w:r>
-        <w:rPr>
-          <w:rFonts w:ascii="Calibri" w:hAnsi="Calibri"/>
-          <w:color w:val="393939"/>
-          <w:sz w:val="24"/>
-          <w:szCs w:val="24"/>
-          <w:shd w:val="clear" w:color="auto" w:fill="FFFFFF"/>
-        </w:rPr>
-        <w:t>En el caso</w:t>
-      </w:r>
-      <w:r>
-        <w:rPr>
-          <w:rFonts w:ascii="Calibri" w:hAnsi="Calibri"/>
-          <w:color w:val="393939"/>
-          <w:sz w:val="24"/>
-          <w:szCs w:val="24"/>
-          <w:shd w:val="clear" w:color="auto" w:fill="FFFFFF"/>
-        </w:rPr>
-        <w:t xml:space="preserve"> de que todo sea correcto se llenara la lista </w:t>
-      </w:r>
-      <w:r>
-        <w:rPr>
-          <w:rFonts w:ascii="Calibri" w:hAnsi="Calibri"/>
-          <w:color w:val="393939"/>
-          <w:sz w:val="24"/>
-          <w:szCs w:val="24"/>
-          <w:shd w:val="clear" w:color="auto" w:fill="FFFFFF"/>
-        </w:rPr>
-        <w:t>con líneas.</w:t>
-      </w:r>
-      <w:r>
+    </w:p>
+    <w:p>
+      <w:pPr>
+        <w:pStyle w:val="Poromisin"/>
+        <w:jc w:val="both"/>
         <w:rPr>
           <w:rFonts w:ascii="Calibri" w:eastAsia="Helvetica" w:hAnsi="Calibri" w:cs="Helvetica"/>
           <w:color w:val="393939"/>
@@ -4262,64 +4246,37 @@
           <w:szCs w:val="24"/>
           <w:shd w:val="clear" w:color="auto" w:fill="FFFFFF"/>
         </w:rPr>
-        <w:t xml:space="preserve"> </w:t>
-      </w:r>
-      <w:r>
-        <w:rPr>
-          <w:rFonts w:ascii="Calibri" w:hAnsi="Calibri"/>
-          <w:color w:val="393939"/>
-          <w:sz w:val="24"/>
-          <w:szCs w:val="24"/>
-          <w:shd w:val="clear" w:color="auto" w:fill="FFFFFF"/>
-        </w:rPr>
-        <w:t>E</w:t>
-      </w:r>
-      <w:r>
-        <w:rPr>
-          <w:rFonts w:ascii="Calibri" w:hAnsi="Calibri"/>
-          <w:color w:val="393939"/>
-          <w:sz w:val="24"/>
-          <w:szCs w:val="24"/>
-          <w:shd w:val="clear" w:color="auto" w:fill="FFFFFF"/>
-        </w:rPr>
-        <w:t>n caso de que se produzca algún</w:t>
-      </w:r>
-      <w:r>
-        <w:rPr>
-          <w:rFonts w:ascii="Calibri" w:hAnsi="Calibri"/>
-          <w:color w:val="393939"/>
-          <w:sz w:val="24"/>
-          <w:szCs w:val="24"/>
-          <w:shd w:val="clear" w:color="auto" w:fill="FFFFFF"/>
-        </w:rPr>
-        <w:t xml:space="preserve"> error retornara algo indicándolo.</w:t>
-      </w:r>
-    </w:p>
-    <w:p>
-      <w:pPr>
-        <w:pStyle w:val="Poromisin"/>
+      </w:pPr>
+    </w:p>
+    <w:p>
+      <w:pPr>
+        <w:pStyle w:val="Poromisin"/>
+        <w:jc w:val="both"/>
         <w:rPr>
           <w:rFonts w:ascii="Calibri" w:eastAsia="Helvetica" w:hAnsi="Calibri" w:cs="Helvetica"/>
           <w:color w:val="393939"/>
           <w:sz w:val="24"/>
           <w:szCs w:val="24"/>
-          <w:shd w:val="clear" w:color="auto" w:fill="FFFFFF"/>
-        </w:rPr>
-      </w:pPr>
-      <w:r>
-        <w:rPr>
-          <w:rFonts w:ascii="Calibri" w:hAnsi="Calibri"/>
-          <w:color w:val="393939"/>
-          <w:sz w:val="24"/>
-          <w:szCs w:val="24"/>
-          <w:shd w:val="clear" w:color="auto" w:fill="FFFFFF"/>
-        </w:rPr>
-        <w:t>Para comprobar que esta funciona correctamente se supone que esta precargado con los datos de las tablas anteriores así que la lista debería contener L1, L2, L3 y L4.</w:t>
-      </w:r>
-    </w:p>
-    <w:p>
-      <w:pPr>
-        <w:pStyle w:val="Poromisin"/>
+          <w:u w:val="single"/>
+          <w:shd w:val="clear" w:color="auto" w:fill="FFFFFF"/>
+        </w:rPr>
+      </w:pPr>
+      <w:r>
+        <w:rPr>
+          <w:rFonts w:ascii="Calibri" w:hAnsi="Calibri"/>
+          <w:color w:val="393939"/>
+          <w:sz w:val="24"/>
+          <w:szCs w:val="24"/>
+          <w:u w:val="single"/>
+          <w:shd w:val="clear" w:color="auto" w:fill="FFFFFF"/>
+        </w:rPr>
+        <w:t>Pruebas de aceptación.</w:t>
+      </w:r>
+    </w:p>
+    <w:p>
+      <w:pPr>
+        <w:pStyle w:val="Poromisin"/>
+        <w:jc w:val="both"/>
         <w:rPr>
           <w:rFonts w:ascii="Calibri" w:eastAsia="Helvetica" w:hAnsi="Calibri" w:cs="Helvetica"/>
           <w:color w:val="393939"/>
@@ -4332,394 +4289,12 @@
     <w:p>
       <w:pPr>
         <w:pStyle w:val="Poromisin"/>
+        <w:jc w:val="both"/>
         <w:rPr>
           <w:rFonts w:ascii="Calibri" w:eastAsia="Helvetica" w:hAnsi="Calibri" w:cs="Helvetica"/>
           <w:color w:val="393939"/>
           <w:sz w:val="24"/>
           <w:szCs w:val="24"/>
-          <w:u w:val="single"/>
-          <w:shd w:val="clear" w:color="auto" w:fill="FFFFFF"/>
-        </w:rPr>
-      </w:pPr>
-      <w:r>
-        <w:rPr>
-          <w:rFonts w:ascii="Calibri" w:hAnsi="Calibri"/>
-          <w:color w:val="393939"/>
-          <w:sz w:val="24"/>
-          <w:szCs w:val="24"/>
-          <w:u w:val="single"/>
-          <w:shd w:val="clear" w:color="auto" w:fill="FFFFFF"/>
-        </w:rPr>
-        <w:t>Pruebas de integración.</w:t>
-      </w:r>
-    </w:p>
-    <w:p>
-      <w:pPr>
-        <w:pStyle w:val="Poromisin"/>
-        <w:rPr>
-          <w:rFonts w:ascii="Calibri" w:eastAsia="Helvetica" w:hAnsi="Calibri" w:cs="Helvetica"/>
-          <w:color w:val="393939"/>
-          <w:sz w:val="24"/>
-          <w:szCs w:val="24"/>
-          <w:shd w:val="clear" w:color="auto" w:fill="FFFFFF"/>
-        </w:rPr>
-      </w:pPr>
-    </w:p>
-    <w:p>
-      <w:pPr>
-        <w:pStyle w:val="Poromisin"/>
-        <w:rPr>
-          <w:rFonts w:ascii="Calibri" w:hAnsi="Calibri"/>
-          <w:color w:val="393939"/>
-          <w:sz w:val="24"/>
-          <w:szCs w:val="24"/>
-          <w:shd w:val="clear" w:color="auto" w:fill="FFFFFF"/>
-        </w:rPr>
-      </w:pPr>
-      <w:r>
-        <w:rPr>
-          <w:rFonts w:ascii="Calibri" w:hAnsi="Calibri"/>
-          <w:color w:val="393939"/>
-          <w:sz w:val="24"/>
-          <w:szCs w:val="24"/>
-          <w:shd w:val="clear" w:color="auto" w:fill="FFFFFF"/>
-        </w:rPr>
-        <w:t xml:space="preserve">Primero se </w:t>
-      </w:r>
-      <w:r>
-        <w:rPr>
-          <w:rFonts w:ascii="Calibri" w:hAnsi="Calibri"/>
-          <w:color w:val="393939"/>
-          <w:sz w:val="24"/>
-          <w:szCs w:val="24"/>
-          <w:shd w:val="clear" w:color="auto" w:fill="FFFFFF"/>
-        </w:rPr>
-        <w:t>realizarán</w:t>
-      </w:r>
-      <w:r>
-        <w:rPr>
-          <w:rFonts w:ascii="Calibri" w:hAnsi="Calibri"/>
-          <w:color w:val="393939"/>
-          <w:sz w:val="24"/>
-          <w:szCs w:val="24"/>
-          <w:shd w:val="clear" w:color="auto" w:fill="FFFFFF"/>
-        </w:rPr>
-        <w:t xml:space="preserve"> las pruebas de integración de la capa de presentación (</w:t>
-      </w:r>
-      <w:proofErr w:type="spellStart"/>
-      <w:r>
-        <w:rPr>
-          <w:rFonts w:ascii="Calibri" w:hAnsi="Calibri"/>
-          <w:color w:val="393939"/>
-          <w:sz w:val="24"/>
-          <w:szCs w:val="24"/>
-          <w:shd w:val="clear" w:color="auto" w:fill="FFFFFF"/>
-          <w:lang w:val="en-US"/>
-        </w:rPr>
-        <w:t>ListLineasPresenter</w:t>
-      </w:r>
-      <w:proofErr w:type="spellEnd"/>
-      <w:r>
-        <w:rPr>
-          <w:rFonts w:ascii="Calibri" w:hAnsi="Calibri"/>
-          <w:color w:val="393939"/>
-          <w:sz w:val="24"/>
-          <w:szCs w:val="24"/>
-          <w:shd w:val="clear" w:color="auto" w:fill="FFFFFF"/>
-        </w:rPr>
-        <w:t>) con la base de datos (</w:t>
-      </w:r>
-      <w:proofErr w:type="spellStart"/>
-      <w:r>
-        <w:rPr>
-          <w:rFonts w:ascii="Calibri" w:hAnsi="Calibri"/>
-          <w:color w:val="393939"/>
-          <w:sz w:val="24"/>
-          <w:szCs w:val="24"/>
-          <w:shd w:val="clear" w:color="auto" w:fill="FFFFFF"/>
-        </w:rPr>
-        <w:t>DatabaseHelper</w:t>
-      </w:r>
-      <w:proofErr w:type="spellEnd"/>
-      <w:r>
-        <w:rPr>
-          <w:rFonts w:ascii="Calibri" w:hAnsi="Calibri"/>
-          <w:color w:val="393939"/>
-          <w:sz w:val="24"/>
-          <w:szCs w:val="24"/>
-          <w:shd w:val="clear" w:color="auto" w:fill="FFFFFF"/>
-        </w:rPr>
-        <w:t xml:space="preserve">) haciendo las pruebas unitarias de la capa de </w:t>
-      </w:r>
-      <w:r>
-        <w:rPr>
-          <w:rFonts w:ascii="Calibri" w:hAnsi="Calibri"/>
-          <w:color w:val="393939"/>
-          <w:sz w:val="24"/>
-          <w:szCs w:val="24"/>
-          <w:shd w:val="clear" w:color="auto" w:fill="FFFFFF"/>
-        </w:rPr>
-        <w:t>presentación,</w:t>
-      </w:r>
-      <w:r>
-        <w:rPr>
-          <w:rFonts w:ascii="Calibri" w:hAnsi="Calibri"/>
-          <w:color w:val="393939"/>
-          <w:sz w:val="24"/>
-          <w:szCs w:val="24"/>
-          <w:shd w:val="clear" w:color="auto" w:fill="FFFFFF"/>
-        </w:rPr>
-        <w:t xml:space="preserve"> </w:t>
-      </w:r>
-      <w:r>
-        <w:rPr>
-          <w:rFonts w:ascii="Calibri" w:hAnsi="Calibri"/>
-          <w:color w:val="393939"/>
-          <w:sz w:val="24"/>
-          <w:szCs w:val="24"/>
-          <w:shd w:val="clear" w:color="auto" w:fill="FFFFFF"/>
-        </w:rPr>
-        <w:t xml:space="preserve">pero con la base de datos local, cuando hay datos y cuando </w:t>
-      </w:r>
-      <w:r>
-        <w:rPr>
-          <w:rFonts w:ascii="Calibri" w:hAnsi="Calibri"/>
-          <w:color w:val="393939"/>
-          <w:sz w:val="24"/>
-          <w:szCs w:val="24"/>
-          <w:shd w:val="clear" w:color="auto" w:fill="FFFFFF"/>
-        </w:rPr>
-        <w:t>está</w:t>
-      </w:r>
-      <w:r>
-        <w:rPr>
-          <w:rFonts w:ascii="Calibri" w:hAnsi="Calibri"/>
-          <w:color w:val="393939"/>
-          <w:sz w:val="24"/>
-          <w:szCs w:val="24"/>
-          <w:shd w:val="clear" w:color="auto" w:fill="FFFFFF"/>
-        </w:rPr>
-        <w:t xml:space="preserve"> vacía que debería indicarlo.</w:t>
-      </w:r>
-    </w:p>
-    <w:p>
-      <w:pPr>
-        <w:pStyle w:val="Poromisin"/>
-        <w:rPr>
-          <w:rFonts w:ascii="Calibri" w:hAnsi="Calibri"/>
-          <w:color w:val="393939"/>
-          <w:sz w:val="24"/>
-          <w:szCs w:val="24"/>
-          <w:shd w:val="clear" w:color="auto" w:fill="FFFFFF"/>
-        </w:rPr>
-      </w:pPr>
-    </w:p>
-    <w:p>
-      <w:pPr>
-        <w:pStyle w:val="Poromisin"/>
-        <w:rPr>
-          <w:rFonts w:ascii="Calibri" w:hAnsi="Calibri"/>
-          <w:color w:val="393939"/>
-          <w:sz w:val="24"/>
-          <w:szCs w:val="24"/>
-          <w:shd w:val="clear" w:color="auto" w:fill="FFFFFF"/>
-        </w:rPr>
-      </w:pPr>
-      <w:r>
-        <w:rPr>
-          <w:rFonts w:ascii="Calibri" w:hAnsi="Calibri"/>
-          <w:color w:val="393939"/>
-          <w:sz w:val="24"/>
-          <w:szCs w:val="24"/>
-          <w:shd w:val="clear" w:color="auto" w:fill="FFFFFF"/>
-        </w:rPr>
-        <w:t xml:space="preserve">A </w:t>
-      </w:r>
-      <w:r>
-        <w:rPr>
-          <w:rFonts w:ascii="Calibri" w:hAnsi="Calibri"/>
-          <w:color w:val="393939"/>
-          <w:sz w:val="24"/>
-          <w:szCs w:val="24"/>
-          <w:shd w:val="clear" w:color="auto" w:fill="FFFFFF"/>
-        </w:rPr>
-        <w:t>continuación,</w:t>
-      </w:r>
-      <w:r>
-        <w:rPr>
-          <w:rFonts w:ascii="Calibri" w:hAnsi="Calibri"/>
-          <w:color w:val="393939"/>
-          <w:sz w:val="24"/>
-          <w:szCs w:val="24"/>
-          <w:shd w:val="clear" w:color="auto" w:fill="FFFFFF"/>
-        </w:rPr>
-        <w:t xml:space="preserve"> se </w:t>
-      </w:r>
-      <w:r>
-        <w:rPr>
-          <w:rFonts w:ascii="Calibri" w:hAnsi="Calibri"/>
-          <w:color w:val="393939"/>
-          <w:sz w:val="24"/>
-          <w:szCs w:val="24"/>
-          <w:shd w:val="clear" w:color="auto" w:fill="FFFFFF"/>
-        </w:rPr>
-        <w:t>probará</w:t>
-      </w:r>
-      <w:r>
-        <w:rPr>
-          <w:rFonts w:ascii="Calibri" w:hAnsi="Calibri"/>
-          <w:color w:val="393939"/>
-          <w:sz w:val="24"/>
-          <w:szCs w:val="24"/>
-          <w:shd w:val="clear" w:color="auto" w:fill="FFFFFF"/>
-        </w:rPr>
-        <w:t xml:space="preserve"> el componente </w:t>
-      </w:r>
-      <w:proofErr w:type="spellStart"/>
-      <w:r>
-        <w:rPr>
-          <w:rFonts w:ascii="Calibri" w:hAnsi="Calibri"/>
-          <w:color w:val="393939"/>
-          <w:sz w:val="24"/>
-          <w:szCs w:val="24"/>
-          <w:shd w:val="clear" w:color="auto" w:fill="FFFFFF"/>
-        </w:rPr>
-        <w:t>RecargaBaseDatosLineas</w:t>
-      </w:r>
-      <w:proofErr w:type="spellEnd"/>
-      <w:r>
-        <w:rPr>
-          <w:rFonts w:ascii="Calibri" w:hAnsi="Calibri"/>
-          <w:color w:val="393939"/>
-          <w:sz w:val="24"/>
-          <w:szCs w:val="24"/>
-          <w:shd w:val="clear" w:color="auto" w:fill="FFFFFF"/>
-        </w:rPr>
-        <w:t xml:space="preserve">, para ello se </w:t>
-      </w:r>
-      <w:proofErr w:type="gramStart"/>
-      <w:r>
-        <w:rPr>
-          <w:rFonts w:ascii="Calibri" w:hAnsi="Calibri"/>
-          <w:color w:val="393939"/>
-          <w:sz w:val="24"/>
-          <w:szCs w:val="24"/>
-          <w:shd w:val="clear" w:color="auto" w:fill="FFFFFF"/>
-        </w:rPr>
-        <w:t>probara</w:t>
-      </w:r>
-      <w:proofErr w:type="gramEnd"/>
-      <w:r>
-        <w:rPr>
-          <w:rFonts w:ascii="Calibri" w:hAnsi="Calibri"/>
-          <w:color w:val="393939"/>
-          <w:sz w:val="24"/>
-          <w:szCs w:val="24"/>
-          <w:shd w:val="clear" w:color="auto" w:fill="FFFFFF"/>
-        </w:rPr>
-        <w:t xml:space="preserve"> la recarga que realiza sobre la base de datos, primero se </w:t>
-      </w:r>
-      <w:r>
-        <w:rPr>
-          <w:rFonts w:ascii="Calibri" w:hAnsi="Calibri"/>
-          <w:color w:val="393939"/>
-          <w:sz w:val="24"/>
-          <w:szCs w:val="24"/>
-          <w:shd w:val="clear" w:color="auto" w:fill="FFFFFF"/>
-        </w:rPr>
-        <w:t>probará</w:t>
-      </w:r>
-      <w:r>
-        <w:rPr>
-          <w:rFonts w:ascii="Calibri" w:hAnsi="Calibri"/>
-          <w:color w:val="393939"/>
-          <w:sz w:val="24"/>
-          <w:szCs w:val="24"/>
-          <w:shd w:val="clear" w:color="auto" w:fill="FFFFFF"/>
-        </w:rPr>
-        <w:t xml:space="preserve"> en la situación en la que debería funcionar sin ningún error, y luego se le quitará la conexión a internet para comprobar que se produce un error.</w:t>
-      </w:r>
-    </w:p>
-    <w:p>
-      <w:pPr>
-        <w:pStyle w:val="Poromisin"/>
-        <w:rPr>
-          <w:rFonts w:ascii="Calibri" w:eastAsia="Helvetica" w:hAnsi="Calibri" w:cs="Helvetica"/>
-          <w:color w:val="393939"/>
-          <w:sz w:val="24"/>
-          <w:szCs w:val="24"/>
-          <w:shd w:val="clear" w:color="auto" w:fill="FFFFFF"/>
-        </w:rPr>
-      </w:pPr>
-    </w:p>
-    <w:p>
-      <w:pPr>
-        <w:pStyle w:val="Poromisin"/>
-        <w:rPr>
-          <w:rFonts w:ascii="Calibri" w:eastAsia="Helvetica" w:hAnsi="Calibri" w:cs="Helvetica"/>
-          <w:color w:val="393939"/>
-          <w:sz w:val="24"/>
-          <w:szCs w:val="24"/>
-          <w:shd w:val="clear" w:color="auto" w:fill="FFFFFF"/>
-        </w:rPr>
-      </w:pPr>
-    </w:p>
-    <w:p>
-      <w:pPr>
-        <w:pStyle w:val="Poromisin"/>
-        <w:rPr>
-          <w:rFonts w:ascii="Calibri" w:eastAsia="Helvetica" w:hAnsi="Calibri" w:cs="Helvetica"/>
-          <w:color w:val="393939"/>
-          <w:sz w:val="24"/>
-          <w:szCs w:val="24"/>
-          <w:shd w:val="clear" w:color="auto" w:fill="FFFFFF"/>
-        </w:rPr>
-      </w:pPr>
-    </w:p>
-    <w:p>
-      <w:pPr>
-        <w:pStyle w:val="Poromisin"/>
-        <w:rPr>
-          <w:rFonts w:ascii="Calibri" w:eastAsia="Helvetica" w:hAnsi="Calibri" w:cs="Helvetica"/>
-          <w:color w:val="393939"/>
-          <w:sz w:val="24"/>
-          <w:szCs w:val="24"/>
-          <w:u w:val="single"/>
-          <w:shd w:val="clear" w:color="auto" w:fill="FFFFFF"/>
-        </w:rPr>
-      </w:pPr>
-      <w:r>
-        <w:rPr>
-          <w:rFonts w:ascii="Calibri" w:hAnsi="Calibri"/>
-          <w:color w:val="393939"/>
-          <w:sz w:val="24"/>
-          <w:szCs w:val="24"/>
-          <w:u w:val="single"/>
-          <w:shd w:val="clear" w:color="auto" w:fill="FFFFFF"/>
-        </w:rPr>
-        <w:t>Pruebas de aceptación.</w:t>
-      </w:r>
-    </w:p>
-    <w:p>
-      <w:pPr>
-        <w:pStyle w:val="Poromisin"/>
-        <w:rPr>
-          <w:rFonts w:ascii="Calibri" w:eastAsia="Helvetica" w:hAnsi="Calibri" w:cs="Helvetica"/>
-          <w:color w:val="393939"/>
-          <w:sz w:val="24"/>
-          <w:szCs w:val="24"/>
-          <w:shd w:val="clear" w:color="auto" w:fill="FFFFFF"/>
-        </w:rPr>
-      </w:pPr>
-    </w:p>
-    <w:p>
-      <w:pPr>
-        <w:pStyle w:val="Poromisin"/>
-        <w:rPr>
-          <w:rFonts w:ascii="Calibri" w:eastAsia="Helvetica" w:hAnsi="Calibri" w:cs="Helvetica"/>
-          <w:color w:val="393939"/>
-          <w:sz w:val="24"/>
-          <w:szCs w:val="24"/>
           <w:shd w:val="clear" w:color="auto" w:fill="FFFFFF"/>
         </w:rPr>
       </w:pPr>
@@ -4737,6 +4312,7 @@
     <w:p>
       <w:pPr>
         <w:pStyle w:val="Poromisin"/>
+        <w:jc w:val="both"/>
         <w:rPr>
           <w:rStyle w:val="Ninguno"/>
           <w:rFonts w:ascii="Calibri" w:eastAsia="Helvetica" w:hAnsi="Calibri" w:cs="Helvetica"/>
@@ -4750,6 +4326,7 @@
     <w:p>
       <w:pPr>
         <w:pStyle w:val="Poromisin"/>
+        <w:jc w:val="both"/>
         <w:rPr>
           <w:rFonts w:ascii="Calibri" w:eastAsia="Helvetica" w:hAnsi="Calibri" w:cs="Helvetica"/>
           <w:color w:val="393939"/>
@@ -4783,6 +4360,7 @@
     <w:p>
       <w:pPr>
         <w:pStyle w:val="Poromisin"/>
+        <w:jc w:val="both"/>
         <w:rPr>
           <w:rFonts w:ascii="Calibri" w:eastAsia="Helvetica" w:hAnsi="Calibri" w:cs="Helvetica"/>
           <w:color w:val="393939"/>
@@ -4805,6 +4383,7 @@
     <w:p>
       <w:pPr>
         <w:pStyle w:val="Poromisin"/>
+        <w:jc w:val="both"/>
         <w:rPr>
           <w:rFonts w:ascii="Calibri" w:hAnsi="Calibri"/>
           <w:color w:val="393939"/>
@@ -4868,6 +4447,7 @@
     <w:p>
       <w:pPr>
         <w:pStyle w:val="Poromisin"/>
+        <w:jc w:val="both"/>
         <w:rPr>
           <w:rFonts w:ascii="Calibri" w:eastAsia="Helvetica" w:hAnsi="Calibri" w:cs="Helvetica"/>
           <w:color w:val="393939"/>
@@ -4894,29 +4474,7 @@
           <w:szCs w:val="24"/>
           <w:shd w:val="clear" w:color="auto" w:fill="FFFFFF"/>
         </w:rPr>
-        <w:t xml:space="preserve"> </w:t>
-      </w:r>
-      <w:proofErr w:type="spellStart"/>
-      <w:r>
-        <w:rPr>
-          <w:rFonts w:ascii="Calibri" w:hAnsi="Calibri"/>
-          <w:color w:val="393939"/>
-          <w:sz w:val="24"/>
-          <w:szCs w:val="24"/>
-          <w:shd w:val="clear" w:color="auto" w:fill="FFFFFF"/>
-        </w:rPr>
-        <w:t>click</w:t>
-      </w:r>
-      <w:proofErr w:type="spellEnd"/>
-      <w:r>
-        <w:rPr>
-          <w:rFonts w:ascii="Calibri" w:hAnsi="Calibri"/>
-          <w:color w:val="393939"/>
-          <w:sz w:val="24"/>
-          <w:szCs w:val="24"/>
-          <w:shd w:val="clear" w:color="auto" w:fill="FFFFFF"/>
-        </w:rPr>
-        <w:t xml:space="preserve"> en una línea y se </w:t>
+        <w:t xml:space="preserve"> click en una línea y se </w:t>
       </w:r>
       <w:r>
         <w:rPr>
@@ -4952,6 +4510,7 @@
     <w:p>
       <w:pPr>
         <w:pStyle w:val="Poromisin"/>
+        <w:jc w:val="both"/>
         <w:rPr>
           <w:rStyle w:val="Ninguno"/>
           <w:rFonts w:ascii="Calibri" w:eastAsia="Helvetica" w:hAnsi="Calibri" w:cs="Helvetica"/>
@@ -4965,6 +4524,7 @@
     <w:p>
       <w:pPr>
         <w:pStyle w:val="Poromisin"/>
+        <w:jc w:val="both"/>
         <w:rPr>
           <w:rFonts w:ascii="Calibri" w:eastAsia="Helvetica" w:hAnsi="Calibri" w:cs="Helvetica"/>
           <w:color w:val="393939"/>
@@ -4987,6 +4547,7 @@
     <w:p>
       <w:pPr>
         <w:pStyle w:val="Poromisin"/>
+        <w:jc w:val="both"/>
         <w:rPr>
           <w:rStyle w:val="Ninguno"/>
           <w:rFonts w:ascii="Calibri" w:eastAsia="Helvetica" w:hAnsi="Calibri" w:cs="Helvetica"/>
@@ -5000,6 +4561,7 @@
     <w:p>
       <w:pPr>
         <w:pStyle w:val="Poromisin"/>
+        <w:jc w:val="both"/>
         <w:rPr>
           <w:rFonts w:ascii="Calibri" w:eastAsia="Helvetica" w:hAnsi="Calibri" w:cs="Helvetica"/>
           <w:color w:val="393939"/>
@@ -5053,6 +4615,7 @@
     <w:p>
       <w:pPr>
         <w:pStyle w:val="Poromisin"/>
+        <w:jc w:val="both"/>
         <w:rPr>
           <w:rFonts w:ascii="Calibri" w:eastAsia="Helvetica" w:hAnsi="Calibri" w:cs="Helvetica"/>
           <w:color w:val="393939"/>
@@ -5075,6 +4638,7 @@
     <w:p>
       <w:pPr>
         <w:pStyle w:val="Poromisin"/>
+        <w:jc w:val="both"/>
         <w:rPr>
           <w:rFonts w:ascii="Calibri" w:eastAsia="Helvetica" w:hAnsi="Calibri" w:cs="Helvetica"/>
           <w:color w:val="393939"/>
@@ -5137,6 +4701,7 @@
     <w:p>
       <w:pPr>
         <w:pStyle w:val="Poromisin"/>
+        <w:jc w:val="both"/>
         <w:rPr>
           <w:rFonts w:ascii="Calibri" w:eastAsia="Helvetica" w:hAnsi="Calibri" w:cs="Helvetica"/>
           <w:color w:val="393939"/>
@@ -5149,6 +4714,7 @@
     <w:p>
       <w:pPr>
         <w:pStyle w:val="Poromisin"/>
+        <w:jc w:val="both"/>
         <w:rPr>
           <w:rFonts w:ascii="Calibri" w:eastAsia="Helvetica" w:hAnsi="Calibri" w:cs="Helvetica"/>
           <w:color w:val="393939"/>
@@ -5171,6 +4737,7 @@
     <w:p>
       <w:pPr>
         <w:pStyle w:val="Poromisin"/>
+        <w:jc w:val="both"/>
         <w:rPr>
           <w:rFonts w:ascii="Calibri" w:eastAsia="Helvetica" w:hAnsi="Calibri" w:cs="Helvetica"/>
           <w:color w:val="393939"/>
@@ -5224,6 +4791,7 @@
     <w:p>
       <w:pPr>
         <w:pStyle w:val="Poromisin"/>
+        <w:jc w:val="both"/>
         <w:rPr>
           <w:rFonts w:ascii="Calibri" w:eastAsia="Helvetica" w:hAnsi="Calibri" w:cs="Helvetica"/>
           <w:color w:val="393939"/>
@@ -5262,12 +4830,11 @@
         </w:rPr>
         <w:t xml:space="preserve"> pero al estar vacía, se notifica y se recomienda actualizarla.</w:t>
       </w:r>
-      <w:bookmarkStart w:id="0" w:name="_GoBack"/>
-      <w:bookmarkEnd w:id="0"/>
-    </w:p>
-    <w:p>
-      <w:pPr>
-        <w:pStyle w:val="Poromisin"/>
+    </w:p>
+    <w:p>
+      <w:pPr>
+        <w:pStyle w:val="Poromisin"/>
+        <w:jc w:val="both"/>
         <w:rPr>
           <w:rFonts w:ascii="Calibri" w:eastAsia="Helvetica" w:hAnsi="Calibri" w:cs="Helvetica"/>
           <w:color w:val="393939"/>
@@ -5280,6 +4847,7 @@
     <w:p>
       <w:pPr>
         <w:pStyle w:val="Poromisin"/>
+        <w:jc w:val="both"/>
         <w:rPr>
           <w:rFonts w:ascii="Calibri" w:eastAsia="Helvetica" w:hAnsi="Calibri" w:cs="Helvetica"/>
           <w:color w:val="393939"/>
@@ -5292,6 +4860,7 @@
     <w:p>
       <w:pPr>
         <w:pStyle w:val="Poromisin"/>
+        <w:jc w:val="both"/>
       </w:pPr>
     </w:p>
     <w:sectPr>

</xml_diff>